<commit_message>
Atualizado títulos de nivel 1 e 2
</commit_message>
<xml_diff>
--- a/Documentação do projeto/Projeto aplicado I - GLITCH.docx
+++ b/Documentação do projeto/Projeto aplicado I - GLITCH.docx
@@ -10,11 +10,9 @@
           <w:b/>
         </w:rPr>
       </w:pPr>
-      <w:proofErr w:type="spellStart"/>
       <w:r>
         <w:t>UniSENAI</w:t>
       </w:r>
-      <w:proofErr w:type="spellEnd"/>
     </w:p>
     <w:p>
       <w:pPr>
@@ -34,15 +32,7 @@
         <w:jc w:val="center"/>
       </w:pPr>
       <w:r>
-        <w:t>Projeto Aplicado I (</w:t>
-      </w:r>
-      <w:proofErr w:type="spellStart"/>
-      <w:r>
-        <w:t>AEx</w:t>
-      </w:r>
-      <w:proofErr w:type="spellEnd"/>
-      <w:r>
-        <w:t>)</w:t>
+        <w:t>Projeto Aplicado I (AEx)</w:t>
       </w:r>
     </w:p>
     <w:p>
@@ -193,15 +183,7 @@
         <w:jc w:val="center"/>
       </w:pPr>
       <w:r>
-        <w:t xml:space="preserve"> Joice Ribeiro, Leticia </w:t>
-      </w:r>
-      <w:proofErr w:type="spellStart"/>
-      <w:r>
-        <w:t>Zalasik</w:t>
-      </w:r>
-      <w:proofErr w:type="spellEnd"/>
-      <w:r>
-        <w:t>, Lucas de Almeida Alves e Sávio Eduardo Zoboli</w:t>
+        <w:t xml:space="preserve"> Joice Ribeiro, Leticia Zalasik, Lucas de Almeida Alves e Sávio Eduardo Zoboli</w:t>
       </w:r>
     </w:p>
     <w:p>
@@ -225,23 +207,7 @@
         <w:jc w:val="center"/>
       </w:pPr>
       <w:r>
-        <w:t xml:space="preserve"> </w:t>
-      </w:r>
-      <w:proofErr w:type="spellStart"/>
-      <w:r>
-        <w:t>Iskailer</w:t>
-      </w:r>
-      <w:proofErr w:type="spellEnd"/>
-      <w:r>
-        <w:t xml:space="preserve"> </w:t>
-      </w:r>
-      <w:proofErr w:type="spellStart"/>
-      <w:r>
-        <w:t>Inaian</w:t>
-      </w:r>
-      <w:proofErr w:type="spellEnd"/>
-      <w:r>
-        <w:t xml:space="preserve"> Rodrigues</w:t>
+        <w:t xml:space="preserve"> Iskailer Inaian Rodrigues</w:t>
       </w:r>
     </w:p>
     <w:p>
@@ -945,14 +911,6 @@
     <w:p>
       <w:pPr>
         <w:pStyle w:val="Ttulo2"/>
-        <w:keepNext w:val="0"/>
-        <w:keepLines w:val="0"/>
-        <w:spacing w:after="80"/>
-        <w:rPr>
-          <w:b/>
-          <w:sz w:val="24"/>
-          <w:szCs w:val="24"/>
-        </w:rPr>
       </w:pPr>
       <w:bookmarkStart w:id="0" w:name="_heading=h.30j0zll" w:colFirst="0" w:colLast="0"/>
       <w:bookmarkEnd w:id="0"/>
@@ -963,27 +921,13 @@
     <w:p>
       <w:pPr>
         <w:pStyle w:val="Ttulo1"/>
-        <w:keepNext w:val="0"/>
-        <w:keepLines w:val="0"/>
-        <w:numPr>
-          <w:ilvl w:val="0"/>
-          <w:numId w:val="2"/>
-        </w:numPr>
-        <w:spacing w:after="80"/>
-        <w:rPr>
-          <w:b/>
-          <w:sz w:val="24"/>
-          <w:szCs w:val="24"/>
+        <w:rPr>
+          <w:b w:val="0"/>
         </w:rPr>
       </w:pPr>
       <w:bookmarkStart w:id="1" w:name="_heading=h.1fob9te" w:colFirst="0" w:colLast="0"/>
       <w:bookmarkEnd w:id="1"/>
       <w:r>
-        <w:rPr>
-          <w:b/>
-          <w:sz w:val="24"/>
-          <w:szCs w:val="24"/>
-        </w:rPr>
         <w:lastRenderedPageBreak/>
         <w:t>EQUIPE E PLANEJAMENTO</w:t>
       </w:r>
@@ -993,15 +937,7 @@
         <w:jc w:val="both"/>
       </w:pPr>
       <w:r>
-        <w:t xml:space="preserve">A equipe que realizará o projeto é composta por 4 estudantes do Curso Superior de Análise e Desenvolvimento de Sistemas, no formato Ensino a Distância (EAD) da Instituição de Ensino </w:t>
-      </w:r>
-      <w:proofErr w:type="spellStart"/>
-      <w:r>
-        <w:t>UniSENAI</w:t>
-      </w:r>
-      <w:proofErr w:type="spellEnd"/>
-      <w:r>
-        <w:t>.</w:t>
+        <w:t>A equipe que realizará o projeto é composta por 4 estudantes do Curso Superior de Análise e Desenvolvimento de Sistemas, no formato Ensino a Distância (EAD) da Instituição de Ensino UniSENAI.</w:t>
       </w:r>
     </w:p>
     <w:p>
@@ -1012,21 +948,18 @@
     <w:p>
       <w:pPr>
         <w:pStyle w:val="Ttulo2"/>
-        <w:ind w:firstLine="0"/>
-        <w:jc w:val="both"/>
-        <w:rPr>
-          <w:sz w:val="24"/>
-          <w:szCs w:val="24"/>
-        </w:rPr>
+        <w:numPr>
+          <w:ilvl w:val="1"/>
+          <w:numId w:val="8"/>
+        </w:numPr>
       </w:pPr>
       <w:bookmarkStart w:id="2" w:name="_heading=h.mknasznbkkp6" w:colFirst="0" w:colLast="0"/>
       <w:bookmarkEnd w:id="2"/>
       <w:r>
-        <w:rPr>
-          <w:sz w:val="24"/>
-          <w:szCs w:val="24"/>
-        </w:rPr>
-        <w:t>1.1. INTEGRANTES</w:t>
+        <w:t xml:space="preserve"> </w:t>
+      </w:r>
+      <w:r>
+        <w:t>INTEGRANTES</w:t>
       </w:r>
     </w:p>
     <w:p>
@@ -1225,13 +1158,8 @@
               <w:jc w:val="both"/>
             </w:pPr>
             <w:r>
-              <w:t xml:space="preserve">Leticia </w:t>
-            </w:r>
-            <w:proofErr w:type="spellStart"/>
-            <w:r>
-              <w:t>Zalasik</w:t>
-            </w:r>
-            <w:proofErr w:type="spellEnd"/>
+              <w:t>Leticia Zalasik</w:t>
+            </w:r>
           </w:p>
         </w:tc>
         <w:tc>
@@ -1252,13 +1180,8 @@
               <w:jc w:val="both"/>
             </w:pPr>
             <w:r>
-              <w:t xml:space="preserve">Desenvolvedora Front </w:t>
-            </w:r>
-            <w:proofErr w:type="spellStart"/>
-            <w:r>
-              <w:t>End</w:t>
-            </w:r>
-            <w:proofErr w:type="spellEnd"/>
+              <w:t>Desenvolvedora Front End</w:t>
+            </w:r>
           </w:p>
         </w:tc>
         <w:tc>
@@ -1325,13 +1248,8 @@
               <w:jc w:val="both"/>
             </w:pPr>
             <w:r>
-              <w:t xml:space="preserve">Desenvolvedor Back </w:t>
-            </w:r>
-            <w:proofErr w:type="spellStart"/>
-            <w:r>
-              <w:t>End</w:t>
-            </w:r>
-            <w:proofErr w:type="spellEnd"/>
+              <w:t>Desenvolvedor Back End</w:t>
+            </w:r>
           </w:p>
         </w:tc>
         <w:tc>
@@ -1435,7 +1353,6 @@
     <w:p>
       <w:pPr>
         <w:pStyle w:val="Ttulo2"/>
-        <w:spacing w:after="240"/>
         <w:sectPr>
           <w:headerReference w:type="default" r:id="rId8"/>
           <w:pgSz w:w="11909" w:h="16834"/>
@@ -1450,11 +1367,10 @@
     <w:p>
       <w:pPr>
         <w:pStyle w:val="Ttulo2"/>
-        <w:spacing w:after="240"/>
       </w:pPr>
       <w:r>
         <w:lastRenderedPageBreak/>
-        <w:t>1.2. CRONOGRAMA DO PROJETO</w:t>
+        <w:t xml:space="preserve"> CRONOGRAMA DO PROJETO</w:t>
       </w:r>
     </w:p>
     <w:p>
@@ -1490,20 +1406,10 @@
           <w:p>
             <w:pPr>
               <w:pStyle w:val="Ttulo2"/>
-              <w:widowControl w:val="0"/>
-              <w:spacing w:before="120"/>
-              <w:rPr>
-                <w:sz w:val="24"/>
-                <w:szCs w:val="24"/>
-              </w:rPr>
             </w:pPr>
             <w:bookmarkStart w:id="4" w:name="_heading=h.tyjcwt" w:colFirst="0" w:colLast="0"/>
             <w:bookmarkEnd w:id="4"/>
             <w:r>
-              <w:rPr>
-                <w:sz w:val="24"/>
-                <w:szCs w:val="24"/>
-              </w:rPr>
               <w:t>Cronograma do Projeto</w:t>
             </w:r>
           </w:p>
@@ -2046,7 +1952,24 @@
       </w:tr>
     </w:tbl>
     <w:p/>
-    <w:p/>
+    <w:p>
+      <w:pPr>
+        <w:pStyle w:val="Ttulo1"/>
+        <w:keepNext w:val="0"/>
+        <w:keepLines w:val="0"/>
+        <w:numPr>
+          <w:ilvl w:val="0"/>
+          <w:numId w:val="0"/>
+        </w:numPr>
+        <w:spacing w:after="80"/>
+        <w:rPr>
+          <w:b w:val="0"/>
+          <w:szCs w:val="24"/>
+        </w:rPr>
+      </w:pPr>
+      <w:bookmarkStart w:id="5" w:name="_heading=h.3vemywlsvv34" w:colFirst="0" w:colLast="0"/>
+      <w:bookmarkEnd w:id="5"/>
+    </w:p>
     <w:p>
       <w:pPr>
         <w:pStyle w:val="Ttulo1"/>
@@ -2054,26 +1977,7 @@
         <w:keepLines w:val="0"/>
         <w:spacing w:after="80"/>
         <w:rPr>
-          <w:b/>
-          <w:sz w:val="24"/>
-          <w:szCs w:val="24"/>
-        </w:rPr>
-      </w:pPr>
-      <w:bookmarkStart w:id="5" w:name="_heading=h.3vemywlsvv34" w:colFirst="0" w:colLast="0"/>
-      <w:bookmarkEnd w:id="5"/>
-      <w:r>
-        <w:br w:type="page"/>
-      </w:r>
-    </w:p>
-    <w:p>
-      <w:pPr>
-        <w:pStyle w:val="Ttulo1"/>
-        <w:keepNext w:val="0"/>
-        <w:keepLines w:val="0"/>
-        <w:spacing w:after="80"/>
-        <w:rPr>
-          <w:b/>
-          <w:sz w:val="24"/>
+          <w:b w:val="0"/>
           <w:szCs w:val="24"/>
         </w:rPr>
         <w:sectPr>
@@ -2090,73 +1994,68 @@
     <w:p>
       <w:pPr>
         <w:pStyle w:val="Ttulo1"/>
-        <w:keepNext w:val="0"/>
-        <w:keepLines w:val="0"/>
-        <w:spacing w:after="80"/>
-        <w:rPr>
-          <w:b/>
-          <w:sz w:val="24"/>
-          <w:szCs w:val="24"/>
-        </w:rPr>
-      </w:pPr>
-      <w:r>
-        <w:rPr>
-          <w:b/>
-          <w:sz w:val="24"/>
-          <w:szCs w:val="24"/>
-        </w:rPr>
+      </w:pPr>
+      <w:r>
         <w:lastRenderedPageBreak/>
-        <w:t>2. DOCUMENTAÇÃO DO PROBLEMA</w:t>
+        <w:t xml:space="preserve"> DOCUMENTAÇÃO DO PROBLEMA</w:t>
       </w:r>
     </w:p>
     <w:p>
       <w:r>
         <w:t>Para que o projeto seja feito conforme as demandas do cliente, é necessário que saibamos qual o problema e o contexto no qual ele está inserido, além do impacto que será gerado e quem será afetado.</w:t>
       </w:r>
-    </w:p>
-    <w:p>
-      <w:pPr>
-        <w:rPr>
-          <w:b/>
-        </w:rPr>
-      </w:pPr>
-    </w:p>
-    <w:p>
-      <w:pPr>
-        <w:pStyle w:val="Ttulo2"/>
-      </w:pPr>
       <w:bookmarkStart w:id="7" w:name="_heading=h.539e8p7eayx8" w:colFirst="0" w:colLast="0"/>
       <w:bookmarkEnd w:id="7"/>
-      <w:r>
-        <w:t>2.1. CONTEXTUALIZAÇÃO</w:t>
-      </w:r>
-    </w:p>
-    <w:p>
-      <w:pPr>
+    </w:p>
+    <w:p>
+      <w:pPr>
+        <w:pStyle w:val="PargrafodaLista"/>
+        <w:keepNext/>
+        <w:keepLines/>
+        <w:numPr>
+          <w:ilvl w:val="0"/>
+          <w:numId w:val="7"/>
+        </w:numPr>
+        <w:spacing w:before="360" w:after="120"/>
+        <w:contextualSpacing w:val="0"/>
         <w:jc w:val="both"/>
+        <w:outlineLvl w:val="1"/>
+        <w:rPr>
+          <w:caps/>
+          <w:vanish/>
+        </w:rPr>
+      </w:pPr>
+    </w:p>
+    <w:p>
+      <w:pPr>
+        <w:pStyle w:val="Ttulo2"/>
+      </w:pPr>
+      <w:r>
+        <w:t xml:space="preserve"> CONTEXTUALIZAÇÃO</w:t>
+      </w:r>
+    </w:p>
+    <w:p>
+      <w:pPr>
+        <w:jc w:val="both"/>
       </w:pPr>
       <w:r>
         <w:t xml:space="preserve">Os jogos digitais estão deixando de ser apenas entretenimento e passando a ser considerados como meio de renda para a população no geral. Os </w:t>
       </w:r>
-      <w:proofErr w:type="spellStart"/>
       <w:r>
         <w:rPr>
           <w:i/>
         </w:rPr>
         <w:t>e-sports</w:t>
       </w:r>
-      <w:proofErr w:type="spellEnd"/>
       <w:r>
         <w:t xml:space="preserve"> estão cada vez mais presentes em nosso cotidiano, dando oportunidade para pessoas que querem trabalhar com o que gostam. A pesquisa de 2024 da PGB (Pesquisa Game Brasil) evidenciou que de sua amostra, 73,9% dos participantes jogam jogos digitais e destes 82,1% conhecem </w:t>
       </w:r>
-      <w:proofErr w:type="spellStart"/>
       <w:r>
         <w:rPr>
           <w:i/>
         </w:rPr>
         <w:t>e-sports</w:t>
       </w:r>
-      <w:proofErr w:type="spellEnd"/>
       <w:r>
         <w:t xml:space="preserve"> (TERRA, 2024).</w:t>
       </w:r>
@@ -2166,15 +2065,7 @@
         <w:jc w:val="both"/>
       </w:pPr>
       <w:r>
-        <w:t xml:space="preserve">Ainda falando de dados estatísticos, no ano de 2019 450 milhões de pessoas assistiram a campeonatos de jogos eletrônicos segundo o levantamento da </w:t>
-      </w:r>
-      <w:proofErr w:type="spellStart"/>
-      <w:r>
-        <w:t>Newzoo</w:t>
-      </w:r>
-      <w:proofErr w:type="spellEnd"/>
-      <w:r>
-        <w:t xml:space="preserve"> (GLOBO ESPORTE, 2023), sendo que o Brasil ficou em terceiro no ranking de países com mais espectadores, com um total de 21,2 milhões de pessoas registradas.</w:t>
+        <w:t>Ainda falando de dados estatísticos, no ano de 2019 450 milhões de pessoas assistiram a campeonatos de jogos eletrônicos segundo o levantamento da Newzoo (GLOBO ESPORTE, 2023), sendo que o Brasil ficou em terceiro no ranking de países com mais espectadores, com um total de 21,2 milhões de pessoas registradas.</w:t>
       </w:r>
     </w:p>
     <w:p>
@@ -2182,15 +2073,7 @@
         <w:jc w:val="both"/>
       </w:pPr>
       <w:r>
-        <w:t xml:space="preserve">Todos esses dados demonstram que o cenário dos </w:t>
-      </w:r>
-      <w:proofErr w:type="spellStart"/>
-      <w:r>
-        <w:t>e-sports</w:t>
-      </w:r>
-      <w:proofErr w:type="spellEnd"/>
-      <w:r>
-        <w:t xml:space="preserve"> tanto no Brasil quanto no mundo está em ascensão, garantindo mercado para diversas iniciativas como a criação de jogos competitivos, sistemas de gerenciamento e mercado nichado, aumentando a economia e circulação de capital.</w:t>
+        <w:t>Todos esses dados demonstram que o cenário dos e-sports tanto no Brasil quanto no mundo está em ascensão, garantindo mercado para diversas iniciativas como a criação de jogos competitivos, sistemas de gerenciamento e mercado nichado, aumentando a economia e circulação de capital.</w:t>
       </w:r>
     </w:p>
     <w:p>
@@ -2205,7 +2088,7 @@
       <w:bookmarkStart w:id="8" w:name="_heading=h.uu6pf1rjyino" w:colFirst="0" w:colLast="0"/>
       <w:bookmarkEnd w:id="8"/>
       <w:r>
-        <w:t>2.2. DESCRIÇÃO DO PROBLEMA</w:t>
+        <w:t>DESCRIÇÃO DO PROBLEMA</w:t>
       </w:r>
     </w:p>
     <w:p>
@@ -2232,14 +2115,12 @@
       <w:r>
         <w:t xml:space="preserve">Essa é a premissa da demanda encontrada na plataforma Saga SENAI, que é uma iniciativa do SENAI de Tocantins e visa desenvolver um sistema com diversos critérios, para auxiliar no controle e gerenciamento de eventos de </w:t>
       </w:r>
-      <w:proofErr w:type="spellStart"/>
       <w:r>
         <w:rPr>
           <w:i/>
         </w:rPr>
         <w:t>e-sports</w:t>
       </w:r>
-      <w:proofErr w:type="spellEnd"/>
       <w:r>
         <w:t xml:space="preserve">. </w:t>
       </w:r>
@@ -2249,24 +2130,11 @@
         <w:jc w:val="both"/>
       </w:pPr>
       <w:r>
+        <w:t xml:space="preserve">Os eventos, torneios e equipes de e-sports por vezes podem ser não formalizadas, ou obter um grau de organização bem baixo. É isso que a demanda </w:t>
+      </w:r>
+      <w:r>
         <w:lastRenderedPageBreak/>
-        <w:t xml:space="preserve">Os eventos, torneios e equipes de </w:t>
-      </w:r>
-      <w:proofErr w:type="spellStart"/>
-      <w:r>
-        <w:t>e-sports</w:t>
-      </w:r>
-      <w:proofErr w:type="spellEnd"/>
-      <w:r>
-        <w:t xml:space="preserve"> por vezes podem ser não formalizadas, ou obter um grau de organização bem baixo. É isso que a demanda visa resolver. Desenvolver um sistema de gerenciamento de torneios e equipes de </w:t>
-      </w:r>
-      <w:proofErr w:type="spellStart"/>
-      <w:r>
-        <w:t>e-sports</w:t>
-      </w:r>
-      <w:proofErr w:type="spellEnd"/>
-      <w:r>
-        <w:t>, garantindo a participação autônoma de empresas organizadoras, organizadores independentes, jogadores e equipes profissionais, é uma ótima forma de inserção no mercado de desenvolvimento de sistemas, além de resolver um problema real da indústria de jogos digitais.</w:t>
+        <w:t>visa resolver. Desenvolver um sistema de gerenciamento de torneios e equipes de e-sports, garantindo a participação autônoma de empresas organizadoras, organizadores independentes, jogadores e equipes profissionais, é uma ótima forma de inserção no mercado de desenvolvimento de sistemas, além de resolver um problema real da indústria de jogos digitais.</w:t>
       </w:r>
     </w:p>
     <w:p>
@@ -2277,14 +2145,11 @@
     <w:p>
       <w:pPr>
         <w:pStyle w:val="Ttulo2"/>
-        <w:keepNext w:val="0"/>
-        <w:keepLines w:val="0"/>
-        <w:spacing w:before="0" w:after="0"/>
       </w:pPr>
       <w:bookmarkStart w:id="9" w:name="_heading=h.bxfgi0ueucta" w:colFirst="0" w:colLast="0"/>
       <w:bookmarkEnd w:id="9"/>
       <w:r>
-        <w:t>2.3. IMPACTO</w:t>
+        <w:t>IMPACTO</w:t>
       </w:r>
     </w:p>
     <w:p>
@@ -2304,26 +2169,10 @@
         <w:rPr>
           <w:i/>
         </w:rPr>
-        <w:t xml:space="preserve"> </w:t>
-      </w:r>
-      <w:proofErr w:type="spellStart"/>
-      <w:r>
-        <w:rPr>
-          <w:i/>
-        </w:rPr>
-        <w:t>e-sports</w:t>
-      </w:r>
-      <w:proofErr w:type="spellEnd"/>
-      <w:r>
-        <w:t xml:space="preserve">. A pesquisa da PGB (TERRA, 2024) traz um dado relevante sobre isso mostrando que 54,5% dos participantes consideram importante comprar produtos de marcas que patrocinam o seu time de </w:t>
-      </w:r>
-      <w:proofErr w:type="spellStart"/>
-      <w:r>
-        <w:t>e-sports</w:t>
-      </w:r>
-      <w:proofErr w:type="spellEnd"/>
-      <w:r>
-        <w:t xml:space="preserve"> preferido. </w:t>
+        <w:t xml:space="preserve"> e-sports</w:t>
+      </w:r>
+      <w:r>
+        <w:t xml:space="preserve">. A pesquisa da PGB (TERRA, 2024) traz um dado relevante sobre isso mostrando que 54,5% dos participantes consideram importante comprar produtos de marcas que patrocinam o seu time de e-sports preferido. </w:t>
       </w:r>
     </w:p>
     <w:p>
@@ -2334,14 +2183,11 @@
     <w:p>
       <w:pPr>
         <w:pStyle w:val="Ttulo2"/>
-        <w:keepNext w:val="0"/>
-        <w:keepLines w:val="0"/>
-        <w:spacing w:before="0" w:after="0"/>
       </w:pPr>
       <w:bookmarkStart w:id="10" w:name="_heading=h.bkh3z7s46y98" w:colFirst="0" w:colLast="0"/>
       <w:bookmarkEnd w:id="10"/>
       <w:r>
-        <w:t>2.4. JUSTIFICATIVA</w:t>
+        <w:t>JUSTIFICATIVA</w:t>
       </w:r>
     </w:p>
     <w:p>
@@ -2349,34 +2195,16 @@
         <w:jc w:val="both"/>
       </w:pPr>
       <w:r>
-        <w:t xml:space="preserve">A demanda foi escolhida pois consideramos que este é um mercado que possui uma forte tendência a crescimento e por alguns participantes do grupo participarem de jogos online tendo conhecimento do tema. Essa tendência de crescimento pode ser observada através dos dados da </w:t>
-      </w:r>
-      <w:proofErr w:type="spellStart"/>
-      <w:r>
-        <w:t>Newzoo</w:t>
-      </w:r>
-      <w:proofErr w:type="spellEnd"/>
-      <w:r>
-        <w:t xml:space="preserve"> (GLOBO ESPORTE, 2023): em 2019 os </w:t>
-      </w:r>
-      <w:proofErr w:type="spellStart"/>
+        <w:t xml:space="preserve">A demanda foi escolhida pois consideramos que este é um mercado que possui uma forte tendência a crescimento e por alguns participantes do grupo participarem de jogos online tendo conhecimento do tema. Essa tendência de crescimento pode ser observada através dos dados da Newzoo (GLOBO ESPORTE, 2023): em 2019 os </w:t>
+      </w:r>
       <w:r>
         <w:rPr>
           <w:i/>
         </w:rPr>
         <w:t>e-sports</w:t>
       </w:r>
-      <w:proofErr w:type="spellEnd"/>
-      <w:r>
-        <w:t xml:space="preserve"> tiveram faturamento de US$ 957,5 milhões, em 2020 por aspectos relacionados a pandemia do covid-19 tiveram pequena queda de 1,1%. Mas </w:t>
-      </w:r>
-      <w:proofErr w:type="gramStart"/>
-      <w:r>
-        <w:t>em  2021</w:t>
-      </w:r>
-      <w:proofErr w:type="gramEnd"/>
-      <w:r>
-        <w:t xml:space="preserve">, voltou a crescer com mais de US$ 1 bilhão de faturamento e o esperado para 2024 era de US$ 1,6 bilhões de faturamento. </w:t>
+      <w:r>
+        <w:t xml:space="preserve"> tiveram faturamento de US$ 957,5 milhões, em 2020 por aspectos relacionados a pandemia do covid-19 tiveram pequena queda de 1,1%. Mas em  2021, voltou a crescer com mais de US$ 1 bilhão de faturamento e o esperado para 2024 era de US$ 1,6 bilhões de faturamento. </w:t>
       </w:r>
     </w:p>
     <w:p/>
@@ -2388,7 +2216,7 @@
       <w:bookmarkEnd w:id="11"/>
       <w:r>
         <w:lastRenderedPageBreak/>
-        <w:t>2.5. FUNCIONALIDADES ESPERADAS</w:t>
+        <w:t>FUNCIONALIDADES ESPERADAS</w:t>
       </w:r>
     </w:p>
     <w:p>
@@ -2493,15 +2321,7 @@
         <w:jc w:val="both"/>
       </w:pPr>
       <w:r>
-        <w:t>Integração com plataformas de games (</w:t>
-      </w:r>
-      <w:proofErr w:type="spellStart"/>
-      <w:r>
-        <w:t>Steam</w:t>
-      </w:r>
-      <w:proofErr w:type="spellEnd"/>
-      <w:r>
-        <w:t xml:space="preserve"> e Epic Games);</w:t>
+        <w:t>Integração com plataformas de games (Steam e Epic Games);</w:t>
       </w:r>
     </w:p>
     <w:p>
@@ -2542,8 +2362,12 @@
       </w:r>
     </w:p>
     <w:p>
-      <w:r>
-        <w:t>2.6 CONCLUSÃO INICIAL SOBRE O PROBLEMA</w:t>
+      <w:pPr>
+        <w:pStyle w:val="Ttulo2"/>
+        <w:ind w:left="426"/>
+      </w:pPr>
+      <w:r>
+        <w:t>CONCLUSÃO INICIAL SOBRE O PROBLEMA</w:t>
       </w:r>
     </w:p>
     <w:p>
@@ -2557,26 +2381,10 @@
         <w:rPr>
           <w:i/>
         </w:rPr>
-        <w:t xml:space="preserve"> </w:t>
-      </w:r>
-      <w:proofErr w:type="spellStart"/>
-      <w:r>
-        <w:rPr>
-          <w:i/>
-        </w:rPr>
-        <w:t>e-sports</w:t>
-      </w:r>
-      <w:proofErr w:type="spellEnd"/>
-      <w:r>
-        <w:t xml:space="preserve"> e facilitar a comunicação entre </w:t>
-      </w:r>
-      <w:proofErr w:type="gramStart"/>
-      <w:r>
-        <w:t>os  participantes</w:t>
-      </w:r>
-      <w:proofErr w:type="gramEnd"/>
-      <w:r>
-        <w:t>, organizadores e marcas relacionadas.</w:t>
+        <w:t xml:space="preserve"> e-sports</w:t>
+      </w:r>
+      <w:r>
+        <w:t xml:space="preserve"> e facilitar a comunicação entre os  participantes, organizadores e marcas relacionadas.</w:t>
       </w:r>
     </w:p>
     <w:p/>
@@ -2587,7 +2395,6 @@
         <w:keepLines w:val="0"/>
         <w:spacing w:after="80"/>
         <w:rPr>
-          <w:sz w:val="24"/>
           <w:szCs w:val="24"/>
         </w:rPr>
       </w:pPr>
@@ -2595,7 +2402,6 @@
       <w:bookmarkEnd w:id="12"/>
       <w:r>
         <w:rPr>
-          <w:sz w:val="24"/>
           <w:szCs w:val="24"/>
         </w:rPr>
         <w:t>3. Necessidades do Cliente/Usuário e Validação</w:t>
@@ -2867,7 +2673,6 @@
         <w:keepLines w:val="0"/>
         <w:spacing w:after="80"/>
         <w:rPr>
-          <w:sz w:val="24"/>
           <w:szCs w:val="24"/>
         </w:rPr>
       </w:pPr>
@@ -2875,7 +2680,6 @@
       <w:bookmarkEnd w:id="15"/>
       <w:r>
         <w:rPr>
-          <w:sz w:val="24"/>
           <w:szCs w:val="24"/>
         </w:rPr>
         <w:t>4. Tecnologias Escolhidas e Justificativa</w:t>
@@ -2966,41 +2770,18 @@
         </w:numPr>
         <w:spacing w:before="240"/>
       </w:pPr>
-      <w:proofErr w:type="spellStart"/>
       <w:r>
         <w:rPr>
           <w:b/>
           <w:u w:val="single"/>
         </w:rPr>
-        <w:t>Frontend</w:t>
-      </w:r>
-      <w:proofErr w:type="spellEnd"/>
-      <w:r>
-        <w:rPr>
-          <w:b/>
+        <w:t>Frontend:</w:t>
+      </w:r>
+      <w:r>
+        <w:rPr>
           <w:u w:val="single"/>
         </w:rPr>
-        <w:t>:</w:t>
-      </w:r>
-      <w:r>
-        <w:rPr>
-          <w:u w:val="single"/>
-        </w:rPr>
-        <w:t xml:space="preserve"> (Exemplo: </w:t>
-      </w:r>
-      <w:proofErr w:type="spellStart"/>
-      <w:r>
-        <w:rPr>
-          <w:u w:val="single"/>
-        </w:rPr>
-        <w:t>React</w:t>
-      </w:r>
-      <w:proofErr w:type="spellEnd"/>
-      <w:r>
-        <w:rPr>
-          <w:u w:val="single"/>
-        </w:rPr>
-        <w:t>, Vue.js) – Justificativa</w:t>
+        <w:t xml:space="preserve"> (Exemplo: React, Vue.js) – Justificativa</w:t>
       </w:r>
     </w:p>
     <w:p>
@@ -3010,21 +2791,12 @@
           <w:numId w:val="3"/>
         </w:numPr>
       </w:pPr>
-      <w:proofErr w:type="spellStart"/>
       <w:r>
         <w:rPr>
           <w:b/>
           <w:u w:val="single"/>
         </w:rPr>
-        <w:t>Backend</w:t>
-      </w:r>
-      <w:proofErr w:type="spellEnd"/>
-      <w:r>
-        <w:rPr>
-          <w:b/>
-          <w:u w:val="single"/>
-        </w:rPr>
-        <w:t>:</w:t>
+        <w:t>Backend:</w:t>
       </w:r>
       <w:r>
         <w:rPr>
@@ -3051,21 +2823,7 @@
         <w:rPr>
           <w:u w:val="single"/>
         </w:rPr>
-        <w:t xml:space="preserve"> (Exemplo: PostgreSQL, </w:t>
-      </w:r>
-      <w:proofErr w:type="spellStart"/>
-      <w:r>
-        <w:rPr>
-          <w:u w:val="single"/>
-        </w:rPr>
-        <w:t>Firebase</w:t>
-      </w:r>
-      <w:proofErr w:type="spellEnd"/>
-      <w:r>
-        <w:rPr>
-          <w:u w:val="single"/>
-        </w:rPr>
-        <w:t>) – Justificativa</w:t>
+        <w:t xml:space="preserve"> (Exemplo: PostgreSQL, Firebase) – Justificativa</w:t>
       </w:r>
     </w:p>
     <w:p>
@@ -3080,57 +2838,13 @@
           <w:b/>
           <w:u w:val="single"/>
         </w:rPr>
-        <w:t>Hospedagem/</w:t>
-      </w:r>
-      <w:proofErr w:type="spellStart"/>
-      <w:r>
-        <w:rPr>
-          <w:b/>
+        <w:t>Hospedagem/Deploy:</w:t>
+      </w:r>
+      <w:r>
+        <w:rPr>
           <w:u w:val="single"/>
         </w:rPr>
-        <w:t>Deploy</w:t>
-      </w:r>
-      <w:proofErr w:type="spellEnd"/>
-      <w:r>
-        <w:rPr>
-          <w:b/>
-          <w:u w:val="single"/>
-        </w:rPr>
-        <w:t>:</w:t>
-      </w:r>
-      <w:r>
-        <w:rPr>
-          <w:u w:val="single"/>
-        </w:rPr>
-        <w:t xml:space="preserve"> (Exemplo: AWS, </w:t>
-      </w:r>
-      <w:proofErr w:type="spellStart"/>
-      <w:r>
-        <w:rPr>
-          <w:u w:val="single"/>
-        </w:rPr>
-        <w:t>Vercel</w:t>
-      </w:r>
-      <w:proofErr w:type="spellEnd"/>
-      <w:r>
-        <w:rPr>
-          <w:u w:val="single"/>
-        </w:rPr>
-        <w:t xml:space="preserve">, </w:t>
-      </w:r>
-      <w:proofErr w:type="spellStart"/>
-      <w:r>
-        <w:rPr>
-          <w:u w:val="single"/>
-        </w:rPr>
-        <w:t>Netlify</w:t>
-      </w:r>
-      <w:proofErr w:type="spellEnd"/>
-      <w:r>
-        <w:rPr>
-          <w:u w:val="single"/>
-        </w:rPr>
-        <w:t>) – Justificativa</w:t>
+        <w:t xml:space="preserve"> (Exemplo: AWS, Vercel, Netlify) – Justificativa</w:t>
       </w:r>
     </w:p>
     <w:p>
@@ -3152,21 +2866,7 @@
         <w:rPr>
           <w:u w:val="single"/>
         </w:rPr>
-        <w:t xml:space="preserve"> (Exemplo: Docker, CI/CD, GitHub </w:t>
-      </w:r>
-      <w:proofErr w:type="spellStart"/>
-      <w:r>
-        <w:rPr>
-          <w:u w:val="single"/>
-        </w:rPr>
-        <w:t>Actions</w:t>
-      </w:r>
-      <w:proofErr w:type="spellEnd"/>
-      <w:r>
-        <w:rPr>
-          <w:u w:val="single"/>
-        </w:rPr>
-        <w:t>) – Justificativa</w:t>
+        <w:t xml:space="preserve"> (Exemplo: Docker, CI/CD, GitHub Actions) – Justificativa</w:t>
       </w:r>
     </w:p>
     <w:p>
@@ -3183,7 +2883,6 @@
         <w:keepLines w:val="0"/>
         <w:spacing w:after="80"/>
         <w:rPr>
-          <w:sz w:val="24"/>
           <w:szCs w:val="24"/>
         </w:rPr>
       </w:pPr>
@@ -3191,7 +2890,6 @@
       <w:bookmarkEnd w:id="18"/>
       <w:r>
         <w:rPr>
-          <w:sz w:val="24"/>
           <w:szCs w:val="24"/>
         </w:rPr>
         <w:t>5. Diagrama e Descrição da Solução Proposta</w:t>
@@ -3238,14 +2936,12 @@
       <w:r>
         <w:t xml:space="preserve">Aqui, a equipe deve apresentar um desenho da arquitetura da solução e um protótipo inicial da interface do sistema, usando ferramentas como </w:t>
       </w:r>
-      <w:proofErr w:type="spellStart"/>
       <w:r>
         <w:rPr>
           <w:b/>
         </w:rPr>
         <w:t>Figma</w:t>
       </w:r>
-      <w:proofErr w:type="spellEnd"/>
       <w:r>
         <w:t>.</w:t>
       </w:r>
@@ -3325,23 +3021,7 @@
         <w:t>Protótipo da Interface:</w:t>
       </w:r>
       <w:r>
-        <w:t xml:space="preserve"> Imagens contendo as telas iniciais da solução, com uma explicação sobre o fluxo de navegação e as principais interações do </w:t>
-      </w:r>
-      <w:proofErr w:type="gramStart"/>
-      <w:r>
-        <w:t>usuário.(</w:t>
-      </w:r>
-      <w:proofErr w:type="gramEnd"/>
-      <w:r>
-        <w:t xml:space="preserve">Pode ser adicionado também um link para o </w:t>
-      </w:r>
-      <w:proofErr w:type="spellStart"/>
-      <w:r>
-        <w:t>Figma</w:t>
-      </w:r>
-      <w:proofErr w:type="spellEnd"/>
-      <w:r>
-        <w:t>)</w:t>
+        <w:t xml:space="preserve"> Imagens contendo as telas iniciais da solução, com uma explicação sobre o fluxo de navegação e as principais interações do usuário.(Pode ser adicionado também um link para o Figma)</w:t>
       </w:r>
     </w:p>
     <w:p>
@@ -3436,30 +3116,14 @@
         <w:t>TERRA.</w:t>
       </w:r>
       <w:r>
-        <w:t xml:space="preserve"> Para 75% dos brasileiros, </w:t>
-      </w:r>
-      <w:proofErr w:type="spellStart"/>
-      <w:r>
-        <w:t>eSports</w:t>
-      </w:r>
-      <w:proofErr w:type="spellEnd"/>
-      <w:r>
-        <w:t xml:space="preserve"> são esportes de verdade, diz pesquisa. </w:t>
+        <w:t xml:space="preserve"> Para 75% dos brasileiros, eSports são esportes de verdade, diz pesquisa. </w:t>
       </w:r>
       <w:r>
         <w:rPr>
           <w:i/>
         </w:rPr>
-        <w:t xml:space="preserve">Terra Game </w:t>
-      </w:r>
-      <w:proofErr w:type="spellStart"/>
-      <w:r>
-        <w:rPr>
-          <w:i/>
-        </w:rPr>
-        <w:t>On</w:t>
-      </w:r>
-      <w:proofErr w:type="spellEnd"/>
+        <w:t>Terra Game On</w:t>
+      </w:r>
       <w:r>
         <w:t>, 06 mar. 2024. Disponível em: https://www.terra.com.br/gameon/esports/para-75-dos-brasileiros-esports-sao-esportes-de-verdade-diz-pesquisa,10511b533cd1ac044773b3cedf00e7e87b5ov481.html. Acesso em: 20 mar. 2025.</w:t>
       </w:r>
@@ -3476,15 +3140,7 @@
         <w:t>GLOBO ESPORTE.</w:t>
       </w:r>
       <w:r>
-        <w:t xml:space="preserve"> O mercado de </w:t>
-      </w:r>
-      <w:proofErr w:type="spellStart"/>
-      <w:r>
-        <w:t>eSports</w:t>
-      </w:r>
-      <w:proofErr w:type="spellEnd"/>
-      <w:r>
-        <w:t xml:space="preserve">: faturamento, audiência e o cenário no Brasil. </w:t>
+        <w:t xml:space="preserve"> O mercado de eSports: faturamento, audiência e o cenário no Brasil. </w:t>
       </w:r>
       <w:r>
         <w:rPr>
@@ -3780,6 +3436,125 @@
     </w:lvl>
   </w:abstractNum>
   <w:abstractNum w:abstractNumId="1" w15:restartNumberingAfterBreak="0">
+    <w:nsid w:val="2C964280"/>
+    <w:multiLevelType w:val="multilevel"/>
+    <w:tmpl w:val="906642B8"/>
+    <w:lvl w:ilvl="0">
+      <w:start w:val="1"/>
+      <w:numFmt w:val="decimal"/>
+      <w:pStyle w:val="Ttulo1"/>
+      <w:lvlText w:val="%1."/>
+      <w:lvlJc w:val="left"/>
+      <w:pPr>
+        <w:ind w:left="1440" w:hanging="360"/>
+      </w:pPr>
+    </w:lvl>
+    <w:lvl w:ilvl="1">
+      <w:start w:val="1"/>
+      <w:numFmt w:val="decimal"/>
+      <w:isLgl/>
+      <w:lvlText w:val="%1.%2."/>
+      <w:lvlJc w:val="left"/>
+      <w:pPr>
+        <w:ind w:left="1800" w:hanging="720"/>
+      </w:pPr>
+      <w:rPr>
+        <w:rFonts w:hint="default"/>
+      </w:rPr>
+    </w:lvl>
+    <w:lvl w:ilvl="2">
+      <w:start w:val="1"/>
+      <w:numFmt w:val="decimal"/>
+      <w:isLgl/>
+      <w:lvlText w:val="%1.%2.%3."/>
+      <w:lvlJc w:val="left"/>
+      <w:pPr>
+        <w:ind w:left="1800" w:hanging="720"/>
+      </w:pPr>
+      <w:rPr>
+        <w:rFonts w:hint="default"/>
+      </w:rPr>
+    </w:lvl>
+    <w:lvl w:ilvl="3">
+      <w:start w:val="1"/>
+      <w:numFmt w:val="decimal"/>
+      <w:isLgl/>
+      <w:lvlText w:val="%1.%2.%3.%4."/>
+      <w:lvlJc w:val="left"/>
+      <w:pPr>
+        <w:ind w:left="2160" w:hanging="1080"/>
+      </w:pPr>
+      <w:rPr>
+        <w:rFonts w:hint="default"/>
+      </w:rPr>
+    </w:lvl>
+    <w:lvl w:ilvl="4">
+      <w:start w:val="1"/>
+      <w:numFmt w:val="decimal"/>
+      <w:isLgl/>
+      <w:lvlText w:val="%1.%2.%3.%4.%5."/>
+      <w:lvlJc w:val="left"/>
+      <w:pPr>
+        <w:ind w:left="2160" w:hanging="1080"/>
+      </w:pPr>
+      <w:rPr>
+        <w:rFonts w:hint="default"/>
+      </w:rPr>
+    </w:lvl>
+    <w:lvl w:ilvl="5">
+      <w:start w:val="1"/>
+      <w:numFmt w:val="decimal"/>
+      <w:isLgl/>
+      <w:lvlText w:val="%1.%2.%3.%4.%5.%6."/>
+      <w:lvlJc w:val="left"/>
+      <w:pPr>
+        <w:ind w:left="2520" w:hanging="1440"/>
+      </w:pPr>
+      <w:rPr>
+        <w:rFonts w:hint="default"/>
+      </w:rPr>
+    </w:lvl>
+    <w:lvl w:ilvl="6">
+      <w:start w:val="1"/>
+      <w:numFmt w:val="decimal"/>
+      <w:isLgl/>
+      <w:lvlText w:val="%1.%2.%3.%4.%5.%6.%7."/>
+      <w:lvlJc w:val="left"/>
+      <w:pPr>
+        <w:ind w:left="2520" w:hanging="1440"/>
+      </w:pPr>
+      <w:rPr>
+        <w:rFonts w:hint="default"/>
+      </w:rPr>
+    </w:lvl>
+    <w:lvl w:ilvl="7">
+      <w:start w:val="1"/>
+      <w:numFmt w:val="decimal"/>
+      <w:isLgl/>
+      <w:lvlText w:val="%1.%2.%3.%4.%5.%6.%7.%8."/>
+      <w:lvlJc w:val="left"/>
+      <w:pPr>
+        <w:ind w:left="2880" w:hanging="1800"/>
+      </w:pPr>
+      <w:rPr>
+        <w:rFonts w:hint="default"/>
+      </w:rPr>
+    </w:lvl>
+    <w:lvl w:ilvl="8">
+      <w:start w:val="1"/>
+      <w:numFmt w:val="decimal"/>
+      <w:isLgl/>
+      <w:lvlText w:val="%1.%2.%3.%4.%5.%6.%7.%8.%9."/>
+      <w:lvlJc w:val="left"/>
+      <w:pPr>
+        <w:ind w:left="3240" w:hanging="2160"/>
+      </w:pPr>
+      <w:rPr>
+        <w:rFonts w:hint="default"/>
+      </w:rPr>
+    </w:lvl>
+  </w:abstractNum>
+  <w:abstractNum w:abstractNumId="2" w15:restartNumberingAfterBreak="0">
     <w:nsid w:val="2C992F4F"/>
     <w:multiLevelType w:val="multilevel"/>
     <w:tmpl w:val="4C248CB4"/>
@@ -3892,7 +3667,7 @@
       </w:rPr>
     </w:lvl>
   </w:abstractNum>
-  <w:abstractNum w:abstractNumId="2" w15:restartNumberingAfterBreak="0">
+  <w:abstractNum w:abstractNumId="3" w15:restartNumberingAfterBreak="0">
     <w:nsid w:val="424F0FAA"/>
     <w:multiLevelType w:val="multilevel"/>
     <w:tmpl w:val="5666EAC4"/>
@@ -4005,7 +3780,7 @@
       </w:rPr>
     </w:lvl>
   </w:abstractNum>
-  <w:abstractNum w:abstractNumId="3" w15:restartNumberingAfterBreak="0">
+  <w:abstractNum w:abstractNumId="4" w15:restartNumberingAfterBreak="0">
     <w:nsid w:val="5CCB1E4A"/>
     <w:multiLevelType w:val="multilevel"/>
     <w:tmpl w:val="7C44CBF8"/>
@@ -4118,7 +3893,7 @@
       </w:rPr>
     </w:lvl>
   </w:abstractNum>
-  <w:abstractNum w:abstractNumId="4" w15:restartNumberingAfterBreak="0">
+  <w:abstractNum w:abstractNumId="5" w15:restartNumberingAfterBreak="0">
     <w:nsid w:val="6ACC712D"/>
     <w:multiLevelType w:val="multilevel"/>
     <w:tmpl w:val="17486436"/>
@@ -4229,22 +4004,145 @@
       <w:rPr>
         <w:u w:val="none"/>
       </w:rPr>
+    </w:lvl>
+  </w:abstractNum>
+  <w:abstractNum w:abstractNumId="6" w15:restartNumberingAfterBreak="0">
+    <w:nsid w:val="7D1D046F"/>
+    <w:multiLevelType w:val="multilevel"/>
+    <w:tmpl w:val="BBDEE8E4"/>
+    <w:lvl w:ilvl="0">
+      <w:start w:val="1"/>
+      <w:numFmt w:val="decimal"/>
+      <w:lvlText w:val="%1."/>
+      <w:lvlJc w:val="left"/>
+      <w:pPr>
+        <w:ind w:left="360" w:hanging="360"/>
+      </w:pPr>
+    </w:lvl>
+    <w:lvl w:ilvl="1">
+      <w:start w:val="1"/>
+      <w:numFmt w:val="decimal"/>
+      <w:pStyle w:val="Ttulo2"/>
+      <w:lvlText w:val="%1.%2."/>
+      <w:lvlJc w:val="left"/>
+      <w:pPr>
+        <w:ind w:left="792" w:hanging="432"/>
+      </w:pPr>
+    </w:lvl>
+    <w:lvl w:ilvl="2">
+      <w:start w:val="1"/>
+      <w:numFmt w:val="decimal"/>
+      <w:lvlText w:val="%1.%2.%3."/>
+      <w:lvlJc w:val="left"/>
+      <w:pPr>
+        <w:ind w:left="1224" w:hanging="504"/>
+      </w:pPr>
+    </w:lvl>
+    <w:lvl w:ilvl="3">
+      <w:start w:val="1"/>
+      <w:numFmt w:val="decimal"/>
+      <w:lvlText w:val="%1.%2.%3.%4."/>
+      <w:lvlJc w:val="left"/>
+      <w:pPr>
+        <w:ind w:left="1728" w:hanging="648"/>
+      </w:pPr>
+    </w:lvl>
+    <w:lvl w:ilvl="4">
+      <w:start w:val="1"/>
+      <w:numFmt w:val="decimal"/>
+      <w:lvlText w:val="%1.%2.%3.%4.%5."/>
+      <w:lvlJc w:val="left"/>
+      <w:pPr>
+        <w:ind w:left="2232" w:hanging="792"/>
+      </w:pPr>
+    </w:lvl>
+    <w:lvl w:ilvl="5">
+      <w:start w:val="1"/>
+      <w:numFmt w:val="decimal"/>
+      <w:lvlText w:val="%1.%2.%3.%4.%5.%6."/>
+      <w:lvlJc w:val="left"/>
+      <w:pPr>
+        <w:ind w:left="2736" w:hanging="936"/>
+      </w:pPr>
+    </w:lvl>
+    <w:lvl w:ilvl="6">
+      <w:start w:val="1"/>
+      <w:numFmt w:val="decimal"/>
+      <w:lvlText w:val="%1.%2.%3.%4.%5.%6.%7."/>
+      <w:lvlJc w:val="left"/>
+      <w:pPr>
+        <w:ind w:left="3240" w:hanging="1080"/>
+      </w:pPr>
+    </w:lvl>
+    <w:lvl w:ilvl="7">
+      <w:start w:val="1"/>
+      <w:numFmt w:val="decimal"/>
+      <w:lvlText w:val="%1.%2.%3.%4.%5.%6.%7.%8."/>
+      <w:lvlJc w:val="left"/>
+      <w:pPr>
+        <w:ind w:left="3744" w:hanging="1224"/>
+      </w:pPr>
+    </w:lvl>
+    <w:lvl w:ilvl="8">
+      <w:start w:val="1"/>
+      <w:numFmt w:val="decimal"/>
+      <w:lvlText w:val="%1.%2.%3.%4.%5.%6.%7.%8.%9."/>
+      <w:lvlJc w:val="left"/>
+      <w:pPr>
+        <w:ind w:left="4320" w:hanging="1440"/>
+      </w:pPr>
     </w:lvl>
   </w:abstractNum>
   <w:num w:numId="1" w16cid:durableId="1867021181">
     <w:abstractNumId w:val="0"/>
   </w:num>
   <w:num w:numId="2" w16cid:durableId="1010835689">
+    <w:abstractNumId w:val="4"/>
+  </w:num>
+  <w:num w:numId="3" w16cid:durableId="85613166">
+    <w:abstractNumId w:val="5"/>
+  </w:num>
+  <w:num w:numId="4" w16cid:durableId="139082046">
     <w:abstractNumId w:val="3"/>
   </w:num>
-  <w:num w:numId="3" w16cid:durableId="85613166">
-    <w:abstractNumId w:val="4"/>
-  </w:num>
-  <w:num w:numId="4" w16cid:durableId="139082046">
+  <w:num w:numId="5" w16cid:durableId="789934045">
     <w:abstractNumId w:val="2"/>
   </w:num>
-  <w:num w:numId="5" w16cid:durableId="789934045">
+  <w:num w:numId="6" w16cid:durableId="442193569">
     <w:abstractNumId w:val="1"/>
+  </w:num>
+  <w:num w:numId="7" w16cid:durableId="1958637378">
+    <w:abstractNumId w:val="6"/>
+  </w:num>
+  <w:num w:numId="8" w16cid:durableId="927543888">
+    <w:abstractNumId w:val="6"/>
+    <w:lvlOverride w:ilvl="0">
+      <w:startOverride w:val="1"/>
+    </w:lvlOverride>
+    <w:lvlOverride w:ilvl="1">
+      <w:startOverride w:val="1"/>
+    </w:lvlOverride>
+    <w:lvlOverride w:ilvl="2">
+      <w:startOverride w:val="1"/>
+    </w:lvlOverride>
+    <w:lvlOverride w:ilvl="3">
+      <w:startOverride w:val="1"/>
+    </w:lvlOverride>
+    <w:lvlOverride w:ilvl="4">
+      <w:startOverride w:val="1"/>
+    </w:lvlOverride>
+    <w:lvlOverride w:ilvl="5">
+      <w:startOverride w:val="1"/>
+    </w:lvlOverride>
+    <w:lvlOverride w:ilvl="6">
+      <w:startOverride w:val="1"/>
+    </w:lvlOverride>
+    <w:lvlOverride w:ilvl="7">
+      <w:startOverride w:val="1"/>
+    </w:lvlOverride>
+    <w:lvlOverride w:ilvl="8">
+      <w:startOverride w:val="1"/>
+    </w:lvlOverride>
   </w:num>
 </w:numbering>
 </file>
@@ -4655,14 +4553,20 @@
     <w:next w:val="Normal"/>
     <w:uiPriority w:val="9"/>
     <w:qFormat/>
+    <w:rsid w:val="006B3A44"/>
     <w:pPr>
       <w:keepNext/>
       <w:keepLines/>
+      <w:numPr>
+        <w:numId w:val="6"/>
+      </w:numPr>
       <w:spacing w:before="400" w:after="120"/>
+      <w:ind w:left="357" w:hanging="357"/>
       <w:outlineLvl w:val="0"/>
     </w:pPr>
     <w:rPr>
-      <w:sz w:val="40"/>
+      <w:b/>
+      <w:caps/>
       <w:szCs w:val="40"/>
     </w:rPr>
   </w:style>
@@ -4673,15 +4577,21 @@
     <w:uiPriority w:val="9"/>
     <w:unhideWhenUsed/>
     <w:qFormat/>
+    <w:rsid w:val="006B3A44"/>
     <w:pPr>
       <w:keepNext/>
       <w:keepLines/>
+      <w:numPr>
+        <w:ilvl w:val="1"/>
+        <w:numId w:val="7"/>
+      </w:numPr>
       <w:spacing w:before="360" w:after="120"/>
+      <w:ind w:left="431" w:hanging="431"/>
+      <w:jc w:val="both"/>
       <w:outlineLvl w:val="1"/>
     </w:pPr>
     <w:rPr>
-      <w:sz w:val="32"/>
-      <w:szCs w:val="32"/>
+      <w:caps/>
     </w:rPr>
   </w:style>
   <w:style w:type="paragraph" w:styleId="Ttulo3">
@@ -4910,6 +4820,17 @@
         <w:insideV w:val="single" w:sz="4" w:space="0" w:color="auto"/>
       </w:tblBorders>
     </w:tblPr>
+  </w:style>
+  <w:style w:type="paragraph" w:styleId="PargrafodaLista">
+    <w:name w:val="List Paragraph"/>
+    <w:basedOn w:val="Normal"/>
+    <w:uiPriority w:val="34"/>
+    <w:qFormat/>
+    <w:rsid w:val="006B3A44"/>
+    <w:pPr>
+      <w:ind w:left="720"/>
+      <w:contextualSpacing/>
+    </w:pPr>
   </w:style>
 </w:styles>
 </file>

</xml_diff>

<commit_message>
Atualizado lista de integrantes e alterado formato de exposição das informações
</commit_message>
<xml_diff>
--- a/Documentação do projeto/Projeto aplicado I - GLITCH.docx
+++ b/Documentação do projeto/Projeto aplicado I - GLITCH.docx
@@ -183,7 +183,7 @@
         <w:jc w:val="center"/>
       </w:pPr>
       <w:r>
-        <w:t xml:space="preserve"> Joice Ribeiro, Leticia Zalasik, Lucas de Almeida Alves e Sávio Eduardo Zoboli</w:t>
+        <w:t xml:space="preserve"> Leticia Zalasik, Lucas de Almeida Alves e Sávio Eduardo Zoboli</w:t>
       </w:r>
     </w:p>
     <w:p>
@@ -234,7 +234,6 @@
         </w:rPr>
       </w:pPr>
       <w:r>
-        <w:lastRenderedPageBreak/>
         <w:t>2025</w:t>
       </w:r>
     </w:p>
@@ -243,1116 +242,1778 @@
     <w:p/>
     <w:sdt>
       <w:sdtPr>
-        <w:id w:val="659736522"/>
+        <w:id w:val="-943297999"/>
         <w:docPartObj>
           <w:docPartGallery w:val="Table of Contents"/>
           <w:docPartUnique/>
         </w:docPartObj>
       </w:sdtPr>
+      <w:sdtEndPr>
+        <w:rPr>
+          <w:rFonts w:ascii="Arial" w:eastAsia="Arial" w:hAnsi="Arial" w:cs="Arial"/>
+          <w:b/>
+          <w:bCs/>
+          <w:color w:val="auto"/>
+          <w:sz w:val="24"/>
+          <w:szCs w:val="24"/>
+        </w:rPr>
+      </w:sdtEndPr>
       <w:sdtContent>
         <w:p>
           <w:pPr>
-            <w:widowControl w:val="0"/>
+            <w:pStyle w:val="CabealhodoSumrio"/>
+          </w:pPr>
+          <w:r>
+            <w:t>Sumário</w:t>
+          </w:r>
+        </w:p>
+        <w:p>
+          <w:pPr>
+            <w:pStyle w:val="Sumrio1"/>
             <w:tabs>
-              <w:tab w:val="right" w:pos="12000"/>
+              <w:tab w:val="left" w:pos="1200"/>
+              <w:tab w:val="right" w:leader="dot" w:pos="9019"/>
             </w:tabs>
-            <w:spacing w:before="60" w:line="240" w:lineRule="auto"/>
-            <w:ind w:firstLine="0"/>
             <w:rPr>
-              <w:b/>
-              <w:color w:val="000000"/>
-              <w:sz w:val="22"/>
-              <w:szCs w:val="22"/>
+              <w:rFonts w:asciiTheme="minorHAnsi" w:eastAsiaTheme="minorEastAsia" w:hAnsiTheme="minorHAnsi" w:cstheme="minorBidi"/>
+              <w:noProof/>
+              <w:kern w:val="2"/>
+              <w14:ligatures w14:val="standardContextual"/>
             </w:rPr>
           </w:pPr>
           <w:r>
             <w:fldChar w:fldCharType="begin"/>
           </w:r>
           <w:r>
-            <w:instrText xml:space="preserve"> TOC \h \u \z \t "Heading 1,1,Heading 2,2,Heading 3,3,Heading 4,4,Heading 5,5,Heading 6,6,"</w:instrText>
+            <w:instrText xml:space="preserve"> TOC \o "1-3" \h \z \u </w:instrText>
           </w:r>
           <w:r>
             <w:fldChar w:fldCharType="separate"/>
           </w:r>
-          <w:hyperlink w:anchor="_heading=h.1fob9te">
-            <w:r>
-              <w:rPr>
-                <w:b/>
-                <w:color w:val="000000"/>
-              </w:rPr>
-              <w:t>1. EQUIPE E PLANEJAMENTO</w:t>
-            </w:r>
-            <w:r>
-              <w:rPr>
-                <w:b/>
-                <w:color w:val="000000"/>
+          <w:hyperlink w:anchor="_Toc193659628" w:history="1">
+            <w:r>
+              <w:rPr>
+                <w:rStyle w:val="Hyperlink"/>
+                <w:noProof/>
+              </w:rPr>
+              <w:t>1.</w:t>
+            </w:r>
+            <w:r>
+              <w:rPr>
+                <w:rFonts w:asciiTheme="minorHAnsi" w:eastAsiaTheme="minorEastAsia" w:hAnsiTheme="minorHAnsi" w:cstheme="minorBidi"/>
+                <w:noProof/>
+                <w:kern w:val="2"/>
+                <w14:ligatures w14:val="standardContextual"/>
               </w:rPr>
               <w:tab/>
-              <w:t>3</w:t>
+            </w:r>
+            <w:r>
+              <w:rPr>
+                <w:rStyle w:val="Hyperlink"/>
+                <w:noProof/>
+              </w:rPr>
+              <w:t>EQUIPE E PLANEJAMENTO</w:t>
+            </w:r>
+            <w:r>
+              <w:rPr>
+                <w:noProof/>
+                <w:webHidden/>
+              </w:rPr>
+              <w:tab/>
+            </w:r>
+            <w:r>
+              <w:rPr>
+                <w:noProof/>
+                <w:webHidden/>
+              </w:rPr>
+              <w:fldChar w:fldCharType="begin"/>
+            </w:r>
+            <w:r>
+              <w:rPr>
+                <w:noProof/>
+                <w:webHidden/>
+              </w:rPr>
+              <w:instrText xml:space="preserve"> PAGEREF _Toc193659628 \h </w:instrText>
+            </w:r>
+            <w:r>
+              <w:rPr>
+                <w:noProof/>
+                <w:webHidden/>
+              </w:rPr>
+            </w:r>
+            <w:r>
+              <w:rPr>
+                <w:noProof/>
+                <w:webHidden/>
+              </w:rPr>
+              <w:fldChar w:fldCharType="separate"/>
+            </w:r>
+            <w:r>
+              <w:rPr>
+                <w:noProof/>
+                <w:webHidden/>
+              </w:rPr>
+              <w:t>1</w:t>
+            </w:r>
+            <w:r>
+              <w:rPr>
+                <w:noProof/>
+                <w:webHidden/>
+              </w:rPr>
+              <w:fldChar w:fldCharType="end"/>
             </w:r>
           </w:hyperlink>
         </w:p>
         <w:p>
           <w:pPr>
-            <w:widowControl w:val="0"/>
+            <w:pStyle w:val="Sumrio2"/>
             <w:tabs>
-              <w:tab w:val="right" w:pos="12000"/>
+              <w:tab w:val="left" w:pos="1680"/>
+              <w:tab w:val="right" w:leader="dot" w:pos="9019"/>
             </w:tabs>
-            <w:spacing w:before="60" w:line="240" w:lineRule="auto"/>
-            <w:ind w:left="360" w:firstLine="0"/>
             <w:rPr>
-              <w:color w:val="000000"/>
-              <w:sz w:val="22"/>
-              <w:szCs w:val="22"/>
+              <w:rFonts w:asciiTheme="minorHAnsi" w:eastAsiaTheme="minorEastAsia" w:hAnsiTheme="minorHAnsi" w:cstheme="minorBidi"/>
+              <w:noProof/>
+              <w:kern w:val="2"/>
+              <w14:ligatures w14:val="standardContextual"/>
             </w:rPr>
           </w:pPr>
-          <w:hyperlink w:anchor="_heading=h.mknasznbkkp6">
-            <w:r>
-              <w:rPr>
-                <w:color w:val="000000"/>
-                <w:sz w:val="22"/>
-                <w:szCs w:val="22"/>
-              </w:rPr>
-              <w:t>1.1. INTEGRANTES</w:t>
-            </w:r>
-            <w:r>
-              <w:rPr>
-                <w:color w:val="000000"/>
-                <w:sz w:val="22"/>
-                <w:szCs w:val="22"/>
+          <w:hyperlink w:anchor="_Toc193659629" w:history="1">
+            <w:r>
+              <w:rPr>
+                <w:rStyle w:val="Hyperlink"/>
+                <w:noProof/>
+              </w:rPr>
+              <w:t>1.1.</w:t>
+            </w:r>
+            <w:r>
+              <w:rPr>
+                <w:rFonts w:asciiTheme="minorHAnsi" w:eastAsiaTheme="minorEastAsia" w:hAnsiTheme="minorHAnsi" w:cstheme="minorBidi"/>
+                <w:noProof/>
+                <w:kern w:val="2"/>
+                <w14:ligatures w14:val="standardContextual"/>
               </w:rPr>
               <w:tab/>
-              <w:t>3</w:t>
+            </w:r>
+            <w:r>
+              <w:rPr>
+                <w:rStyle w:val="Hyperlink"/>
+                <w:noProof/>
+              </w:rPr>
+              <w:t>INTEGRANTES</w:t>
+            </w:r>
+            <w:r>
+              <w:rPr>
+                <w:noProof/>
+                <w:webHidden/>
+              </w:rPr>
+              <w:tab/>
+            </w:r>
+            <w:r>
+              <w:rPr>
+                <w:noProof/>
+                <w:webHidden/>
+              </w:rPr>
+              <w:fldChar w:fldCharType="begin"/>
+            </w:r>
+            <w:r>
+              <w:rPr>
+                <w:noProof/>
+                <w:webHidden/>
+              </w:rPr>
+              <w:instrText xml:space="preserve"> PAGEREF _Toc193659629 \h </w:instrText>
+            </w:r>
+            <w:r>
+              <w:rPr>
+                <w:noProof/>
+                <w:webHidden/>
+              </w:rPr>
+            </w:r>
+            <w:r>
+              <w:rPr>
+                <w:noProof/>
+                <w:webHidden/>
+              </w:rPr>
+              <w:fldChar w:fldCharType="separate"/>
+            </w:r>
+            <w:r>
+              <w:rPr>
+                <w:noProof/>
+                <w:webHidden/>
+              </w:rPr>
+              <w:t>1</w:t>
+            </w:r>
+            <w:r>
+              <w:rPr>
+                <w:noProof/>
+                <w:webHidden/>
+              </w:rPr>
+              <w:fldChar w:fldCharType="end"/>
             </w:r>
           </w:hyperlink>
         </w:p>
         <w:p>
           <w:pPr>
-            <w:widowControl w:val="0"/>
+            <w:pStyle w:val="Sumrio2"/>
             <w:tabs>
-              <w:tab w:val="right" w:pos="12000"/>
+              <w:tab w:val="left" w:pos="1680"/>
+              <w:tab w:val="right" w:leader="dot" w:pos="9019"/>
             </w:tabs>
-            <w:spacing w:before="60" w:line="240" w:lineRule="auto"/>
-            <w:ind w:left="360" w:firstLine="0"/>
             <w:rPr>
-              <w:color w:val="000000"/>
-              <w:sz w:val="22"/>
-              <w:szCs w:val="22"/>
+              <w:rFonts w:asciiTheme="minorHAnsi" w:eastAsiaTheme="minorEastAsia" w:hAnsiTheme="minorHAnsi" w:cstheme="minorBidi"/>
+              <w:noProof/>
+              <w:kern w:val="2"/>
+              <w14:ligatures w14:val="standardContextual"/>
             </w:rPr>
           </w:pPr>
-          <w:hyperlink w:anchor="_heading=h.u5y8yrgythju">
-            <w:r>
-              <w:rPr>
-                <w:color w:val="000000"/>
-                <w:sz w:val="22"/>
-                <w:szCs w:val="22"/>
-              </w:rPr>
-              <w:t>1.2. CRONOGRAMA DO PROJETO</w:t>
-            </w:r>
-            <w:r>
-              <w:rPr>
-                <w:color w:val="000000"/>
-                <w:sz w:val="22"/>
-                <w:szCs w:val="22"/>
+          <w:hyperlink w:anchor="_Toc193659630" w:history="1">
+            <w:r>
+              <w:rPr>
+                <w:rStyle w:val="Hyperlink"/>
+                <w:noProof/>
+              </w:rPr>
+              <w:t>1.2.</w:t>
+            </w:r>
+            <w:r>
+              <w:rPr>
+                <w:rFonts w:asciiTheme="minorHAnsi" w:eastAsiaTheme="minorEastAsia" w:hAnsiTheme="minorHAnsi" w:cstheme="minorBidi"/>
+                <w:noProof/>
+                <w:kern w:val="2"/>
+                <w14:ligatures w14:val="standardContextual"/>
               </w:rPr>
               <w:tab/>
-              <w:t>4</w:t>
+            </w:r>
+            <w:r>
+              <w:rPr>
+                <w:rStyle w:val="Hyperlink"/>
+                <w:noProof/>
+              </w:rPr>
+              <w:t>CRONOGRAMA DO PROJETO</w:t>
+            </w:r>
+            <w:r>
+              <w:rPr>
+                <w:noProof/>
+                <w:webHidden/>
+              </w:rPr>
+              <w:tab/>
+            </w:r>
+            <w:r>
+              <w:rPr>
+                <w:noProof/>
+                <w:webHidden/>
+              </w:rPr>
+              <w:fldChar w:fldCharType="begin"/>
+            </w:r>
+            <w:r>
+              <w:rPr>
+                <w:noProof/>
+                <w:webHidden/>
+              </w:rPr>
+              <w:instrText xml:space="preserve"> PAGEREF _Toc193659630 \h </w:instrText>
+            </w:r>
+            <w:r>
+              <w:rPr>
+                <w:noProof/>
+                <w:webHidden/>
+              </w:rPr>
+            </w:r>
+            <w:r>
+              <w:rPr>
+                <w:noProof/>
+                <w:webHidden/>
+              </w:rPr>
+              <w:fldChar w:fldCharType="separate"/>
+            </w:r>
+            <w:r>
+              <w:rPr>
+                <w:noProof/>
+                <w:webHidden/>
+              </w:rPr>
+              <w:t>1</w:t>
+            </w:r>
+            <w:r>
+              <w:rPr>
+                <w:noProof/>
+                <w:webHidden/>
+              </w:rPr>
+              <w:fldChar w:fldCharType="end"/>
             </w:r>
           </w:hyperlink>
         </w:p>
         <w:p>
           <w:pPr>
-            <w:widowControl w:val="0"/>
+            <w:pStyle w:val="Sumrio1"/>
             <w:tabs>
-              <w:tab w:val="right" w:pos="12000"/>
+              <w:tab w:val="left" w:pos="1200"/>
+              <w:tab w:val="right" w:leader="dot" w:pos="9019"/>
             </w:tabs>
-            <w:spacing w:before="60" w:line="240" w:lineRule="auto"/>
-            <w:ind w:left="360" w:firstLine="0"/>
             <w:rPr>
-              <w:color w:val="000000"/>
-              <w:sz w:val="22"/>
-              <w:szCs w:val="22"/>
+              <w:rFonts w:asciiTheme="minorHAnsi" w:eastAsiaTheme="minorEastAsia" w:hAnsiTheme="minorHAnsi" w:cstheme="minorBidi"/>
+              <w:noProof/>
+              <w:kern w:val="2"/>
+              <w14:ligatures w14:val="standardContextual"/>
             </w:rPr>
           </w:pPr>
-          <w:hyperlink w:anchor="_heading=h.tyjcwt">
-            <w:r>
-              <w:rPr>
-                <w:color w:val="000000"/>
-              </w:rPr>
-              <w:t>Cronograma do Projeto</w:t>
-            </w:r>
-            <w:r>
-              <w:rPr>
-                <w:color w:val="000000"/>
+          <w:hyperlink w:anchor="_Toc193659631" w:history="1">
+            <w:r>
+              <w:rPr>
+                <w:rStyle w:val="Hyperlink"/>
+                <w:noProof/>
+              </w:rPr>
+              <w:t>2.</w:t>
+            </w:r>
+            <w:r>
+              <w:rPr>
+                <w:rFonts w:asciiTheme="minorHAnsi" w:eastAsiaTheme="minorEastAsia" w:hAnsiTheme="minorHAnsi" w:cstheme="minorBidi"/>
+                <w:noProof/>
+                <w:kern w:val="2"/>
+                <w14:ligatures w14:val="standardContextual"/>
               </w:rPr>
               <w:tab/>
-              <w:t>4</w:t>
+            </w:r>
+            <w:r>
+              <w:rPr>
+                <w:rStyle w:val="Hyperlink"/>
+                <w:noProof/>
+              </w:rPr>
+              <w:t>DOCUMENTAÇÃO DO PROBLEMA</w:t>
+            </w:r>
+            <w:r>
+              <w:rPr>
+                <w:noProof/>
+                <w:webHidden/>
+              </w:rPr>
+              <w:tab/>
+            </w:r>
+            <w:r>
+              <w:rPr>
+                <w:noProof/>
+                <w:webHidden/>
+              </w:rPr>
+              <w:fldChar w:fldCharType="begin"/>
+            </w:r>
+            <w:r>
+              <w:rPr>
+                <w:noProof/>
+                <w:webHidden/>
+              </w:rPr>
+              <w:instrText xml:space="preserve"> PAGEREF _Toc193659631 \h </w:instrText>
+            </w:r>
+            <w:r>
+              <w:rPr>
+                <w:noProof/>
+                <w:webHidden/>
+              </w:rPr>
+            </w:r>
+            <w:r>
+              <w:rPr>
+                <w:noProof/>
+                <w:webHidden/>
+              </w:rPr>
+              <w:fldChar w:fldCharType="separate"/>
+            </w:r>
+            <w:r>
+              <w:rPr>
+                <w:noProof/>
+                <w:webHidden/>
+              </w:rPr>
+              <w:t>1</w:t>
+            </w:r>
+            <w:r>
+              <w:rPr>
+                <w:noProof/>
+                <w:webHidden/>
+              </w:rPr>
+              <w:fldChar w:fldCharType="end"/>
             </w:r>
           </w:hyperlink>
         </w:p>
         <w:p>
           <w:pPr>
-            <w:widowControl w:val="0"/>
+            <w:pStyle w:val="Sumrio2"/>
             <w:tabs>
-              <w:tab w:val="right" w:pos="12000"/>
+              <w:tab w:val="left" w:pos="1680"/>
+              <w:tab w:val="right" w:leader="dot" w:pos="9019"/>
             </w:tabs>
-            <w:spacing w:before="60" w:line="240" w:lineRule="auto"/>
-            <w:ind w:firstLine="0"/>
             <w:rPr>
-              <w:b/>
-              <w:color w:val="000000"/>
-              <w:sz w:val="22"/>
-              <w:szCs w:val="22"/>
+              <w:rFonts w:asciiTheme="minorHAnsi" w:eastAsiaTheme="minorEastAsia" w:hAnsiTheme="minorHAnsi" w:cstheme="minorBidi"/>
+              <w:noProof/>
+              <w:kern w:val="2"/>
+              <w14:ligatures w14:val="standardContextual"/>
             </w:rPr>
           </w:pPr>
-          <w:hyperlink w:anchor="_heading=h.3dy6vkm">
-            <w:r>
-              <w:rPr>
-                <w:b/>
-                <w:color w:val="000000"/>
-              </w:rPr>
-              <w:t>2. DOCUMENTAÇÃO DO PROBLEMA</w:t>
-            </w:r>
-            <w:r>
-              <w:rPr>
-                <w:b/>
-                <w:color w:val="000000"/>
+          <w:hyperlink w:anchor="_Toc193659633" w:history="1">
+            <w:r>
+              <w:rPr>
+                <w:rStyle w:val="Hyperlink"/>
+                <w:noProof/>
+              </w:rPr>
+              <w:t>2.1.</w:t>
+            </w:r>
+            <w:r>
+              <w:rPr>
+                <w:rFonts w:asciiTheme="minorHAnsi" w:eastAsiaTheme="minorEastAsia" w:hAnsiTheme="minorHAnsi" w:cstheme="minorBidi"/>
+                <w:noProof/>
+                <w:kern w:val="2"/>
+                <w14:ligatures w14:val="standardContextual"/>
               </w:rPr>
               <w:tab/>
-              <w:t>6</w:t>
+            </w:r>
+            <w:r>
+              <w:rPr>
+                <w:rStyle w:val="Hyperlink"/>
+                <w:noProof/>
+              </w:rPr>
+              <w:t>CONTEXTUALIZAÇÃO</w:t>
+            </w:r>
+            <w:r>
+              <w:rPr>
+                <w:noProof/>
+                <w:webHidden/>
+              </w:rPr>
+              <w:tab/>
+            </w:r>
+            <w:r>
+              <w:rPr>
+                <w:noProof/>
+                <w:webHidden/>
+              </w:rPr>
+              <w:fldChar w:fldCharType="begin"/>
+            </w:r>
+            <w:r>
+              <w:rPr>
+                <w:noProof/>
+                <w:webHidden/>
+              </w:rPr>
+              <w:instrText xml:space="preserve"> PAGEREF _Toc193659633 \h </w:instrText>
+            </w:r>
+            <w:r>
+              <w:rPr>
+                <w:noProof/>
+                <w:webHidden/>
+              </w:rPr>
+            </w:r>
+            <w:r>
+              <w:rPr>
+                <w:noProof/>
+                <w:webHidden/>
+              </w:rPr>
+              <w:fldChar w:fldCharType="separate"/>
+            </w:r>
+            <w:r>
+              <w:rPr>
+                <w:noProof/>
+                <w:webHidden/>
+              </w:rPr>
+              <w:t>1</w:t>
+            </w:r>
+            <w:r>
+              <w:rPr>
+                <w:noProof/>
+                <w:webHidden/>
+              </w:rPr>
+              <w:fldChar w:fldCharType="end"/>
             </w:r>
           </w:hyperlink>
         </w:p>
         <w:p>
           <w:pPr>
-            <w:widowControl w:val="0"/>
+            <w:pStyle w:val="Sumrio2"/>
             <w:tabs>
-              <w:tab w:val="right" w:pos="12000"/>
+              <w:tab w:val="left" w:pos="1680"/>
+              <w:tab w:val="right" w:leader="dot" w:pos="9019"/>
             </w:tabs>
-            <w:spacing w:before="60" w:line="240" w:lineRule="auto"/>
-            <w:ind w:left="360" w:firstLine="0"/>
             <w:rPr>
-              <w:color w:val="000000"/>
-              <w:sz w:val="22"/>
-              <w:szCs w:val="22"/>
+              <w:rFonts w:asciiTheme="minorHAnsi" w:eastAsiaTheme="minorEastAsia" w:hAnsiTheme="minorHAnsi" w:cstheme="minorBidi"/>
+              <w:noProof/>
+              <w:kern w:val="2"/>
+              <w14:ligatures w14:val="standardContextual"/>
             </w:rPr>
           </w:pPr>
-          <w:hyperlink w:anchor="_heading=h.539e8p7eayx8">
-            <w:r>
-              <w:rPr>
-                <w:color w:val="000000"/>
-                <w:sz w:val="22"/>
-                <w:szCs w:val="22"/>
-              </w:rPr>
-              <w:t>2.1. CONTEXTUALIZAÇÃO</w:t>
-            </w:r>
-            <w:r>
-              <w:rPr>
-                <w:color w:val="000000"/>
-                <w:sz w:val="22"/>
-                <w:szCs w:val="22"/>
+          <w:hyperlink w:anchor="_Toc193659634" w:history="1">
+            <w:r>
+              <w:rPr>
+                <w:rStyle w:val="Hyperlink"/>
+                <w:noProof/>
+              </w:rPr>
+              <w:t>2.2.</w:t>
+            </w:r>
+            <w:r>
+              <w:rPr>
+                <w:rFonts w:asciiTheme="minorHAnsi" w:eastAsiaTheme="minorEastAsia" w:hAnsiTheme="minorHAnsi" w:cstheme="minorBidi"/>
+                <w:noProof/>
+                <w:kern w:val="2"/>
+                <w14:ligatures w14:val="standardContextual"/>
               </w:rPr>
               <w:tab/>
-              <w:t>6</w:t>
+            </w:r>
+            <w:r>
+              <w:rPr>
+                <w:rStyle w:val="Hyperlink"/>
+                <w:noProof/>
+              </w:rPr>
+              <w:t>DESCRIÇÃO DO PROBLEMA</w:t>
+            </w:r>
+            <w:r>
+              <w:rPr>
+                <w:noProof/>
+                <w:webHidden/>
+              </w:rPr>
+              <w:tab/>
+            </w:r>
+            <w:r>
+              <w:rPr>
+                <w:noProof/>
+                <w:webHidden/>
+              </w:rPr>
+              <w:fldChar w:fldCharType="begin"/>
+            </w:r>
+            <w:r>
+              <w:rPr>
+                <w:noProof/>
+                <w:webHidden/>
+              </w:rPr>
+              <w:instrText xml:space="preserve"> PAGEREF _Toc193659634 \h </w:instrText>
+            </w:r>
+            <w:r>
+              <w:rPr>
+                <w:noProof/>
+                <w:webHidden/>
+              </w:rPr>
+            </w:r>
+            <w:r>
+              <w:rPr>
+                <w:noProof/>
+                <w:webHidden/>
+              </w:rPr>
+              <w:fldChar w:fldCharType="separate"/>
+            </w:r>
+            <w:r>
+              <w:rPr>
+                <w:noProof/>
+                <w:webHidden/>
+              </w:rPr>
+              <w:t>1</w:t>
+            </w:r>
+            <w:r>
+              <w:rPr>
+                <w:noProof/>
+                <w:webHidden/>
+              </w:rPr>
+              <w:fldChar w:fldCharType="end"/>
             </w:r>
           </w:hyperlink>
         </w:p>
         <w:p>
           <w:pPr>
-            <w:widowControl w:val="0"/>
+            <w:pStyle w:val="Sumrio2"/>
             <w:tabs>
-              <w:tab w:val="right" w:pos="12000"/>
+              <w:tab w:val="left" w:pos="1680"/>
+              <w:tab w:val="right" w:leader="dot" w:pos="9019"/>
             </w:tabs>
-            <w:spacing w:before="60" w:line="240" w:lineRule="auto"/>
-            <w:ind w:left="360" w:firstLine="0"/>
             <w:rPr>
-              <w:color w:val="000000"/>
-              <w:sz w:val="22"/>
-              <w:szCs w:val="22"/>
+              <w:rFonts w:asciiTheme="minorHAnsi" w:eastAsiaTheme="minorEastAsia" w:hAnsiTheme="minorHAnsi" w:cstheme="minorBidi"/>
+              <w:noProof/>
+              <w:kern w:val="2"/>
+              <w14:ligatures w14:val="standardContextual"/>
             </w:rPr>
           </w:pPr>
-          <w:hyperlink w:anchor="_heading=h.uu6pf1rjyino">
-            <w:r>
-              <w:rPr>
-                <w:color w:val="000000"/>
-                <w:sz w:val="22"/>
-                <w:szCs w:val="22"/>
-              </w:rPr>
-              <w:t>2.2. DESCRIÇÃO DO PROBLEMA</w:t>
-            </w:r>
-            <w:r>
-              <w:rPr>
-                <w:color w:val="000000"/>
-                <w:sz w:val="22"/>
-                <w:szCs w:val="22"/>
+          <w:hyperlink w:anchor="_Toc193659635" w:history="1">
+            <w:r>
+              <w:rPr>
+                <w:rStyle w:val="Hyperlink"/>
+                <w:noProof/>
+              </w:rPr>
+              <w:t>2.3.</w:t>
+            </w:r>
+            <w:r>
+              <w:rPr>
+                <w:rFonts w:asciiTheme="minorHAnsi" w:eastAsiaTheme="minorEastAsia" w:hAnsiTheme="minorHAnsi" w:cstheme="minorBidi"/>
+                <w:noProof/>
+                <w:kern w:val="2"/>
+                <w14:ligatures w14:val="standardContextual"/>
               </w:rPr>
               <w:tab/>
-              <w:t>6</w:t>
+            </w:r>
+            <w:r>
+              <w:rPr>
+                <w:rStyle w:val="Hyperlink"/>
+                <w:noProof/>
+              </w:rPr>
+              <w:t>IMPACTO</w:t>
+            </w:r>
+            <w:r>
+              <w:rPr>
+                <w:noProof/>
+                <w:webHidden/>
+              </w:rPr>
+              <w:tab/>
+            </w:r>
+            <w:r>
+              <w:rPr>
+                <w:noProof/>
+                <w:webHidden/>
+              </w:rPr>
+              <w:fldChar w:fldCharType="begin"/>
+            </w:r>
+            <w:r>
+              <w:rPr>
+                <w:noProof/>
+                <w:webHidden/>
+              </w:rPr>
+              <w:instrText xml:space="preserve"> PAGEREF _Toc193659635 \h </w:instrText>
+            </w:r>
+            <w:r>
+              <w:rPr>
+                <w:noProof/>
+                <w:webHidden/>
+              </w:rPr>
+            </w:r>
+            <w:r>
+              <w:rPr>
+                <w:noProof/>
+                <w:webHidden/>
+              </w:rPr>
+              <w:fldChar w:fldCharType="separate"/>
+            </w:r>
+            <w:r>
+              <w:rPr>
+                <w:noProof/>
+                <w:webHidden/>
+              </w:rPr>
+              <w:t>2</w:t>
+            </w:r>
+            <w:r>
+              <w:rPr>
+                <w:noProof/>
+                <w:webHidden/>
+              </w:rPr>
+              <w:fldChar w:fldCharType="end"/>
             </w:r>
           </w:hyperlink>
         </w:p>
         <w:p>
           <w:pPr>
-            <w:widowControl w:val="0"/>
+            <w:pStyle w:val="Sumrio2"/>
             <w:tabs>
-              <w:tab w:val="right" w:pos="12000"/>
+              <w:tab w:val="left" w:pos="1680"/>
+              <w:tab w:val="right" w:leader="dot" w:pos="9019"/>
             </w:tabs>
-            <w:spacing w:before="60" w:line="240" w:lineRule="auto"/>
-            <w:ind w:left="360" w:firstLine="0"/>
             <w:rPr>
-              <w:color w:val="000000"/>
-              <w:sz w:val="22"/>
-              <w:szCs w:val="22"/>
+              <w:rFonts w:asciiTheme="minorHAnsi" w:eastAsiaTheme="minorEastAsia" w:hAnsiTheme="minorHAnsi" w:cstheme="minorBidi"/>
+              <w:noProof/>
+              <w:kern w:val="2"/>
+              <w14:ligatures w14:val="standardContextual"/>
             </w:rPr>
           </w:pPr>
-          <w:hyperlink w:anchor="_heading=h.bxfgi0ueucta">
-            <w:r>
-              <w:rPr>
-                <w:color w:val="000000"/>
-                <w:sz w:val="22"/>
-                <w:szCs w:val="22"/>
-              </w:rPr>
-              <w:t>2.3. IMPACTO</w:t>
-            </w:r>
-            <w:r>
-              <w:rPr>
-                <w:color w:val="000000"/>
-                <w:sz w:val="22"/>
-                <w:szCs w:val="22"/>
+          <w:hyperlink w:anchor="_Toc193659636" w:history="1">
+            <w:r>
+              <w:rPr>
+                <w:rStyle w:val="Hyperlink"/>
+                <w:noProof/>
+              </w:rPr>
+              <w:t>2.4.</w:t>
+            </w:r>
+            <w:r>
+              <w:rPr>
+                <w:rFonts w:asciiTheme="minorHAnsi" w:eastAsiaTheme="minorEastAsia" w:hAnsiTheme="minorHAnsi" w:cstheme="minorBidi"/>
+                <w:noProof/>
+                <w:kern w:val="2"/>
+                <w14:ligatures w14:val="standardContextual"/>
               </w:rPr>
               <w:tab/>
-              <w:t>6</w:t>
+            </w:r>
+            <w:r>
+              <w:rPr>
+                <w:rStyle w:val="Hyperlink"/>
+                <w:noProof/>
+              </w:rPr>
+              <w:t>JUSTIFICATIVA</w:t>
+            </w:r>
+            <w:r>
+              <w:rPr>
+                <w:noProof/>
+                <w:webHidden/>
+              </w:rPr>
+              <w:tab/>
+            </w:r>
+            <w:r>
+              <w:rPr>
+                <w:noProof/>
+                <w:webHidden/>
+              </w:rPr>
+              <w:fldChar w:fldCharType="begin"/>
+            </w:r>
+            <w:r>
+              <w:rPr>
+                <w:noProof/>
+                <w:webHidden/>
+              </w:rPr>
+              <w:instrText xml:space="preserve"> PAGEREF _Toc193659636 \h </w:instrText>
+            </w:r>
+            <w:r>
+              <w:rPr>
+                <w:noProof/>
+                <w:webHidden/>
+              </w:rPr>
+            </w:r>
+            <w:r>
+              <w:rPr>
+                <w:noProof/>
+                <w:webHidden/>
+              </w:rPr>
+              <w:fldChar w:fldCharType="separate"/>
+            </w:r>
+            <w:r>
+              <w:rPr>
+                <w:noProof/>
+                <w:webHidden/>
+              </w:rPr>
+              <w:t>2</w:t>
+            </w:r>
+            <w:r>
+              <w:rPr>
+                <w:noProof/>
+                <w:webHidden/>
+              </w:rPr>
+              <w:fldChar w:fldCharType="end"/>
             </w:r>
           </w:hyperlink>
         </w:p>
         <w:p>
           <w:pPr>
-            <w:widowControl w:val="0"/>
+            <w:pStyle w:val="Sumrio2"/>
             <w:tabs>
-              <w:tab w:val="right" w:pos="12000"/>
+              <w:tab w:val="left" w:pos="1680"/>
+              <w:tab w:val="right" w:leader="dot" w:pos="9019"/>
             </w:tabs>
-            <w:spacing w:before="60" w:line="240" w:lineRule="auto"/>
-            <w:ind w:left="360" w:firstLine="0"/>
             <w:rPr>
-              <w:color w:val="000000"/>
-              <w:sz w:val="22"/>
-              <w:szCs w:val="22"/>
+              <w:rFonts w:asciiTheme="minorHAnsi" w:eastAsiaTheme="minorEastAsia" w:hAnsiTheme="minorHAnsi" w:cstheme="minorBidi"/>
+              <w:noProof/>
+              <w:kern w:val="2"/>
+              <w14:ligatures w14:val="standardContextual"/>
             </w:rPr>
           </w:pPr>
-          <w:hyperlink w:anchor="_heading=h.bkh3z7s46y98">
-            <w:r>
-              <w:rPr>
-                <w:color w:val="000000"/>
-                <w:sz w:val="22"/>
-                <w:szCs w:val="22"/>
-              </w:rPr>
-              <w:t>2.4. JUSTIFICATIVA</w:t>
-            </w:r>
-            <w:r>
-              <w:rPr>
-                <w:color w:val="000000"/>
-                <w:sz w:val="22"/>
-                <w:szCs w:val="22"/>
+          <w:hyperlink w:anchor="_Toc193659637" w:history="1">
+            <w:r>
+              <w:rPr>
+                <w:rStyle w:val="Hyperlink"/>
+                <w:noProof/>
+              </w:rPr>
+              <w:t>2.5.</w:t>
+            </w:r>
+            <w:r>
+              <w:rPr>
+                <w:rFonts w:asciiTheme="minorHAnsi" w:eastAsiaTheme="minorEastAsia" w:hAnsiTheme="minorHAnsi" w:cstheme="minorBidi"/>
+                <w:noProof/>
+                <w:kern w:val="2"/>
+                <w14:ligatures w14:val="standardContextual"/>
               </w:rPr>
               <w:tab/>
-              <w:t>7</w:t>
+            </w:r>
+            <w:r>
+              <w:rPr>
+                <w:rStyle w:val="Hyperlink"/>
+                <w:noProof/>
+              </w:rPr>
+              <w:t>FUNCIONALIDADES ESPERADAS</w:t>
+            </w:r>
+            <w:r>
+              <w:rPr>
+                <w:noProof/>
+                <w:webHidden/>
+              </w:rPr>
+              <w:tab/>
+            </w:r>
+            <w:r>
+              <w:rPr>
+                <w:noProof/>
+                <w:webHidden/>
+              </w:rPr>
+              <w:fldChar w:fldCharType="begin"/>
+            </w:r>
+            <w:r>
+              <w:rPr>
+                <w:noProof/>
+                <w:webHidden/>
+              </w:rPr>
+              <w:instrText xml:space="preserve"> PAGEREF _Toc193659637 \h </w:instrText>
+            </w:r>
+            <w:r>
+              <w:rPr>
+                <w:noProof/>
+                <w:webHidden/>
+              </w:rPr>
+            </w:r>
+            <w:r>
+              <w:rPr>
+                <w:noProof/>
+                <w:webHidden/>
+              </w:rPr>
+              <w:fldChar w:fldCharType="separate"/>
+            </w:r>
+            <w:r>
+              <w:rPr>
+                <w:noProof/>
+                <w:webHidden/>
+              </w:rPr>
+              <w:t>3</w:t>
+            </w:r>
+            <w:r>
+              <w:rPr>
+                <w:noProof/>
+                <w:webHidden/>
+              </w:rPr>
+              <w:fldChar w:fldCharType="end"/>
             </w:r>
           </w:hyperlink>
         </w:p>
         <w:p>
           <w:pPr>
-            <w:widowControl w:val="0"/>
+            <w:pStyle w:val="Sumrio2"/>
             <w:tabs>
-              <w:tab w:val="right" w:pos="12000"/>
+              <w:tab w:val="left" w:pos="1680"/>
+              <w:tab w:val="right" w:leader="dot" w:pos="9019"/>
             </w:tabs>
-            <w:spacing w:before="60" w:line="240" w:lineRule="auto"/>
-            <w:ind w:left="360" w:firstLine="0"/>
             <w:rPr>
-              <w:color w:val="000000"/>
-              <w:sz w:val="22"/>
-              <w:szCs w:val="22"/>
+              <w:rFonts w:asciiTheme="minorHAnsi" w:eastAsiaTheme="minorEastAsia" w:hAnsiTheme="minorHAnsi" w:cstheme="minorBidi"/>
+              <w:noProof/>
+              <w:kern w:val="2"/>
+              <w14:ligatures w14:val="standardContextual"/>
             </w:rPr>
           </w:pPr>
-          <w:hyperlink w:anchor="_heading=h.8ficlrsiw4nk">
-            <w:r>
-              <w:rPr>
-                <w:color w:val="000000"/>
-                <w:sz w:val="22"/>
-                <w:szCs w:val="22"/>
-              </w:rPr>
-              <w:t>2.5. FUNCIONALIDADES ESPERADAS</w:t>
-            </w:r>
-            <w:r>
-              <w:rPr>
-                <w:color w:val="000000"/>
-                <w:sz w:val="22"/>
-                <w:szCs w:val="22"/>
+          <w:hyperlink w:anchor="_Toc193659638" w:history="1">
+            <w:r>
+              <w:rPr>
+                <w:rStyle w:val="Hyperlink"/>
+                <w:noProof/>
+              </w:rPr>
+              <w:t>2.6.</w:t>
+            </w:r>
+            <w:r>
+              <w:rPr>
+                <w:rFonts w:asciiTheme="minorHAnsi" w:eastAsiaTheme="minorEastAsia" w:hAnsiTheme="minorHAnsi" w:cstheme="minorBidi"/>
+                <w:noProof/>
+                <w:kern w:val="2"/>
+                <w14:ligatures w14:val="standardContextual"/>
               </w:rPr>
               <w:tab/>
-              <w:t>7</w:t>
+            </w:r>
+            <w:r>
+              <w:rPr>
+                <w:rStyle w:val="Hyperlink"/>
+                <w:noProof/>
+              </w:rPr>
+              <w:t>CONCLUSÃO INICIAL SOBRE O PROBLEMA</w:t>
+            </w:r>
+            <w:r>
+              <w:rPr>
+                <w:noProof/>
+                <w:webHidden/>
+              </w:rPr>
+              <w:tab/>
+            </w:r>
+            <w:r>
+              <w:rPr>
+                <w:noProof/>
+                <w:webHidden/>
+              </w:rPr>
+              <w:fldChar w:fldCharType="begin"/>
+            </w:r>
+            <w:r>
+              <w:rPr>
+                <w:noProof/>
+                <w:webHidden/>
+              </w:rPr>
+              <w:instrText xml:space="preserve"> PAGEREF _Toc193659638 \h </w:instrText>
+            </w:r>
+            <w:r>
+              <w:rPr>
+                <w:noProof/>
+                <w:webHidden/>
+              </w:rPr>
+            </w:r>
+            <w:r>
+              <w:rPr>
+                <w:noProof/>
+                <w:webHidden/>
+              </w:rPr>
+              <w:fldChar w:fldCharType="separate"/>
+            </w:r>
+            <w:r>
+              <w:rPr>
+                <w:noProof/>
+                <w:webHidden/>
+              </w:rPr>
+              <w:t>3</w:t>
+            </w:r>
+            <w:r>
+              <w:rPr>
+                <w:noProof/>
+                <w:webHidden/>
+              </w:rPr>
+              <w:fldChar w:fldCharType="end"/>
             </w:r>
           </w:hyperlink>
         </w:p>
         <w:p>
           <w:pPr>
-            <w:widowControl w:val="0"/>
+            <w:pStyle w:val="Sumrio1"/>
             <w:tabs>
-              <w:tab w:val="right" w:pos="12000"/>
+              <w:tab w:val="left" w:pos="1200"/>
+              <w:tab w:val="right" w:leader="dot" w:pos="9019"/>
             </w:tabs>
-            <w:spacing w:before="60" w:line="240" w:lineRule="auto"/>
-            <w:ind w:firstLine="0"/>
             <w:rPr>
-              <w:b/>
-              <w:color w:val="000000"/>
-              <w:sz w:val="22"/>
-              <w:szCs w:val="22"/>
+              <w:rFonts w:asciiTheme="minorHAnsi" w:eastAsiaTheme="minorEastAsia" w:hAnsiTheme="minorHAnsi" w:cstheme="minorBidi"/>
+              <w:noProof/>
+              <w:kern w:val="2"/>
+              <w14:ligatures w14:val="standardContextual"/>
             </w:rPr>
           </w:pPr>
-          <w:hyperlink w:anchor="_heading=h.2s8eyo1">
-            <w:r>
-              <w:rPr>
-                <w:b/>
-                <w:color w:val="000000"/>
+          <w:hyperlink w:anchor="_Toc193659639" w:history="1">
+            <w:r>
+              <w:rPr>
+                <w:rStyle w:val="Hyperlink"/>
+                <w:noProof/>
+              </w:rPr>
+              <w:t>3.</w:t>
+            </w:r>
+            <w:r>
+              <w:rPr>
+                <w:rFonts w:asciiTheme="minorHAnsi" w:eastAsiaTheme="minorEastAsia" w:hAnsiTheme="minorHAnsi" w:cstheme="minorBidi"/>
+                <w:noProof/>
+                <w:kern w:val="2"/>
+                <w14:ligatures w14:val="standardContextual"/>
+              </w:rPr>
+              <w:tab/>
+            </w:r>
+            <w:r>
+              <w:rPr>
+                <w:rStyle w:val="Hyperlink"/>
+                <w:noProof/>
               </w:rPr>
               <w:t>3. Necessidades do Cliente/Usuário e Validação</w:t>
             </w:r>
             <w:r>
               <w:rPr>
-                <w:b/>
-                <w:color w:val="000000"/>
+                <w:noProof/>
+                <w:webHidden/>
               </w:rPr>
               <w:tab/>
-              <w:t>7</w:t>
+            </w:r>
+            <w:r>
+              <w:rPr>
+                <w:noProof/>
+                <w:webHidden/>
+              </w:rPr>
+              <w:fldChar w:fldCharType="begin"/>
+            </w:r>
+            <w:r>
+              <w:rPr>
+                <w:noProof/>
+                <w:webHidden/>
+              </w:rPr>
+              <w:instrText xml:space="preserve"> PAGEREF _Toc193659639 \h </w:instrText>
+            </w:r>
+            <w:r>
+              <w:rPr>
+                <w:noProof/>
+                <w:webHidden/>
+              </w:rPr>
+            </w:r>
+            <w:r>
+              <w:rPr>
+                <w:noProof/>
+                <w:webHidden/>
+              </w:rPr>
+              <w:fldChar w:fldCharType="separate"/>
+            </w:r>
+            <w:r>
+              <w:rPr>
+                <w:noProof/>
+                <w:webHidden/>
+              </w:rPr>
+              <w:t>3</w:t>
+            </w:r>
+            <w:r>
+              <w:rPr>
+                <w:noProof/>
+                <w:webHidden/>
+              </w:rPr>
+              <w:fldChar w:fldCharType="end"/>
             </w:r>
           </w:hyperlink>
         </w:p>
         <w:p>
           <w:pPr>
-            <w:widowControl w:val="0"/>
+            <w:pStyle w:val="Sumrio3"/>
             <w:tabs>
-              <w:tab w:val="right" w:pos="12000"/>
+              <w:tab w:val="right" w:leader="dot" w:pos="9019"/>
             </w:tabs>
-            <w:spacing w:before="60" w:line="240" w:lineRule="auto"/>
-            <w:ind w:left="720"/>
             <w:rPr>
-              <w:color w:val="000000"/>
-              <w:sz w:val="22"/>
-              <w:szCs w:val="22"/>
+              <w:rFonts w:asciiTheme="minorHAnsi" w:eastAsiaTheme="minorEastAsia" w:hAnsiTheme="minorHAnsi" w:cstheme="minorBidi"/>
+              <w:noProof/>
+              <w:kern w:val="2"/>
+              <w14:ligatures w14:val="standardContextual"/>
             </w:rPr>
           </w:pPr>
-          <w:hyperlink w:anchor="_heading=h.17dp8vu">
-            <w:r>
-              <w:rPr>
-                <w:color w:val="000000"/>
-              </w:rPr>
-              <w:t>✅ O que é esperado:</w:t>
-            </w:r>
-            <w:r>
-              <w:rPr>
-                <w:color w:val="000000"/>
+          <w:hyperlink w:anchor="_Toc193659640" w:history="1">
+            <w:r>
+              <w:rPr>
+                <w:rStyle w:val="Hyperlink"/>
+                <w:rFonts w:ascii="Segoe UI Emoji" w:eastAsia="Arial Unicode MS" w:hAnsi="Segoe UI Emoji" w:cs="Segoe UI Emoji"/>
+                <w:b/>
+                <w:noProof/>
+              </w:rPr>
+              <w:t>✅</w:t>
+            </w:r>
+            <w:r>
+              <w:rPr>
+                <w:rStyle w:val="Hyperlink"/>
+                <w:rFonts w:ascii="Arial Unicode MS" w:eastAsia="Arial Unicode MS" w:hAnsi="Arial Unicode MS" w:cs="Arial Unicode MS"/>
+                <w:b/>
+                <w:noProof/>
+              </w:rPr>
+              <w:t xml:space="preserve"> </w:t>
+            </w:r>
+            <w:r>
+              <w:rPr>
+                <w:rStyle w:val="Hyperlink"/>
+                <w:b/>
+                <w:noProof/>
+              </w:rPr>
+              <w:t>O que é esperado:</w:t>
+            </w:r>
+            <w:r>
+              <w:rPr>
+                <w:noProof/>
+                <w:webHidden/>
               </w:rPr>
               <w:tab/>
-              <w:t>7</w:t>
+            </w:r>
+            <w:r>
+              <w:rPr>
+                <w:noProof/>
+                <w:webHidden/>
+              </w:rPr>
+              <w:fldChar w:fldCharType="begin"/>
+            </w:r>
+            <w:r>
+              <w:rPr>
+                <w:noProof/>
+                <w:webHidden/>
+              </w:rPr>
+              <w:instrText xml:space="preserve"> PAGEREF _Toc193659640 \h </w:instrText>
+            </w:r>
+            <w:r>
+              <w:rPr>
+                <w:noProof/>
+                <w:webHidden/>
+              </w:rPr>
+            </w:r>
+            <w:r>
+              <w:rPr>
+                <w:noProof/>
+                <w:webHidden/>
+              </w:rPr>
+              <w:fldChar w:fldCharType="separate"/>
+            </w:r>
+            <w:r>
+              <w:rPr>
+                <w:noProof/>
+                <w:webHidden/>
+              </w:rPr>
+              <w:t>3</w:t>
+            </w:r>
+            <w:r>
+              <w:rPr>
+                <w:noProof/>
+                <w:webHidden/>
+              </w:rPr>
+              <w:fldChar w:fldCharType="end"/>
             </w:r>
           </w:hyperlink>
         </w:p>
         <w:p>
           <w:pPr>
-            <w:widowControl w:val="0"/>
+            <w:pStyle w:val="Sumrio3"/>
             <w:tabs>
-              <w:tab w:val="right" w:pos="12000"/>
+              <w:tab w:val="right" w:leader="dot" w:pos="9019"/>
             </w:tabs>
-            <w:spacing w:before="60" w:line="240" w:lineRule="auto"/>
-            <w:ind w:left="720"/>
             <w:rPr>
-              <w:color w:val="000000"/>
-              <w:sz w:val="22"/>
-              <w:szCs w:val="22"/>
+              <w:rFonts w:asciiTheme="minorHAnsi" w:eastAsiaTheme="minorEastAsia" w:hAnsiTheme="minorHAnsi" w:cstheme="minorBidi"/>
+              <w:noProof/>
+              <w:kern w:val="2"/>
+              <w14:ligatures w14:val="standardContextual"/>
             </w:rPr>
           </w:pPr>
-          <w:hyperlink w:anchor="_heading=h.3rdcrjn">
-            <w:r>
-              <w:rPr>
-                <w:color w:val="000000"/>
-              </w:rPr>
-              <w:t>📌 Estrutura esperada:</w:t>
-            </w:r>
-            <w:r>
-              <w:rPr>
-                <w:color w:val="000000"/>
+          <w:hyperlink w:anchor="_Toc193659641" w:history="1">
+            <w:r>
+              <w:rPr>
+                <w:rStyle w:val="Hyperlink"/>
+                <w:rFonts w:ascii="Segoe UI Emoji" w:hAnsi="Segoe UI Emoji" w:cs="Segoe UI Emoji"/>
+                <w:b/>
+                <w:noProof/>
+              </w:rPr>
+              <w:t>📌</w:t>
+            </w:r>
+            <w:r>
+              <w:rPr>
+                <w:rStyle w:val="Hyperlink"/>
+                <w:b/>
+                <w:noProof/>
+              </w:rPr>
+              <w:t xml:space="preserve"> Estrutura esperada:</w:t>
+            </w:r>
+            <w:r>
+              <w:rPr>
+                <w:noProof/>
+                <w:webHidden/>
               </w:rPr>
               <w:tab/>
-              <w:t>7</w:t>
+            </w:r>
+            <w:r>
+              <w:rPr>
+                <w:noProof/>
+                <w:webHidden/>
+              </w:rPr>
+              <w:fldChar w:fldCharType="begin"/>
+            </w:r>
+            <w:r>
+              <w:rPr>
+                <w:noProof/>
+                <w:webHidden/>
+              </w:rPr>
+              <w:instrText xml:space="preserve"> PAGEREF _Toc193659641 \h </w:instrText>
+            </w:r>
+            <w:r>
+              <w:rPr>
+                <w:noProof/>
+                <w:webHidden/>
+              </w:rPr>
+            </w:r>
+            <w:r>
+              <w:rPr>
+                <w:noProof/>
+                <w:webHidden/>
+              </w:rPr>
+              <w:fldChar w:fldCharType="separate"/>
+            </w:r>
+            <w:r>
+              <w:rPr>
+                <w:noProof/>
+                <w:webHidden/>
+              </w:rPr>
+              <w:t>3</w:t>
+            </w:r>
+            <w:r>
+              <w:rPr>
+                <w:noProof/>
+                <w:webHidden/>
+              </w:rPr>
+              <w:fldChar w:fldCharType="end"/>
             </w:r>
           </w:hyperlink>
         </w:p>
         <w:p>
           <w:pPr>
-            <w:widowControl w:val="0"/>
+            <w:pStyle w:val="Sumrio1"/>
             <w:tabs>
-              <w:tab w:val="right" w:pos="12000"/>
+              <w:tab w:val="left" w:pos="1200"/>
+              <w:tab w:val="right" w:leader="dot" w:pos="9019"/>
             </w:tabs>
-            <w:spacing w:before="60" w:line="240" w:lineRule="auto"/>
-            <w:ind w:firstLine="0"/>
             <w:rPr>
-              <w:b/>
-              <w:color w:val="000000"/>
-              <w:sz w:val="22"/>
-              <w:szCs w:val="22"/>
+              <w:rFonts w:asciiTheme="minorHAnsi" w:eastAsiaTheme="minorEastAsia" w:hAnsiTheme="minorHAnsi" w:cstheme="minorBidi"/>
+              <w:noProof/>
+              <w:kern w:val="2"/>
+              <w14:ligatures w14:val="standardContextual"/>
             </w:rPr>
           </w:pPr>
-          <w:hyperlink w:anchor="_heading=h.26in1rg">
-            <w:r>
-              <w:rPr>
-                <w:b/>
-                <w:color w:val="000000"/>
+          <w:hyperlink w:anchor="_Toc193659642" w:history="1">
+            <w:r>
+              <w:rPr>
+                <w:rStyle w:val="Hyperlink"/>
+                <w:noProof/>
+              </w:rPr>
+              <w:t>4.</w:t>
+            </w:r>
+            <w:r>
+              <w:rPr>
+                <w:rFonts w:asciiTheme="minorHAnsi" w:eastAsiaTheme="minorEastAsia" w:hAnsiTheme="minorHAnsi" w:cstheme="minorBidi"/>
+                <w:noProof/>
+                <w:kern w:val="2"/>
+                <w14:ligatures w14:val="standardContextual"/>
+              </w:rPr>
+              <w:tab/>
+            </w:r>
+            <w:r>
+              <w:rPr>
+                <w:rStyle w:val="Hyperlink"/>
+                <w:noProof/>
               </w:rPr>
               <w:t>4. Tecnologias Escolhidas e Justificativa</w:t>
             </w:r>
             <w:r>
               <w:rPr>
-                <w:b/>
-                <w:color w:val="000000"/>
+                <w:noProof/>
+                <w:webHidden/>
               </w:rPr>
               <w:tab/>
-              <w:t>8</w:t>
+            </w:r>
+            <w:r>
+              <w:rPr>
+                <w:noProof/>
+                <w:webHidden/>
+              </w:rPr>
+              <w:fldChar w:fldCharType="begin"/>
+            </w:r>
+            <w:r>
+              <w:rPr>
+                <w:noProof/>
+                <w:webHidden/>
+              </w:rPr>
+              <w:instrText xml:space="preserve"> PAGEREF _Toc193659642 \h </w:instrText>
+            </w:r>
+            <w:r>
+              <w:rPr>
+                <w:noProof/>
+                <w:webHidden/>
+              </w:rPr>
+            </w:r>
+            <w:r>
+              <w:rPr>
+                <w:noProof/>
+                <w:webHidden/>
+              </w:rPr>
+              <w:fldChar w:fldCharType="separate"/>
+            </w:r>
+            <w:r>
+              <w:rPr>
+                <w:noProof/>
+                <w:webHidden/>
+              </w:rPr>
+              <w:t>4</w:t>
+            </w:r>
+            <w:r>
+              <w:rPr>
+                <w:noProof/>
+                <w:webHidden/>
+              </w:rPr>
+              <w:fldChar w:fldCharType="end"/>
             </w:r>
           </w:hyperlink>
         </w:p>
         <w:p>
           <w:pPr>
-            <w:widowControl w:val="0"/>
+            <w:pStyle w:val="Sumrio3"/>
             <w:tabs>
-              <w:tab w:val="right" w:pos="12000"/>
+              <w:tab w:val="right" w:leader="dot" w:pos="9019"/>
             </w:tabs>
-            <w:spacing w:before="60" w:line="240" w:lineRule="auto"/>
-            <w:ind w:left="720"/>
             <w:rPr>
-              <w:color w:val="000000"/>
-              <w:sz w:val="22"/>
-              <w:szCs w:val="22"/>
+              <w:rFonts w:asciiTheme="minorHAnsi" w:eastAsiaTheme="minorEastAsia" w:hAnsiTheme="minorHAnsi" w:cstheme="minorBidi"/>
+              <w:noProof/>
+              <w:kern w:val="2"/>
+              <w14:ligatures w14:val="standardContextual"/>
             </w:rPr>
           </w:pPr>
-          <w:hyperlink w:anchor="_heading=h.lnxbz9">
-            <w:r>
-              <w:rPr>
-                <w:color w:val="000000"/>
-              </w:rPr>
-              <w:t>✅ O que é esperado:</w:t>
-            </w:r>
-            <w:r>
-              <w:rPr>
-                <w:color w:val="000000"/>
+          <w:hyperlink w:anchor="_Toc193659643" w:history="1">
+            <w:r>
+              <w:rPr>
+                <w:rStyle w:val="Hyperlink"/>
+                <w:rFonts w:ascii="Segoe UI Emoji" w:eastAsia="Arial Unicode MS" w:hAnsi="Segoe UI Emoji" w:cs="Segoe UI Emoji"/>
+                <w:b/>
+                <w:noProof/>
+              </w:rPr>
+              <w:t>✅</w:t>
+            </w:r>
+            <w:r>
+              <w:rPr>
+                <w:rStyle w:val="Hyperlink"/>
+                <w:rFonts w:ascii="Arial Unicode MS" w:eastAsia="Arial Unicode MS" w:hAnsi="Arial Unicode MS" w:cs="Arial Unicode MS"/>
+                <w:b/>
+                <w:noProof/>
+              </w:rPr>
+              <w:t xml:space="preserve"> O que é esperado:</w:t>
+            </w:r>
+            <w:r>
+              <w:rPr>
+                <w:noProof/>
+                <w:webHidden/>
               </w:rPr>
               <w:tab/>
-              <w:t>8</w:t>
+            </w:r>
+            <w:r>
+              <w:rPr>
+                <w:noProof/>
+                <w:webHidden/>
+              </w:rPr>
+              <w:fldChar w:fldCharType="begin"/>
+            </w:r>
+            <w:r>
+              <w:rPr>
+                <w:noProof/>
+                <w:webHidden/>
+              </w:rPr>
+              <w:instrText xml:space="preserve"> PAGEREF _Toc193659643 \h </w:instrText>
+            </w:r>
+            <w:r>
+              <w:rPr>
+                <w:noProof/>
+                <w:webHidden/>
+              </w:rPr>
+            </w:r>
+            <w:r>
+              <w:rPr>
+                <w:noProof/>
+                <w:webHidden/>
+              </w:rPr>
+              <w:fldChar w:fldCharType="separate"/>
+            </w:r>
+            <w:r>
+              <w:rPr>
+                <w:noProof/>
+                <w:webHidden/>
+              </w:rPr>
+              <w:t>4</w:t>
+            </w:r>
+            <w:r>
+              <w:rPr>
+                <w:noProof/>
+                <w:webHidden/>
+              </w:rPr>
+              <w:fldChar w:fldCharType="end"/>
             </w:r>
           </w:hyperlink>
         </w:p>
         <w:p>
           <w:pPr>
-            <w:widowControl w:val="0"/>
+            <w:pStyle w:val="Sumrio3"/>
             <w:tabs>
-              <w:tab w:val="right" w:pos="12000"/>
+              <w:tab w:val="right" w:leader="dot" w:pos="9019"/>
             </w:tabs>
-            <w:spacing w:before="60" w:line="240" w:lineRule="auto"/>
-            <w:ind w:left="720"/>
             <w:rPr>
-              <w:color w:val="000000"/>
-              <w:sz w:val="22"/>
-              <w:szCs w:val="22"/>
+              <w:rFonts w:asciiTheme="minorHAnsi" w:eastAsiaTheme="minorEastAsia" w:hAnsiTheme="minorHAnsi" w:cstheme="minorBidi"/>
+              <w:noProof/>
+              <w:kern w:val="2"/>
+              <w14:ligatures w14:val="standardContextual"/>
             </w:rPr>
           </w:pPr>
-          <w:hyperlink w:anchor="_heading=h.35nkun2">
-            <w:r>
-              <w:rPr>
-                <w:color w:val="000000"/>
-              </w:rPr>
-              <w:t>📌 Estrutura esperada:</w:t>
-            </w:r>
-            <w:r>
-              <w:rPr>
-                <w:color w:val="000000"/>
+          <w:hyperlink w:anchor="_Toc193659644" w:history="1">
+            <w:r>
+              <w:rPr>
+                <w:rStyle w:val="Hyperlink"/>
+                <w:rFonts w:ascii="Segoe UI Emoji" w:hAnsi="Segoe UI Emoji" w:cs="Segoe UI Emoji"/>
+                <w:b/>
+                <w:noProof/>
+              </w:rPr>
+              <w:t>📌</w:t>
+            </w:r>
+            <w:r>
+              <w:rPr>
+                <w:rStyle w:val="Hyperlink"/>
+                <w:b/>
+                <w:noProof/>
+              </w:rPr>
+              <w:t xml:space="preserve"> Estrutura esperada:</w:t>
+            </w:r>
+            <w:r>
+              <w:rPr>
+                <w:noProof/>
+                <w:webHidden/>
               </w:rPr>
               <w:tab/>
-              <w:t>8</w:t>
+            </w:r>
+            <w:r>
+              <w:rPr>
+                <w:noProof/>
+                <w:webHidden/>
+              </w:rPr>
+              <w:fldChar w:fldCharType="begin"/>
+            </w:r>
+            <w:r>
+              <w:rPr>
+                <w:noProof/>
+                <w:webHidden/>
+              </w:rPr>
+              <w:instrText xml:space="preserve"> PAGEREF _Toc193659644 \h </w:instrText>
+            </w:r>
+            <w:r>
+              <w:rPr>
+                <w:noProof/>
+                <w:webHidden/>
+              </w:rPr>
+            </w:r>
+            <w:r>
+              <w:rPr>
+                <w:noProof/>
+                <w:webHidden/>
+              </w:rPr>
+              <w:fldChar w:fldCharType="separate"/>
+            </w:r>
+            <w:r>
+              <w:rPr>
+                <w:noProof/>
+                <w:webHidden/>
+              </w:rPr>
+              <w:t>4</w:t>
+            </w:r>
+            <w:r>
+              <w:rPr>
+                <w:noProof/>
+                <w:webHidden/>
+              </w:rPr>
+              <w:fldChar w:fldCharType="end"/>
             </w:r>
           </w:hyperlink>
         </w:p>
         <w:p>
           <w:pPr>
-            <w:widowControl w:val="0"/>
+            <w:pStyle w:val="Sumrio1"/>
             <w:tabs>
-              <w:tab w:val="right" w:pos="12000"/>
+              <w:tab w:val="left" w:pos="1200"/>
+              <w:tab w:val="right" w:leader="dot" w:pos="9019"/>
             </w:tabs>
-            <w:spacing w:before="60" w:line="240" w:lineRule="auto"/>
-            <w:ind w:firstLine="0"/>
             <w:rPr>
-              <w:b/>
-              <w:color w:val="000000"/>
-              <w:sz w:val="22"/>
-              <w:szCs w:val="22"/>
+              <w:rFonts w:asciiTheme="minorHAnsi" w:eastAsiaTheme="minorEastAsia" w:hAnsiTheme="minorHAnsi" w:cstheme="minorBidi"/>
+              <w:noProof/>
+              <w:kern w:val="2"/>
+              <w14:ligatures w14:val="standardContextual"/>
             </w:rPr>
           </w:pPr>
-          <w:hyperlink w:anchor="_heading=h.1ksv4uv">
-            <w:r>
-              <w:rPr>
-                <w:b/>
-                <w:color w:val="000000"/>
+          <w:hyperlink w:anchor="_Toc193659645" w:history="1">
+            <w:r>
+              <w:rPr>
+                <w:rStyle w:val="Hyperlink"/>
+                <w:noProof/>
+              </w:rPr>
+              <w:t>5.</w:t>
+            </w:r>
+            <w:r>
+              <w:rPr>
+                <w:rFonts w:asciiTheme="minorHAnsi" w:eastAsiaTheme="minorEastAsia" w:hAnsiTheme="minorHAnsi" w:cstheme="minorBidi"/>
+                <w:noProof/>
+                <w:kern w:val="2"/>
+                <w14:ligatures w14:val="standardContextual"/>
+              </w:rPr>
+              <w:tab/>
+            </w:r>
+            <w:r>
+              <w:rPr>
+                <w:rStyle w:val="Hyperlink"/>
+                <w:noProof/>
               </w:rPr>
               <w:t>5. Diagrama e Descrição da Solução Proposta</w:t>
             </w:r>
             <w:r>
               <w:rPr>
-                <w:b/>
-                <w:color w:val="000000"/>
+                <w:noProof/>
+                <w:webHidden/>
               </w:rPr>
               <w:tab/>
-              <w:t>8</w:t>
+            </w:r>
+            <w:r>
+              <w:rPr>
+                <w:noProof/>
+                <w:webHidden/>
+              </w:rPr>
+              <w:fldChar w:fldCharType="begin"/>
+            </w:r>
+            <w:r>
+              <w:rPr>
+                <w:noProof/>
+                <w:webHidden/>
+              </w:rPr>
+              <w:instrText xml:space="preserve"> PAGEREF _Toc193659645 \h </w:instrText>
+            </w:r>
+            <w:r>
+              <w:rPr>
+                <w:noProof/>
+                <w:webHidden/>
+              </w:rPr>
+            </w:r>
+            <w:r>
+              <w:rPr>
+                <w:noProof/>
+                <w:webHidden/>
+              </w:rPr>
+              <w:fldChar w:fldCharType="separate"/>
+            </w:r>
+            <w:r>
+              <w:rPr>
+                <w:noProof/>
+                <w:webHidden/>
+              </w:rPr>
+              <w:t>4</w:t>
+            </w:r>
+            <w:r>
+              <w:rPr>
+                <w:noProof/>
+                <w:webHidden/>
+              </w:rPr>
+              <w:fldChar w:fldCharType="end"/>
             </w:r>
           </w:hyperlink>
         </w:p>
         <w:p>
           <w:pPr>
-            <w:widowControl w:val="0"/>
+            <w:pStyle w:val="Sumrio3"/>
             <w:tabs>
-              <w:tab w:val="right" w:pos="12000"/>
+              <w:tab w:val="right" w:leader="dot" w:pos="9019"/>
             </w:tabs>
-            <w:spacing w:before="60" w:line="240" w:lineRule="auto"/>
-            <w:ind w:left="720"/>
             <w:rPr>
-              <w:color w:val="000000"/>
-              <w:sz w:val="22"/>
-              <w:szCs w:val="22"/>
+              <w:rFonts w:asciiTheme="minorHAnsi" w:eastAsiaTheme="minorEastAsia" w:hAnsiTheme="minorHAnsi" w:cstheme="minorBidi"/>
+              <w:noProof/>
+              <w:kern w:val="2"/>
+              <w14:ligatures w14:val="standardContextual"/>
             </w:rPr>
           </w:pPr>
-          <w:hyperlink w:anchor="_heading=h.44sinio">
-            <w:r>
-              <w:rPr>
-                <w:color w:val="000000"/>
-              </w:rPr>
-              <w:t>✅ O que é esperado:</w:t>
-            </w:r>
-            <w:r>
-              <w:rPr>
-                <w:color w:val="000000"/>
+          <w:hyperlink w:anchor="_Toc193659646" w:history="1">
+            <w:r>
+              <w:rPr>
+                <w:rStyle w:val="Hyperlink"/>
+                <w:rFonts w:ascii="Segoe UI Emoji" w:eastAsia="Arial Unicode MS" w:hAnsi="Segoe UI Emoji" w:cs="Segoe UI Emoji"/>
+                <w:b/>
+                <w:noProof/>
+              </w:rPr>
+              <w:t>✅</w:t>
+            </w:r>
+            <w:r>
+              <w:rPr>
+                <w:rStyle w:val="Hyperlink"/>
+                <w:rFonts w:ascii="Arial Unicode MS" w:eastAsia="Arial Unicode MS" w:hAnsi="Arial Unicode MS" w:cs="Arial Unicode MS"/>
+                <w:b/>
+                <w:noProof/>
+              </w:rPr>
+              <w:t xml:space="preserve"> O que é esperado:</w:t>
+            </w:r>
+            <w:r>
+              <w:rPr>
+                <w:noProof/>
+                <w:webHidden/>
               </w:rPr>
               <w:tab/>
-              <w:t>9</w:t>
+            </w:r>
+            <w:r>
+              <w:rPr>
+                <w:noProof/>
+                <w:webHidden/>
+              </w:rPr>
+              <w:fldChar w:fldCharType="begin"/>
+            </w:r>
+            <w:r>
+              <w:rPr>
+                <w:noProof/>
+                <w:webHidden/>
+              </w:rPr>
+              <w:instrText xml:space="preserve"> PAGEREF _Toc193659646 \h </w:instrText>
+            </w:r>
+            <w:r>
+              <w:rPr>
+                <w:noProof/>
+                <w:webHidden/>
+              </w:rPr>
+            </w:r>
+            <w:r>
+              <w:rPr>
+                <w:noProof/>
+                <w:webHidden/>
+              </w:rPr>
+              <w:fldChar w:fldCharType="separate"/>
+            </w:r>
+            <w:r>
+              <w:rPr>
+                <w:noProof/>
+                <w:webHidden/>
+              </w:rPr>
+              <w:t>5</w:t>
+            </w:r>
+            <w:r>
+              <w:rPr>
+                <w:noProof/>
+                <w:webHidden/>
+              </w:rPr>
+              <w:fldChar w:fldCharType="end"/>
             </w:r>
           </w:hyperlink>
         </w:p>
         <w:p>
           <w:pPr>
-            <w:widowControl w:val="0"/>
+            <w:pStyle w:val="Sumrio3"/>
             <w:tabs>
-              <w:tab w:val="right" w:pos="12000"/>
+              <w:tab w:val="right" w:leader="dot" w:pos="9019"/>
             </w:tabs>
-            <w:spacing w:before="60" w:line="240" w:lineRule="auto"/>
-            <w:ind w:left="720"/>
             <w:rPr>
-              <w:color w:val="000000"/>
-              <w:sz w:val="22"/>
-              <w:szCs w:val="22"/>
+              <w:rFonts w:asciiTheme="minorHAnsi" w:eastAsiaTheme="minorEastAsia" w:hAnsiTheme="minorHAnsi" w:cstheme="minorBidi"/>
+              <w:noProof/>
+              <w:kern w:val="2"/>
+              <w14:ligatures w14:val="standardContextual"/>
             </w:rPr>
           </w:pPr>
-          <w:hyperlink w:anchor="_heading=h.2jxsxqh">
-            <w:r>
-              <w:rPr>
-                <w:color w:val="000000"/>
-              </w:rPr>
-              <w:t>📌 Estrutura esperada:</w:t>
-            </w:r>
-            <w:r>
-              <w:rPr>
-                <w:color w:val="000000"/>
+          <w:hyperlink w:anchor="_Toc193659647" w:history="1">
+            <w:r>
+              <w:rPr>
+                <w:rStyle w:val="Hyperlink"/>
+                <w:rFonts w:ascii="Segoe UI Emoji" w:hAnsi="Segoe UI Emoji" w:cs="Segoe UI Emoji"/>
+                <w:b/>
+                <w:noProof/>
+              </w:rPr>
+              <w:t>📌</w:t>
+            </w:r>
+            <w:r>
+              <w:rPr>
+                <w:rStyle w:val="Hyperlink"/>
+                <w:b/>
+                <w:noProof/>
+              </w:rPr>
+              <w:t xml:space="preserve"> Estrutura esperada:</w:t>
+            </w:r>
+            <w:r>
+              <w:rPr>
+                <w:noProof/>
+                <w:webHidden/>
               </w:rPr>
               <w:tab/>
-              <w:t>9</w:t>
+            </w:r>
+            <w:r>
+              <w:rPr>
+                <w:noProof/>
+                <w:webHidden/>
+              </w:rPr>
+              <w:fldChar w:fldCharType="begin"/>
+            </w:r>
+            <w:r>
+              <w:rPr>
+                <w:noProof/>
+                <w:webHidden/>
+              </w:rPr>
+              <w:instrText xml:space="preserve"> PAGEREF _Toc193659647 \h </w:instrText>
+            </w:r>
+            <w:r>
+              <w:rPr>
+                <w:noProof/>
+                <w:webHidden/>
+              </w:rPr>
+            </w:r>
+            <w:r>
+              <w:rPr>
+                <w:noProof/>
+                <w:webHidden/>
+              </w:rPr>
+              <w:fldChar w:fldCharType="separate"/>
+            </w:r>
+            <w:r>
+              <w:rPr>
+                <w:noProof/>
+                <w:webHidden/>
+              </w:rPr>
+              <w:t>5</w:t>
+            </w:r>
+            <w:r>
+              <w:rPr>
+                <w:noProof/>
+                <w:webHidden/>
+              </w:rPr>
+              <w:fldChar w:fldCharType="end"/>
             </w:r>
           </w:hyperlink>
         </w:p>
         <w:p>
           <w:pPr>
-            <w:widowControl w:val="0"/>
+            <w:pStyle w:val="Sumrio3"/>
             <w:tabs>
-              <w:tab w:val="right" w:pos="12000"/>
+              <w:tab w:val="right" w:leader="dot" w:pos="9019"/>
             </w:tabs>
-            <w:spacing w:before="60" w:line="240" w:lineRule="auto"/>
-            <w:ind w:left="720"/>
             <w:rPr>
-              <w:color w:val="000000"/>
-              <w:sz w:val="22"/>
-              <w:szCs w:val="22"/>
+              <w:rFonts w:asciiTheme="minorHAnsi" w:eastAsiaTheme="minorEastAsia" w:hAnsiTheme="minorHAnsi" w:cstheme="minorBidi"/>
+              <w:noProof/>
+              <w:kern w:val="2"/>
+              <w14:ligatures w14:val="standardContextual"/>
             </w:rPr>
           </w:pPr>
-          <w:hyperlink w:anchor="_heading=h.3j2qqm3">
-            <w:r>
-              <w:rPr>
-                <w:color w:val="000000"/>
-              </w:rPr>
-              <w:t>🎯 Conclusão:</w:t>
-            </w:r>
-            <w:r>
-              <w:rPr>
-                <w:color w:val="000000"/>
+          <w:hyperlink w:anchor="_Toc193659648" w:history="1">
+            <w:r>
+              <w:rPr>
+                <w:rStyle w:val="Hyperlink"/>
+                <w:rFonts w:ascii="Segoe UI Emoji" w:hAnsi="Segoe UI Emoji" w:cs="Segoe UI Emoji"/>
+                <w:b/>
+                <w:noProof/>
+              </w:rPr>
+              <w:t>🎯</w:t>
+            </w:r>
+            <w:r>
+              <w:rPr>
+                <w:rStyle w:val="Hyperlink"/>
+                <w:b/>
+                <w:noProof/>
+              </w:rPr>
+              <w:t xml:space="preserve"> Conclusão:</w:t>
+            </w:r>
+            <w:r>
+              <w:rPr>
+                <w:noProof/>
+                <w:webHidden/>
               </w:rPr>
               <w:tab/>
-              <w:t>10</w:t>
+            </w:r>
+            <w:r>
+              <w:rPr>
+                <w:noProof/>
+                <w:webHidden/>
+              </w:rPr>
+              <w:fldChar w:fldCharType="begin"/>
+            </w:r>
+            <w:r>
+              <w:rPr>
+                <w:noProof/>
+                <w:webHidden/>
+              </w:rPr>
+              <w:instrText xml:space="preserve"> PAGEREF _Toc193659648 \h </w:instrText>
+            </w:r>
+            <w:r>
+              <w:rPr>
+                <w:noProof/>
+                <w:webHidden/>
+              </w:rPr>
+            </w:r>
+            <w:r>
+              <w:rPr>
+                <w:noProof/>
+                <w:webHidden/>
+              </w:rPr>
+              <w:fldChar w:fldCharType="separate"/>
+            </w:r>
+            <w:r>
+              <w:rPr>
+                <w:noProof/>
+                <w:webHidden/>
+              </w:rPr>
+              <w:t>6</w:t>
+            </w:r>
+            <w:r>
+              <w:rPr>
+                <w:noProof/>
+                <w:webHidden/>
+              </w:rPr>
+              <w:fldChar w:fldCharType="end"/>
             </w:r>
           </w:hyperlink>
+        </w:p>
+        <w:p>
           <w:r>
+            <w:rPr>
+              <w:b/>
+              <w:bCs/>
+            </w:rPr>
             <w:fldChar w:fldCharType="end"/>
           </w:r>
         </w:p>
       </w:sdtContent>
     </w:sdt>
-    <w:p/>
-    <w:p>
-      <w:pPr>
-        <w:pStyle w:val="Ttulo2"/>
-      </w:pPr>
-      <w:bookmarkStart w:id="0" w:name="_heading=h.30j0zll" w:colFirst="0" w:colLast="0"/>
-      <w:bookmarkEnd w:id="0"/>
-      <w:r>
-        <w:br w:type="page"/>
-      </w:r>
-    </w:p>
+    <w:bookmarkStart w:id="0" w:name="_heading=h.30j0zll" w:colFirst="0" w:colLast="0" w:displacedByCustomXml="prev"/>
+    <w:bookmarkEnd w:id="0" w:displacedByCustomXml="prev"/>
     <w:p>
       <w:pPr>
         <w:pStyle w:val="Ttulo1"/>
-        <w:rPr>
-          <w:b w:val="0"/>
-        </w:rPr>
-      </w:pPr>
-      <w:bookmarkStart w:id="1" w:name="_heading=h.1fob9te" w:colFirst="0" w:colLast="0"/>
-      <w:bookmarkEnd w:id="1"/>
-      <w:r>
-        <w:lastRenderedPageBreak/>
-        <w:t>EQUIPE E PLANEJAMENTO</w:t>
-      </w:r>
-    </w:p>
-    <w:p>
-      <w:pPr>
-        <w:jc w:val="both"/>
-      </w:pPr>
-      <w:r>
-        <w:t>A equipe que realizará o projeto é composta por 4 estudantes do Curso Superior de Análise e Desenvolvimento de Sistemas, no formato Ensino a Distância (EAD) da Instituição de Ensino UniSENAI.</w:t>
-      </w:r>
-    </w:p>
-    <w:p>
-      <w:pPr>
-        <w:jc w:val="both"/>
-      </w:pPr>
-    </w:p>
-    <w:p>
-      <w:pPr>
-        <w:pStyle w:val="Ttulo2"/>
-        <w:numPr>
-          <w:ilvl w:val="1"/>
-          <w:numId w:val="8"/>
-        </w:numPr>
-      </w:pPr>
-      <w:bookmarkStart w:id="2" w:name="_heading=h.mknasznbkkp6" w:colFirst="0" w:colLast="0"/>
-      <w:bookmarkEnd w:id="2"/>
-      <w:r>
-        <w:t xml:space="preserve"> </w:t>
-      </w:r>
-      <w:r>
-        <w:t>INTEGRANTES</w:t>
-      </w:r>
-    </w:p>
-    <w:p>
-      <w:pPr>
-        <w:jc w:val="both"/>
-      </w:pPr>
-      <w:r>
-        <w:t>Para que o projeto ocorra sem problemas e imprevistos, cada integrante do grupo receberá uma tarefa principal, baseada em suas habilidades técnicas e organizacionais. Com o andamento do projeto, cada integrante deverá auditar e auxiliar a parte de seus colegas, aplicando ferramentas e métodos de análise crítica e de qualidade, para que a entrega esteja conforme o resultado esperado pelo cliente.</w:t>
-      </w:r>
-    </w:p>
-    <w:p/>
-    <w:tbl>
-      <w:tblPr>
-        <w:tblStyle w:val="Tabelacomgrade"/>
-        <w:tblW w:w="9045" w:type="dxa"/>
-        <w:tblLayout w:type="fixed"/>
-        <w:tblLook w:val="0600" w:firstRow="0" w:lastRow="0" w:firstColumn="0" w:lastColumn="0" w:noHBand="1" w:noVBand="1"/>
-      </w:tblPr>
-      <w:tblGrid>
-        <w:gridCol w:w="3015"/>
-        <w:gridCol w:w="2565"/>
-        <w:gridCol w:w="3465"/>
-      </w:tblGrid>
-      <w:tr>
-        <w:trPr>
-          <w:trHeight w:val="520"/>
-        </w:trPr>
-        <w:tc>
-          <w:tcPr>
-            <w:tcW w:w="9045" w:type="dxa"/>
-            <w:gridSpan w:val="3"/>
-          </w:tcPr>
-          <w:p>
-            <w:pPr>
-              <w:ind w:firstLine="0"/>
-              <w:jc w:val="center"/>
-            </w:pPr>
-            <w:r>
-              <w:t>Integrantes e Funções</w:t>
-            </w:r>
-          </w:p>
-        </w:tc>
-      </w:tr>
-      <w:tr>
-        <w:tc>
-          <w:tcPr>
-            <w:tcW w:w="3015" w:type="dxa"/>
-          </w:tcPr>
-          <w:p>
-            <w:pPr>
-              <w:widowControl w:val="0"/>
-              <w:pBdr>
-                <w:top w:val="nil"/>
-                <w:left w:val="nil"/>
-                <w:bottom w:val="nil"/>
-                <w:right w:val="nil"/>
-                <w:between w:val="nil"/>
-              </w:pBdr>
-              <w:ind w:firstLine="0"/>
-              <w:jc w:val="center"/>
-            </w:pPr>
-            <w:r>
-              <w:t>Nome</w:t>
-            </w:r>
-          </w:p>
-        </w:tc>
-        <w:tc>
-          <w:tcPr>
-            <w:tcW w:w="2565" w:type="dxa"/>
-          </w:tcPr>
-          <w:p>
-            <w:pPr>
-              <w:widowControl w:val="0"/>
-              <w:pBdr>
-                <w:top w:val="nil"/>
-                <w:left w:val="nil"/>
-                <w:bottom w:val="nil"/>
-                <w:right w:val="nil"/>
-                <w:between w:val="nil"/>
-              </w:pBdr>
-              <w:ind w:hanging="15"/>
-              <w:jc w:val="center"/>
-            </w:pPr>
-            <w:r>
-              <w:t>Função</w:t>
-            </w:r>
-          </w:p>
-        </w:tc>
-        <w:tc>
-          <w:tcPr>
-            <w:tcW w:w="3465" w:type="dxa"/>
-          </w:tcPr>
-          <w:p>
-            <w:pPr>
-              <w:widowControl w:val="0"/>
-              <w:pBdr>
-                <w:top w:val="nil"/>
-                <w:left w:val="nil"/>
-                <w:bottom w:val="nil"/>
-                <w:right w:val="nil"/>
-                <w:between w:val="nil"/>
-              </w:pBdr>
-              <w:ind w:firstLine="0"/>
-              <w:jc w:val="center"/>
-            </w:pPr>
-            <w:r>
-              <w:t>Principais responsabilidades</w:t>
-            </w:r>
-          </w:p>
-        </w:tc>
-      </w:tr>
-      <w:tr>
-        <w:tc>
-          <w:tcPr>
-            <w:tcW w:w="3015" w:type="dxa"/>
-          </w:tcPr>
-          <w:p>
-            <w:pPr>
-              <w:widowControl w:val="0"/>
-              <w:pBdr>
-                <w:top w:val="nil"/>
-                <w:left w:val="nil"/>
-                <w:bottom w:val="nil"/>
-                <w:right w:val="nil"/>
-                <w:between w:val="nil"/>
-              </w:pBdr>
-              <w:ind w:firstLine="0"/>
-              <w:jc w:val="both"/>
-            </w:pPr>
-            <w:r>
-              <w:t>Joice Ribeiro</w:t>
-            </w:r>
-          </w:p>
-        </w:tc>
-        <w:tc>
-          <w:tcPr>
-            <w:tcW w:w="2565" w:type="dxa"/>
-          </w:tcPr>
-          <w:p>
-            <w:pPr>
-              <w:widowControl w:val="0"/>
-              <w:pBdr>
-                <w:top w:val="nil"/>
-                <w:left w:val="nil"/>
-                <w:bottom w:val="nil"/>
-                <w:right w:val="nil"/>
-                <w:between w:val="nil"/>
-              </w:pBdr>
-              <w:ind w:firstLine="0"/>
-              <w:jc w:val="both"/>
-            </w:pPr>
-            <w:r>
-              <w:t>Analista de Banco de Dados</w:t>
-            </w:r>
-          </w:p>
-        </w:tc>
-        <w:tc>
-          <w:tcPr>
-            <w:tcW w:w="3465" w:type="dxa"/>
-          </w:tcPr>
-          <w:p>
-            <w:pPr>
-              <w:widowControl w:val="0"/>
-              <w:pBdr>
-                <w:top w:val="nil"/>
-                <w:left w:val="nil"/>
-                <w:bottom w:val="nil"/>
-                <w:right w:val="nil"/>
-                <w:between w:val="nil"/>
-              </w:pBdr>
-              <w:ind w:firstLine="0"/>
-              <w:jc w:val="both"/>
-            </w:pPr>
-            <w:r>
-              <w:t>Modelar e aplicar tecnologias de banco de dados, aplicando normalização de dados e boas práticas de armazenamento de dados.</w:t>
-            </w:r>
-          </w:p>
-        </w:tc>
-      </w:tr>
-      <w:tr>
-        <w:tc>
-          <w:tcPr>
-            <w:tcW w:w="3015" w:type="dxa"/>
-          </w:tcPr>
-          <w:p>
-            <w:pPr>
-              <w:widowControl w:val="0"/>
-              <w:pBdr>
-                <w:top w:val="nil"/>
-                <w:left w:val="nil"/>
-                <w:bottom w:val="nil"/>
-                <w:right w:val="nil"/>
-                <w:between w:val="nil"/>
-              </w:pBdr>
-              <w:ind w:firstLine="0"/>
-              <w:jc w:val="both"/>
-            </w:pPr>
-            <w:r>
-              <w:t>Leticia Zalasik</w:t>
-            </w:r>
-          </w:p>
-        </w:tc>
-        <w:tc>
-          <w:tcPr>
-            <w:tcW w:w="2565" w:type="dxa"/>
-          </w:tcPr>
-          <w:p>
-            <w:pPr>
-              <w:widowControl w:val="0"/>
-              <w:pBdr>
-                <w:top w:val="nil"/>
-                <w:left w:val="nil"/>
-                <w:bottom w:val="nil"/>
-                <w:right w:val="nil"/>
-                <w:between w:val="nil"/>
-              </w:pBdr>
-              <w:ind w:firstLine="0"/>
-              <w:jc w:val="both"/>
-            </w:pPr>
-            <w:r>
-              <w:t>Desenvolvedora Front End</w:t>
-            </w:r>
-          </w:p>
-        </w:tc>
-        <w:tc>
-          <w:tcPr>
-            <w:tcW w:w="3465" w:type="dxa"/>
-          </w:tcPr>
-          <w:p>
-            <w:pPr>
-              <w:widowControl w:val="0"/>
-              <w:pBdr>
-                <w:top w:val="nil"/>
-                <w:left w:val="nil"/>
-                <w:bottom w:val="nil"/>
-                <w:right w:val="nil"/>
-                <w:between w:val="nil"/>
-              </w:pBdr>
-              <w:ind w:firstLine="0"/>
-              <w:jc w:val="both"/>
-            </w:pPr>
-            <w:r>
-              <w:t>Desenvolver a interface visual levando em consideração especificações de UX, aplicando boas práticas de desenvolvimento</w:t>
-            </w:r>
-          </w:p>
-        </w:tc>
-      </w:tr>
-      <w:tr>
-        <w:tc>
-          <w:tcPr>
-            <w:tcW w:w="3015" w:type="dxa"/>
-          </w:tcPr>
-          <w:p>
-            <w:pPr>
-              <w:widowControl w:val="0"/>
-              <w:pBdr>
-                <w:top w:val="nil"/>
-                <w:left w:val="nil"/>
-                <w:bottom w:val="nil"/>
-                <w:right w:val="nil"/>
-                <w:between w:val="nil"/>
-              </w:pBdr>
-              <w:ind w:firstLine="0"/>
-              <w:jc w:val="both"/>
-            </w:pPr>
-            <w:r>
-              <w:t>Lucas de Almeida Alves</w:t>
-            </w:r>
-          </w:p>
-        </w:tc>
-        <w:tc>
-          <w:tcPr>
-            <w:tcW w:w="2565" w:type="dxa"/>
-          </w:tcPr>
-          <w:p>
-            <w:pPr>
-              <w:widowControl w:val="0"/>
-              <w:pBdr>
-                <w:top w:val="nil"/>
-                <w:left w:val="nil"/>
-                <w:bottom w:val="nil"/>
-                <w:right w:val="nil"/>
-                <w:between w:val="nil"/>
-              </w:pBdr>
-              <w:ind w:firstLine="0"/>
-              <w:jc w:val="both"/>
-            </w:pPr>
-            <w:r>
-              <w:t>Desenvolvedor Back End</w:t>
-            </w:r>
-          </w:p>
-        </w:tc>
-        <w:tc>
-          <w:tcPr>
-            <w:tcW w:w="3465" w:type="dxa"/>
-          </w:tcPr>
-          <w:p>
-            <w:pPr>
-              <w:widowControl w:val="0"/>
-              <w:pBdr>
-                <w:top w:val="nil"/>
-                <w:left w:val="nil"/>
-                <w:bottom w:val="nil"/>
-                <w:right w:val="nil"/>
-                <w:between w:val="nil"/>
-              </w:pBdr>
-              <w:ind w:firstLine="0"/>
-              <w:jc w:val="both"/>
-            </w:pPr>
-            <w:r>
-              <w:t>Desenvolver lógica de conexão entre interface visual e banco de dados, contendo regras de negócio e técnicas de segurança</w:t>
-            </w:r>
-          </w:p>
-        </w:tc>
-      </w:tr>
-      <w:tr>
-        <w:tc>
-          <w:tcPr>
-            <w:tcW w:w="3015" w:type="dxa"/>
-          </w:tcPr>
-          <w:p>
-            <w:pPr>
-              <w:widowControl w:val="0"/>
-              <w:pBdr>
-                <w:top w:val="nil"/>
-                <w:left w:val="nil"/>
-                <w:bottom w:val="nil"/>
-                <w:right w:val="nil"/>
-                <w:between w:val="nil"/>
-              </w:pBdr>
-              <w:ind w:firstLine="0"/>
-              <w:jc w:val="both"/>
-            </w:pPr>
-            <w:r>
-              <w:t>Sávio Eduardo Zoboli</w:t>
-            </w:r>
-          </w:p>
-        </w:tc>
-        <w:tc>
-          <w:tcPr>
-            <w:tcW w:w="2565" w:type="dxa"/>
-          </w:tcPr>
-          <w:p>
-            <w:pPr>
-              <w:widowControl w:val="0"/>
-              <w:pBdr>
-                <w:top w:val="nil"/>
-                <w:left w:val="nil"/>
-                <w:bottom w:val="nil"/>
-                <w:right w:val="nil"/>
-                <w:between w:val="nil"/>
-              </w:pBdr>
-              <w:ind w:firstLine="0"/>
-              <w:jc w:val="both"/>
-            </w:pPr>
-            <w:r>
-              <w:t>Designer de UX</w:t>
-            </w:r>
-          </w:p>
-        </w:tc>
-        <w:tc>
-          <w:tcPr>
-            <w:tcW w:w="3465" w:type="dxa"/>
-          </w:tcPr>
-          <w:p>
-            <w:pPr>
-              <w:widowControl w:val="0"/>
-              <w:pBdr>
-                <w:top w:val="nil"/>
-                <w:left w:val="nil"/>
-                <w:bottom w:val="nil"/>
-                <w:right w:val="nil"/>
-                <w:between w:val="nil"/>
-              </w:pBdr>
-              <w:ind w:firstLine="0"/>
-              <w:jc w:val="both"/>
-            </w:pPr>
-            <w:r>
-              <w:t>Desenvolver esquema de uso conforme análises de experiência de usuário, desenvolvendo interface intuitiva e de alta usabilidade.</w:t>
-            </w:r>
-          </w:p>
-        </w:tc>
-      </w:tr>
-    </w:tbl>
-    <w:p>
-      <w:pPr>
-        <w:spacing w:after="240"/>
-        <w:ind w:firstLine="0"/>
-      </w:pPr>
-    </w:p>
-    <w:p>
-      <w:pPr>
-        <w:pStyle w:val="Ttulo2"/>
         <w:sectPr>
           <w:headerReference w:type="default" r:id="rId8"/>
           <w:pgSz w:w="11909" w:h="16834"/>
@@ -1361,24 +2022,214 @@
           <w:cols w:space="720"/>
         </w:sectPr>
       </w:pPr>
-      <w:bookmarkStart w:id="3" w:name="_heading=h.u5y8yrgythju" w:colFirst="0" w:colLast="0"/>
+    </w:p>
+    <w:p>
+      <w:pPr>
+        <w:pStyle w:val="Ttulo1"/>
+        <w:rPr>
+          <w:b w:val="0"/>
+        </w:rPr>
+      </w:pPr>
+      <w:bookmarkStart w:id="1" w:name="_Toc193659628"/>
+      <w:r>
+        <w:lastRenderedPageBreak/>
+        <w:t>EQUIPE E PLANEJAMENTO</w:t>
+      </w:r>
+      <w:bookmarkEnd w:id="1"/>
+    </w:p>
+    <w:p>
+      <w:r>
+        <w:t>A equipe que realizará o projeto é composta por 4 estudantes do Curso Superior de Análise e Desenvolvimento de Sistemas, no formato Ensino a Distância (EAD) da Instituição de Ensino UniSENAI.</w:t>
+      </w:r>
+    </w:p>
+    <w:p>
+      <w:pPr>
+        <w:pStyle w:val="Ttulo2"/>
+        <w:numPr>
+          <w:ilvl w:val="1"/>
+          <w:numId w:val="8"/>
+        </w:numPr>
+      </w:pPr>
+      <w:r>
+        <w:t xml:space="preserve"> </w:t>
+      </w:r>
+      <w:bookmarkStart w:id="2" w:name="_Toc193659629"/>
+      <w:r>
+        <w:t>INTEGRANTES</w:t>
+      </w:r>
+      <w:bookmarkEnd w:id="2"/>
+      <w:r>
+        <w:t xml:space="preserve"> e Funções</w:t>
+      </w:r>
+    </w:p>
+    <w:p>
+      <w:r>
+        <w:t>Para que o projeto ocorra sem problemas e imprevistos, cada integrante do grupo receberá uma tarefa principal, baseada em suas habilidades técnicas e organizacionais. Com o andamento do projeto, cada integrante deverá auditar e auxiliar a parte de seus colegas, aplicando ferramentas e métodos de análise crítica e de qualidade, para que a entrega esteja conforme o resultado esperado pelo cliente.</w:t>
+      </w:r>
+    </w:p>
+    <w:p>
+      <w:pPr>
+        <w:pStyle w:val="Ttulo3"/>
+      </w:pPr>
+      <w:r>
+        <w:t>Panorama geral</w:t>
+      </w:r>
+    </w:p>
+    <w:p>
+      <w:r>
+        <w:t>Por consenso geral, todos os integrantes do grupo farão parte de todos os processos e acompanharão seus colegas para que a colaboração e entrega do produto com qualidade seja o centro das atenções. Durante o processo de desenvolvimento por meio da utilização de tecnologias, os três integrantes expressarão suas opiniões para que, em cada parte do projeto, haja a personalidade, padrão de qualidade e o comprometimento de todos para que o produto final seja perfeito.</w:t>
+      </w:r>
+    </w:p>
+    <w:p>
+      <w:pPr>
+        <w:pStyle w:val="Ttulo3"/>
+      </w:pPr>
+      <w:r>
+        <w:t>Liderança</w:t>
+      </w:r>
+    </w:p>
+    <w:p>
+      <w:pPr>
+        <w:ind w:firstLine="851"/>
+      </w:pPr>
+      <w:r>
+        <w:t>A liderança será encarregada de realizar os agendamentos com o professor orientador Iskailer Inaian Rodrigues, além de avaliar</w:t>
+      </w:r>
+      <w:r>
+        <w:t xml:space="preserve"> o desempenho e oferecer conselhos para os demais integrantes.</w:t>
+      </w:r>
+    </w:p>
+    <w:p>
+      <w:pPr>
+        <w:ind w:firstLine="851"/>
+      </w:pPr>
+      <w:r>
+        <w:t>O líder votado para o projeto é o aluno Sávio Eduardo Zoboli.</w:t>
+      </w:r>
+    </w:p>
+    <w:p>
+      <w:pPr>
+        <w:pStyle w:val="Ttulo3"/>
+      </w:pPr>
+      <w:r>
+        <w:t>Desenvolvimento Front End</w:t>
+      </w:r>
+    </w:p>
+    <w:p>
+      <w:r>
+        <w:t>Segundo a equipe TOTVS (2021), o</w:t>
+      </w:r>
+      <w:r>
+        <w:t xml:space="preserve"> </w:t>
+      </w:r>
+      <w:r>
+        <w:t>desenvolvedor</w:t>
+      </w:r>
+      <w:r>
+        <w:t xml:space="preserve"> Front End</w:t>
+      </w:r>
+      <w:r>
+        <w:t xml:space="preserve"> é o profissional que vai criar a interface de acordo com o design pré-estabelecido, ele</w:t>
+      </w:r>
+      <w:r>
+        <w:t xml:space="preserve"> é crucial para que os usuários consigam utilizar o sistema com efetividade. Ele deve seguir </w:t>
+      </w:r>
+      <w:r>
+        <w:t xml:space="preserve">boas práticas de criação de interfaces </w:t>
+      </w:r>
+      <w:r>
+        <w:t>e aplicar uma interface intuitiva, amigável e performática.</w:t>
+      </w:r>
+    </w:p>
+    <w:p>
+      <w:r>
+        <w:lastRenderedPageBreak/>
+        <w:t>A aluna responsável pela parte de Desenvolvimento Front End do projeto é a Letícia Zalasik.</w:t>
+      </w:r>
+    </w:p>
+    <w:p>
+      <w:pPr>
+        <w:pStyle w:val="Ttulo3"/>
+      </w:pPr>
+      <w:r>
+        <w:t>Desenvolvimento Back End</w:t>
+      </w:r>
+    </w:p>
+    <w:p>
+      <w:r>
+        <w:t>Segundo EBAC (2025), o</w:t>
+      </w:r>
+      <w:r>
+        <w:t xml:space="preserve"> desenvolvimento Back End é importantíssimo para a computação de regras de negócio, a comunicação com servidores externos e tratamento de dados para armazenamento no banco de dados. </w:t>
+      </w:r>
+    </w:p>
+    <w:p>
+      <w:r>
+        <w:t>O aluno responsável pelo Desenvolvimento Back End no projeto é o Lucas de Almeida Alves.</w:t>
+      </w:r>
+    </w:p>
+    <w:p>
+      <w:pPr>
+        <w:pStyle w:val="Ttulo3"/>
+      </w:pPr>
+      <w:r>
+        <w:t>Analista</w:t>
+      </w:r>
+      <w:r>
+        <w:t xml:space="preserve"> de Banco de dados</w:t>
+      </w:r>
+    </w:p>
+    <w:p>
+      <w:r>
+        <w:t>Segundo o site Quero Bolsa (2025), o analista de banco de dados deve modelar, implantar e realizar manutenções no banco de dados, além de aplicar linguagem de consulta de informações para que o sistema possa utilizar dessas informações.</w:t>
+      </w:r>
+    </w:p>
+    <w:p>
+      <w:r>
+        <w:t>O aluno responsável pelo Banco de Dados no projeto é o Sávio Eduardo Zoboli.</w:t>
+      </w:r>
+    </w:p>
+    <w:p/>
+    <w:p>
+      <w:pPr>
+        <w:spacing w:after="240"/>
+        <w:ind w:firstLine="0"/>
+      </w:pPr>
+    </w:p>
+    <w:p>
+      <w:pPr>
+        <w:pStyle w:val="Ttulo2"/>
+        <w:sectPr>
+          <w:pgSz w:w="11909" w:h="16834"/>
+          <w:pgMar w:top="1440" w:right="1440" w:bottom="1440" w:left="1440" w:header="720" w:footer="720" w:gutter="0"/>
+          <w:pgNumType w:start="1"/>
+          <w:cols w:space="720"/>
+        </w:sectPr>
+      </w:pPr>
+    </w:p>
+    <w:p>
+      <w:pPr>
+        <w:pStyle w:val="Ttulo2"/>
+      </w:pPr>
+      <w:r>
+        <w:lastRenderedPageBreak/>
+        <w:t xml:space="preserve"> </w:t>
+      </w:r>
+      <w:bookmarkStart w:id="3" w:name="_Toc193659630"/>
+      <w:r>
+        <w:t>CRONOGRAMA DO PROJETO</w:t>
+      </w:r>
       <w:bookmarkEnd w:id="3"/>
     </w:p>
     <w:p>
       <w:pPr>
-        <w:pStyle w:val="Ttulo2"/>
-      </w:pPr>
-      <w:r>
-        <w:lastRenderedPageBreak/>
-        <w:t xml:space="preserve"> CRONOGRAMA DO PROJETO</w:t>
-      </w:r>
-    </w:p>
-    <w:p>
-      <w:pPr>
         <w:spacing w:after="240"/>
       </w:pPr>
       <w:r>
         <w:t>Para a produção do projeto, será seguido um cronograma rigoroso para que os passos sejam bem definidos, garantindo a qualidade da entrega.</w:t>
+      </w:r>
+      <w:r>
+        <w:t xml:space="preserve"> O cronograma é baseado no método 5W2H, onde há a separação </w:t>
       </w:r>
     </w:p>
     <w:tbl>
@@ -1404,11 +2255,6 @@
             <w:gridSpan w:val="4"/>
           </w:tcPr>
           <w:p>
-            <w:pPr>
-              <w:pStyle w:val="Ttulo2"/>
-            </w:pPr>
-            <w:bookmarkStart w:id="4" w:name="_heading=h.tyjcwt" w:colFirst="0" w:colLast="0"/>
-            <w:bookmarkEnd w:id="4"/>
             <w:r>
               <w:t>Cronograma do Projeto</w:t>
             </w:r>
@@ -1967,8 +2813,8 @@
           <w:szCs w:val="24"/>
         </w:rPr>
       </w:pPr>
-      <w:bookmarkStart w:id="5" w:name="_heading=h.3vemywlsvv34" w:colFirst="0" w:colLast="0"/>
-      <w:bookmarkEnd w:id="5"/>
+      <w:bookmarkStart w:id="4" w:name="_heading=h.3vemywlsvv34" w:colFirst="0" w:colLast="0"/>
+      <w:bookmarkEnd w:id="4"/>
     </w:p>
     <w:p>
       <w:pPr>
@@ -1988,8 +2834,6 @@
           <w:docGrid w:linePitch="326"/>
         </w:sectPr>
       </w:pPr>
-      <w:bookmarkStart w:id="6" w:name="_heading=h.3dy6vkm" w:colFirst="0" w:colLast="0"/>
-      <w:bookmarkEnd w:id="6"/>
     </w:p>
     <w:p>
       <w:pPr>
@@ -1997,15 +2841,18 @@
       </w:pPr>
       <w:r>
         <w:lastRenderedPageBreak/>
-        <w:t xml:space="preserve"> DOCUMENTAÇÃO DO PROBLEMA</w:t>
-      </w:r>
+        <w:t xml:space="preserve"> </w:t>
+      </w:r>
+      <w:bookmarkStart w:id="5" w:name="_Toc193659631"/>
+      <w:r>
+        <w:t>DOCUMENTAÇÃO DO PROBLEMA</w:t>
+      </w:r>
+      <w:bookmarkEnd w:id="5"/>
     </w:p>
     <w:p>
       <w:r>
         <w:t>Para que o projeto seja feito conforme as demandas do cliente, é necessário que saibamos qual o problema e o contexto no qual ele está inserido, além do impacto que será gerado e quem será afetado.</w:t>
       </w:r>
-      <w:bookmarkStart w:id="7" w:name="_heading=h.539e8p7eayx8" w:colFirst="0" w:colLast="0"/>
-      <w:bookmarkEnd w:id="7"/>
     </w:p>
     <w:p>
       <w:pPr>
@@ -2018,26 +2865,35 @@
         </w:numPr>
         <w:spacing w:before="360" w:after="120"/>
         <w:contextualSpacing w:val="0"/>
-        <w:jc w:val="both"/>
         <w:outlineLvl w:val="1"/>
         <w:rPr>
           <w:caps/>
           <w:vanish/>
         </w:rPr>
       </w:pPr>
+      <w:bookmarkStart w:id="6" w:name="_Toc193659548"/>
+      <w:bookmarkStart w:id="7" w:name="_Toc193659576"/>
+      <w:bookmarkStart w:id="8" w:name="_Toc193659611"/>
+      <w:bookmarkStart w:id="9" w:name="_Toc193659632"/>
+      <w:bookmarkEnd w:id="6"/>
+      <w:bookmarkEnd w:id="7"/>
+      <w:bookmarkEnd w:id="8"/>
+      <w:bookmarkEnd w:id="9"/>
     </w:p>
     <w:p>
       <w:pPr>
         <w:pStyle w:val="Ttulo2"/>
       </w:pPr>
       <w:r>
-        <w:t xml:space="preserve"> CONTEXTUALIZAÇÃO</w:t>
-      </w:r>
-    </w:p>
-    <w:p>
-      <w:pPr>
-        <w:jc w:val="both"/>
-      </w:pPr>
+        <w:t xml:space="preserve"> </w:t>
+      </w:r>
+      <w:bookmarkStart w:id="10" w:name="_Toc193659633"/>
+      <w:r>
+        <w:t>CONTEXTUALIZAÇÃO</w:t>
+      </w:r>
+      <w:bookmarkEnd w:id="10"/>
+    </w:p>
+    <w:p>
       <w:r>
         <w:t xml:space="preserve">Os jogos digitais estão deixando de ser apenas entretenimento e passando a ser considerados como meio de renda para a população no geral. Os </w:t>
       </w:r>
@@ -2061,40 +2917,27 @@
       </w:r>
     </w:p>
     <w:p>
-      <w:pPr>
-        <w:jc w:val="both"/>
-      </w:pPr>
       <w:r>
         <w:t>Ainda falando de dados estatísticos, no ano de 2019 450 milhões de pessoas assistiram a campeonatos de jogos eletrônicos segundo o levantamento da Newzoo (GLOBO ESPORTE, 2023), sendo que o Brasil ficou em terceiro no ranking de países com mais espectadores, com um total de 21,2 milhões de pessoas registradas.</w:t>
       </w:r>
     </w:p>
     <w:p>
-      <w:pPr>
-        <w:jc w:val="both"/>
-      </w:pPr>
       <w:r>
         <w:t>Todos esses dados demonstram que o cenário dos e-sports tanto no Brasil quanto no mundo está em ascensão, garantindo mercado para diversas iniciativas como a criação de jogos competitivos, sistemas de gerenciamento e mercado nichado, aumentando a economia e circulação de capital.</w:t>
       </w:r>
     </w:p>
-    <w:p>
-      <w:pPr>
-        <w:jc w:val="both"/>
-      </w:pPr>
-    </w:p>
+    <w:p/>
     <w:p>
       <w:pPr>
         <w:pStyle w:val="Ttulo2"/>
       </w:pPr>
-      <w:bookmarkStart w:id="8" w:name="_heading=h.uu6pf1rjyino" w:colFirst="0" w:colLast="0"/>
-      <w:bookmarkEnd w:id="8"/>
+      <w:bookmarkStart w:id="11" w:name="_Toc193659634"/>
       <w:r>
         <w:t>DESCRIÇÃO DO PROBLEMA</w:t>
       </w:r>
-    </w:p>
-    <w:p>
-      <w:pPr>
-        <w:jc w:val="both"/>
-      </w:pPr>
+      <w:bookmarkEnd w:id="11"/>
+    </w:p>
+    <w:p>
       <w:r>
         <w:t xml:space="preserve">Com o crescimento da indústria de </w:t>
       </w:r>
@@ -2109,9 +2952,6 @@
       </w:r>
     </w:p>
     <w:p>
-      <w:pPr>
-        <w:jc w:val="both"/>
-      </w:pPr>
       <w:r>
         <w:t xml:space="preserve">Essa é a premissa da demanda encontrada na plataforma Saga SENAI, que é uma iniciativa do SENAI de Tocantins e visa desenvolver um sistema com diversos critérios, para auxiliar no controle e gerenciamento de eventos de </w:t>
       </w:r>
@@ -2126,9 +2966,6 @@
       </w:r>
     </w:p>
     <w:p>
-      <w:pPr>
-        <w:jc w:val="both"/>
-      </w:pPr>
       <w:r>
         <w:t xml:space="preserve">Os eventos, torneios e equipes de e-sports por vezes podem ser não formalizadas, ou obter um grau de organização bem baixo. É isso que a demanda </w:t>
       </w:r>
@@ -2146,16 +2983,13 @@
       <w:pPr>
         <w:pStyle w:val="Ttulo2"/>
       </w:pPr>
-      <w:bookmarkStart w:id="9" w:name="_heading=h.bxfgi0ueucta" w:colFirst="0" w:colLast="0"/>
-      <w:bookmarkEnd w:id="9"/>
+      <w:bookmarkStart w:id="12" w:name="_Toc193659635"/>
       <w:r>
         <w:t>IMPACTO</w:t>
       </w:r>
-    </w:p>
-    <w:p>
-      <w:pPr>
-        <w:jc w:val="both"/>
-      </w:pPr>
+      <w:bookmarkEnd w:id="12"/>
+    </w:p>
+    <w:p>
       <w:r>
         <w:rPr>
           <w:b/>
@@ -2184,16 +3018,13 @@
       <w:pPr>
         <w:pStyle w:val="Ttulo2"/>
       </w:pPr>
-      <w:bookmarkStart w:id="10" w:name="_heading=h.bkh3z7s46y98" w:colFirst="0" w:colLast="0"/>
-      <w:bookmarkEnd w:id="10"/>
+      <w:bookmarkStart w:id="13" w:name="_Toc193659636"/>
       <w:r>
         <w:t>JUSTIFICATIVA</w:t>
       </w:r>
-    </w:p>
-    <w:p>
-      <w:pPr>
-        <w:jc w:val="both"/>
-      </w:pPr>
+      <w:bookmarkEnd w:id="13"/>
+    </w:p>
+    <w:p>
       <w:r>
         <w:t xml:space="preserve">A demanda foi escolhida pois consideramos que este é um mercado que possui uma forte tendência a crescimento e por alguns participantes do grupo participarem de jogos online tendo conhecimento do tema. Essa tendência de crescimento pode ser observada através dos dados da Newzoo (GLOBO ESPORTE, 2023): em 2019 os </w:t>
       </w:r>
@@ -2212,17 +3043,14 @@
       <w:pPr>
         <w:pStyle w:val="Ttulo2"/>
       </w:pPr>
-      <w:bookmarkStart w:id="11" w:name="_heading=h.8ficlrsiw4nk" w:colFirst="0" w:colLast="0"/>
-      <w:bookmarkEnd w:id="11"/>
+      <w:bookmarkStart w:id="14" w:name="_Toc193659637"/>
       <w:r>
         <w:lastRenderedPageBreak/>
         <w:t>FUNCIONALIDADES ESPERADAS</w:t>
       </w:r>
-    </w:p>
-    <w:p>
-      <w:pPr>
-        <w:jc w:val="both"/>
-      </w:pPr>
+      <w:bookmarkEnd w:id="14"/>
+    </w:p>
+    <w:p>
       <w:r>
         <w:t xml:space="preserve">O sistema deve contar com diversas funcionalidades e modos de utilização, além de personalização de ambiente. Algumas dessas funcionalidades são: </w:t>
       </w:r>
@@ -2234,7 +3062,6 @@
           <w:numId w:val="1"/>
         </w:numPr>
         <w:spacing w:before="240"/>
-        <w:jc w:val="both"/>
       </w:pPr>
       <w:r>
         <w:t>Ter modos de acesso Organizador e Jogador;</w:t>
@@ -2246,7 +3073,6 @@
           <w:ilvl w:val="0"/>
           <w:numId w:val="1"/>
         </w:numPr>
-        <w:jc w:val="both"/>
       </w:pPr>
       <w:r>
         <w:t>Cadastro de eventos (torneios, campeonatos, eventos em geral);</w:t>
@@ -2258,7 +3084,6 @@
           <w:ilvl w:val="0"/>
           <w:numId w:val="1"/>
         </w:numPr>
-        <w:jc w:val="both"/>
       </w:pPr>
       <w:r>
         <w:t>Cadastro de equipes para o torneio, com gerenciamento de vagas e categorias;</w:t>
@@ -2270,7 +3095,6 @@
           <w:ilvl w:val="0"/>
           <w:numId w:val="1"/>
         </w:numPr>
-        <w:jc w:val="both"/>
       </w:pPr>
       <w:r>
         <w:t>Gestão de inscrições para esse evento, junto com a geração de tickets;</w:t>
@@ -2282,7 +3106,6 @@
           <w:ilvl w:val="0"/>
           <w:numId w:val="1"/>
         </w:numPr>
-        <w:jc w:val="both"/>
       </w:pPr>
       <w:r>
         <w:t>Acompanhamento do torneio por meio de dashboards interativas;</w:t>
@@ -2294,7 +3117,6 @@
           <w:ilvl w:val="0"/>
           <w:numId w:val="1"/>
         </w:numPr>
-        <w:jc w:val="both"/>
       </w:pPr>
       <w:r>
         <w:t>Comunicação interna e notificações;</w:t>
@@ -2306,7 +3128,6 @@
           <w:ilvl w:val="0"/>
           <w:numId w:val="1"/>
         </w:numPr>
-        <w:jc w:val="both"/>
       </w:pPr>
       <w:r>
         <w:t>Relatórios e estatísticas;</w:t>
@@ -2318,7 +3139,6 @@
           <w:ilvl w:val="0"/>
           <w:numId w:val="1"/>
         </w:numPr>
-        <w:jc w:val="both"/>
       </w:pPr>
       <w:r>
         <w:t>Integração com plataformas de games (Steam e Epic Games);</w:t>
@@ -2330,7 +3150,6 @@
           <w:ilvl w:val="0"/>
           <w:numId w:val="1"/>
         </w:numPr>
-        <w:jc w:val="both"/>
       </w:pPr>
       <w:r>
         <w:t>Controle de acesso com autenticação (tokenização);</w:t>
@@ -2342,7 +3161,6 @@
           <w:ilvl w:val="0"/>
           <w:numId w:val="1"/>
         </w:numPr>
-        <w:jc w:val="both"/>
       </w:pPr>
       <w:r>
         <w:t>Limitação de eventos simultâneos;</w:t>
@@ -2355,7 +3173,6 @@
           <w:numId w:val="1"/>
         </w:numPr>
         <w:spacing w:after="240"/>
-        <w:jc w:val="both"/>
       </w:pPr>
       <w:r>
         <w:t xml:space="preserve">Sistema de pagamento integrado e seguro; </w:t>
@@ -2366,14 +3183,13 @@
         <w:pStyle w:val="Ttulo2"/>
         <w:ind w:left="426"/>
       </w:pPr>
+      <w:bookmarkStart w:id="15" w:name="_Toc193659638"/>
       <w:r>
         <w:t>CONCLUSÃO INICIAL SOBRE O PROBLEMA</w:t>
       </w:r>
-    </w:p>
-    <w:p>
-      <w:pPr>
-        <w:jc w:val="both"/>
-      </w:pPr>
+      <w:bookmarkEnd w:id="15"/>
+    </w:p>
+    <w:p>
       <w:r>
         <w:t>O projeto atende às necessidades identificadas pois foram solicitadas as funcionalidades esperadas no sistema (tópico 2.2) e todas essas integradas viabilizam a resolução principal do problema apresentado: gerenciar e organizar jogos de</w:t>
       </w:r>
@@ -2398,30 +3214,19 @@
           <w:szCs w:val="24"/>
         </w:rPr>
       </w:pPr>
-      <w:bookmarkStart w:id="12" w:name="_heading=h.2s8eyo1" w:colFirst="0" w:colLast="0"/>
-      <w:bookmarkEnd w:id="12"/>
+      <w:bookmarkStart w:id="16" w:name="_Toc193659639"/>
       <w:r>
         <w:rPr>
           <w:szCs w:val="24"/>
         </w:rPr>
         <w:t>3. Necessidades do Cliente/Usuário e Validação</w:t>
       </w:r>
-    </w:p>
-    <w:bookmarkStart w:id="13" w:name="_heading=h.17dp8vu" w:colFirst="0" w:colLast="0"/>
-    <w:bookmarkEnd w:id="13"/>
+      <w:bookmarkEnd w:id="16"/>
+    </w:p>
+    <w:bookmarkStart w:id="17" w:name="_Toc193659640"/>
     <w:p>
       <w:pPr>
         <w:pStyle w:val="Ttulo3"/>
-        <w:keepNext w:val="0"/>
-        <w:keepLines w:val="0"/>
-        <w:spacing w:before="280"/>
-        <w:rPr>
-          <w:b/>
-          <w:color w:val="000000"/>
-          <w:sz w:val="24"/>
-          <w:szCs w:val="24"/>
-          <w:u w:val="single"/>
-        </w:rPr>
       </w:pPr>
       <w:sdt>
         <w:sdtPr>
@@ -2431,67 +3236,53 @@
         <w:sdtContent>
           <w:r>
             <w:rPr>
+              <w:rFonts w:ascii="Segoe UI Emoji" w:eastAsia="Arial Unicode MS" w:hAnsi="Segoe UI Emoji" w:cs="Segoe UI Emoji"/>
+            </w:rPr>
+            <w:t>✅</w:t>
+          </w:r>
+          <w:r>
+            <w:rPr>
               <w:rFonts w:ascii="Arial Unicode MS" w:eastAsia="Arial Unicode MS" w:hAnsi="Arial Unicode MS" w:cs="Arial Unicode MS"/>
-              <w:b/>
-              <w:color w:val="000000"/>
-              <w:sz w:val="24"/>
-              <w:szCs w:val="24"/>
             </w:rPr>
-            <w:t xml:space="preserve">✅ </w:t>
+            <w:t xml:space="preserve"> </w:t>
           </w:r>
         </w:sdtContent>
       </w:sdt>
       <w:r>
-        <w:rPr>
-          <w:b/>
-          <w:color w:val="000000"/>
-          <w:sz w:val="24"/>
-          <w:szCs w:val="24"/>
+        <w:t>O que é esperado:</w:t>
+      </w:r>
+      <w:bookmarkEnd w:id="17"/>
+    </w:p>
+    <w:p>
+      <w:pPr>
+        <w:spacing w:before="240" w:after="240"/>
+        <w:rPr>
           <w:u w:val="single"/>
         </w:rPr>
-        <w:t>O que é esperado:</w:t>
-      </w:r>
-    </w:p>
-    <w:p>
-      <w:pPr>
-        <w:spacing w:before="240" w:after="240"/>
+      </w:pPr>
+      <w:r>
         <w:rPr>
           <w:u w:val="single"/>
         </w:rPr>
-      </w:pPr>
-      <w:r>
-        <w:rPr>
-          <w:u w:val="single"/>
-        </w:rPr>
         <w:t>Aqui, a equipe deve descrever pelo menos 5 necessidades dos usuários que serão atendidas pelo projeto e como foram validadas (entrevistas, pesquisas, testes de usabilidade, entre outros).</w:t>
       </w:r>
     </w:p>
     <w:p>
       <w:pPr>
         <w:pStyle w:val="Ttulo3"/>
-        <w:keepNext w:val="0"/>
-        <w:keepLines w:val="0"/>
-        <w:spacing w:before="280"/>
-        <w:rPr>
-          <w:b/>
-          <w:color w:val="000000"/>
-          <w:sz w:val="24"/>
-          <w:szCs w:val="24"/>
-          <w:u w:val="single"/>
-        </w:rPr>
-      </w:pPr>
-      <w:bookmarkStart w:id="14" w:name="_heading=h.3rdcrjn" w:colFirst="0" w:colLast="0"/>
-      <w:bookmarkEnd w:id="14"/>
-      <w:r>
-        <w:rPr>
-          <w:b/>
-          <w:color w:val="000000"/>
-          <w:sz w:val="24"/>
-          <w:szCs w:val="24"/>
-          <w:u w:val="single"/>
-        </w:rPr>
-        <w:t>📌 Estrutura esperada:</w:t>
-      </w:r>
+      </w:pPr>
+      <w:bookmarkStart w:id="18" w:name="_Toc193659641"/>
+      <w:r>
+        <w:rPr>
+          <w:rFonts w:ascii="Segoe UI Emoji" w:hAnsi="Segoe UI Emoji" w:cs="Segoe UI Emoji"/>
+        </w:rPr>
+        <w:lastRenderedPageBreak/>
+        <w:t>📌</w:t>
+      </w:r>
+      <w:r>
+        <w:t xml:space="preserve"> Estrutura esperada:</w:t>
+      </w:r>
+      <w:bookmarkEnd w:id="18"/>
     </w:p>
     <w:p>
       <w:pPr>
@@ -2506,7 +3297,6 @@
           <w:b/>
           <w:u w:val="single"/>
         </w:rPr>
-        <w:lastRenderedPageBreak/>
         <w:t>Perfil do Cliente/Usuário:</w:t>
       </w:r>
       <w:r>
@@ -2662,7 +3452,7 @@
     <w:p>
       <w:r>
         <w:pict w14:anchorId="1457718A">
-          <v:rect id="_x0000_i1025" style="width:0;height:1.5pt" o:hralign="center" o:hrstd="t" o:hr="t" fillcolor="#a0a0a0" stroked="f"/>
+          <v:rect id="_x0000_i1094" style="width:0;height:1.5pt" o:hralign="center" o:hrstd="t" o:hr="t" fillcolor="#a0a0a0" stroked="f"/>
         </w:pict>
       </w:r>
     </w:p>
@@ -2676,30 +3466,19 @@
           <w:szCs w:val="24"/>
         </w:rPr>
       </w:pPr>
-      <w:bookmarkStart w:id="15" w:name="_heading=h.26in1rg" w:colFirst="0" w:colLast="0"/>
-      <w:bookmarkEnd w:id="15"/>
+      <w:bookmarkStart w:id="19" w:name="_Toc193659642"/>
       <w:r>
         <w:rPr>
           <w:szCs w:val="24"/>
         </w:rPr>
         <w:t>4. Tecnologias Escolhidas e Justificativa</w:t>
       </w:r>
-    </w:p>
-    <w:bookmarkStart w:id="16" w:name="_heading=h.lnxbz9" w:colFirst="0" w:colLast="0"/>
-    <w:bookmarkEnd w:id="16"/>
+      <w:bookmarkEnd w:id="19"/>
+    </w:p>
+    <w:bookmarkStart w:id="20" w:name="_Toc193659643"/>
     <w:p>
       <w:pPr>
         <w:pStyle w:val="Ttulo3"/>
-        <w:keepNext w:val="0"/>
-        <w:keepLines w:val="0"/>
-        <w:spacing w:before="280"/>
-        <w:rPr>
-          <w:b/>
-          <w:color w:val="000000"/>
-          <w:sz w:val="24"/>
-          <w:szCs w:val="24"/>
-          <w:u w:val="single"/>
-        </w:rPr>
       </w:pPr>
       <w:sdt>
         <w:sdtPr>
@@ -2709,17 +3488,16 @@
         <w:sdtContent>
           <w:r>
             <w:rPr>
-              <w:rFonts w:ascii="Arial Unicode MS" w:eastAsia="Arial Unicode MS" w:hAnsi="Arial Unicode MS" w:cs="Arial Unicode MS"/>
-              <w:b/>
-              <w:color w:val="000000"/>
-              <w:sz w:val="24"/>
-              <w:szCs w:val="24"/>
-              <w:u w:val="single"/>
+              <w:rFonts w:ascii="Segoe UI Emoji" w:hAnsi="Segoe UI Emoji" w:cs="Segoe UI Emoji"/>
             </w:rPr>
-            <w:t>✅ O que é esperado:</w:t>
+            <w:t>✅</w:t>
+          </w:r>
+          <w:r>
+            <w:t xml:space="preserve"> O que é esperado:</w:t>
           </w:r>
         </w:sdtContent>
       </w:sdt>
+      <w:bookmarkEnd w:id="20"/>
     </w:p>
     <w:p>
       <w:pPr>
@@ -2738,29 +3516,18 @@
     <w:p>
       <w:pPr>
         <w:pStyle w:val="Ttulo3"/>
-        <w:keepNext w:val="0"/>
-        <w:keepLines w:val="0"/>
-        <w:spacing w:before="280"/>
-        <w:rPr>
-          <w:b/>
-          <w:color w:val="000000"/>
-          <w:sz w:val="24"/>
-          <w:szCs w:val="24"/>
-          <w:u w:val="single"/>
-        </w:rPr>
-      </w:pPr>
-      <w:bookmarkStart w:id="17" w:name="_heading=h.35nkun2" w:colFirst="0" w:colLast="0"/>
-      <w:bookmarkEnd w:id="17"/>
-      <w:r>
-        <w:rPr>
-          <w:b/>
-          <w:color w:val="000000"/>
-          <w:sz w:val="24"/>
-          <w:szCs w:val="24"/>
-          <w:u w:val="single"/>
-        </w:rPr>
-        <w:t>📌 Estrutura esperada:</w:t>
-      </w:r>
+      </w:pPr>
+      <w:bookmarkStart w:id="21" w:name="_Toc193659644"/>
+      <w:r>
+        <w:rPr>
+          <w:rFonts w:ascii="Segoe UI Emoji" w:hAnsi="Segoe UI Emoji" w:cs="Segoe UI Emoji"/>
+        </w:rPr>
+        <w:t>📌</w:t>
+      </w:r>
+      <w:r>
+        <w:t xml:space="preserve"> Estrutura esperada:</w:t>
+      </w:r>
+      <w:bookmarkEnd w:id="21"/>
     </w:p>
     <w:p>
       <w:pPr>
@@ -2872,7 +3639,7 @@
     <w:p>
       <w:r>
         <w:pict w14:anchorId="79AB6610">
-          <v:rect id="_x0000_i1026" style="width:0;height:1.5pt" o:hralign="center" o:hrstd="t" o:hr="t" fillcolor="#a0a0a0" stroked="f"/>
+          <v:rect id="_x0000_i1095" style="width:0;height:1.5pt" o:hralign="center" o:hrstd="t" o:hr="t" fillcolor="#a0a0a0" stroked="f"/>
         </w:pict>
       </w:r>
     </w:p>
@@ -2886,29 +3653,20 @@
           <w:szCs w:val="24"/>
         </w:rPr>
       </w:pPr>
-      <w:bookmarkStart w:id="18" w:name="_heading=h.1ksv4uv" w:colFirst="0" w:colLast="0"/>
-      <w:bookmarkEnd w:id="18"/>
+      <w:bookmarkStart w:id="22" w:name="_Toc193659645"/>
       <w:r>
         <w:rPr>
           <w:szCs w:val="24"/>
         </w:rPr>
+        <w:lastRenderedPageBreak/>
         <w:t>5. Diagrama e Descrição da Solução Proposta</w:t>
       </w:r>
-    </w:p>
-    <w:bookmarkStart w:id="19" w:name="_heading=h.44sinio" w:colFirst="0" w:colLast="0"/>
-    <w:bookmarkEnd w:id="19"/>
+      <w:bookmarkEnd w:id="22"/>
+    </w:p>
+    <w:bookmarkStart w:id="23" w:name="_Toc193659646"/>
     <w:p>
       <w:pPr>
         <w:pStyle w:val="Ttulo3"/>
-        <w:keepNext w:val="0"/>
-        <w:keepLines w:val="0"/>
-        <w:spacing w:before="280"/>
-        <w:rPr>
-          <w:b/>
-          <w:color w:val="000000"/>
-          <w:sz w:val="24"/>
-          <w:szCs w:val="24"/>
-        </w:rPr>
       </w:pPr>
       <w:sdt>
         <w:sdtPr>
@@ -2918,16 +3676,16 @@
         <w:sdtContent>
           <w:r>
             <w:rPr>
-              <w:rFonts w:ascii="Arial Unicode MS" w:eastAsia="Arial Unicode MS" w:hAnsi="Arial Unicode MS" w:cs="Arial Unicode MS"/>
-              <w:b/>
-              <w:color w:val="000000"/>
-              <w:sz w:val="24"/>
-              <w:szCs w:val="24"/>
+              <w:rFonts w:ascii="Segoe UI Emoji" w:hAnsi="Segoe UI Emoji" w:cs="Segoe UI Emoji"/>
             </w:rPr>
-            <w:t>✅ O que é esperado:</w:t>
+            <w:t>✅</w:t>
+          </w:r>
+          <w:r>
+            <w:t xml:space="preserve"> O que é esperado:</w:t>
           </w:r>
         </w:sdtContent>
       </w:sdt>
+      <w:bookmarkEnd w:id="23"/>
     </w:p>
     <w:p>
       <w:pPr>
@@ -2949,27 +3707,18 @@
     <w:p>
       <w:pPr>
         <w:pStyle w:val="Ttulo3"/>
-        <w:keepNext w:val="0"/>
-        <w:keepLines w:val="0"/>
-        <w:spacing w:before="280"/>
-        <w:rPr>
-          <w:b/>
-          <w:color w:val="000000"/>
-          <w:sz w:val="24"/>
-          <w:szCs w:val="24"/>
-        </w:rPr>
-      </w:pPr>
-      <w:bookmarkStart w:id="20" w:name="_heading=h.2jxsxqh" w:colFirst="0" w:colLast="0"/>
-      <w:bookmarkEnd w:id="20"/>
-      <w:r>
-        <w:rPr>
-          <w:b/>
-          <w:color w:val="000000"/>
-          <w:sz w:val="24"/>
-          <w:szCs w:val="24"/>
-        </w:rPr>
-        <w:t>📌 Estrutura esperada:</w:t>
-      </w:r>
+      </w:pPr>
+      <w:bookmarkStart w:id="24" w:name="_Toc193659647"/>
+      <w:r>
+        <w:rPr>
+          <w:rFonts w:ascii="Segoe UI Emoji" w:hAnsi="Segoe UI Emoji" w:cs="Segoe UI Emoji"/>
+        </w:rPr>
+        <w:t>📌</w:t>
+      </w:r>
+      <w:r>
+        <w:t xml:space="preserve"> Estrutura esperada:</w:t>
+      </w:r>
+      <w:bookmarkEnd w:id="24"/>
     </w:p>
     <w:p>
       <w:pPr>
@@ -3027,25 +3776,20 @@
     <w:p>
       <w:r>
         <w:pict w14:anchorId="3F777716">
-          <v:rect id="_x0000_i1027" style="width:0;height:1.5pt" o:hralign="center" o:hrstd="t" o:hr="t" fillcolor="#a0a0a0" stroked="f"/>
+          <v:rect id="_x0000_i1096" style="width:0;height:1.5pt" o:hralign="center" o:hrstd="t" o:hr="t" fillcolor="#a0a0a0" stroked="f"/>
         </w:pict>
       </w:r>
     </w:p>
     <w:p>
       <w:pPr>
         <w:pStyle w:val="Ttulo3"/>
-        <w:keepNext w:val="0"/>
-        <w:keepLines w:val="0"/>
-        <w:spacing w:before="280"/>
-        <w:rPr>
-          <w:b/>
+        <w:rPr>
           <w:color w:val="000000"/>
-          <w:sz w:val="24"/>
           <w:szCs w:val="24"/>
         </w:rPr>
       </w:pPr>
-      <w:bookmarkStart w:id="21" w:name="_heading=h.z337ya" w:colFirst="0" w:colLast="0"/>
-      <w:bookmarkEnd w:id="21"/>
+      <w:bookmarkStart w:id="25" w:name="_heading=h.z337ya" w:colFirst="0" w:colLast="0"/>
+      <w:bookmarkEnd w:id="25"/>
       <w:r>
         <w:br w:type="page"/>
       </w:r>
@@ -3053,28 +3797,19 @@
     <w:p>
       <w:pPr>
         <w:pStyle w:val="Ttulo3"/>
-        <w:keepNext w:val="0"/>
-        <w:keepLines w:val="0"/>
-        <w:spacing w:before="280"/>
-        <w:rPr>
-          <w:b/>
-          <w:color w:val="000000"/>
-          <w:sz w:val="24"/>
-          <w:szCs w:val="24"/>
-        </w:rPr>
-      </w:pPr>
-      <w:bookmarkStart w:id="22" w:name="_heading=h.3j2qqm3" w:colFirst="0" w:colLast="0"/>
-      <w:bookmarkEnd w:id="22"/>
-      <w:r>
-        <w:rPr>
-          <w:b/>
-          <w:color w:val="000000"/>
-          <w:sz w:val="24"/>
-          <w:szCs w:val="24"/>
+      </w:pPr>
+      <w:bookmarkStart w:id="26" w:name="_Toc193659648"/>
+      <w:r>
+        <w:rPr>
+          <w:rFonts w:ascii="Segoe UI Emoji" w:hAnsi="Segoe UI Emoji" w:cs="Segoe UI Emoji"/>
         </w:rPr>
         <w:lastRenderedPageBreak/>
-        <w:t>🎯 Conclusão:</w:t>
-      </w:r>
+        <w:t>🎯</w:t>
+      </w:r>
+      <w:r>
+        <w:t xml:space="preserve"> Conclusão:</w:t>
+      </w:r>
+      <w:bookmarkEnd w:id="26"/>
     </w:p>
     <w:p>
       <w:pPr>
@@ -3108,24 +3843,40 @@
       <w:pPr>
         <w:spacing w:before="240" w:after="240"/>
         <w:ind w:firstLine="0"/>
-      </w:pPr>
+        <w:rPr>
+          <w:bCs/>
+        </w:rPr>
+      </w:pPr>
+      <w:r>
+        <w:rPr>
+          <w:bCs/>
+        </w:rPr>
+        <w:t>EBAC.</w:t>
+      </w:r>
       <w:r>
         <w:rPr>
           <w:b/>
         </w:rPr>
-        <w:t>TERRA.</w:t>
-      </w:r>
-      <w:r>
-        <w:t xml:space="preserve"> Para 75% dos brasileiros, eSports são esportes de verdade, diz pesquisa. </w:t>
-      </w:r>
-      <w:r>
-        <w:rPr>
-          <w:i/>
-        </w:rPr>
-        <w:t>Terra Game On</w:t>
-      </w:r>
-      <w:r>
-        <w:t>, 06 mar. 2024. Disponível em: https://www.terra.com.br/gameon/esports/para-75-dos-brasileiros-esports-sao-esportes-de-verdade-diz-pesquisa,10511b533cd1ac044773b3cedf00e7e87b5ov481.html. Acesso em: 20 mar. 2025.</w:t>
+        <w:t> </w:t>
+      </w:r>
+      <w:r>
+        <w:rPr>
+          <w:b/>
+          <w:bCs/>
+        </w:rPr>
+        <w:t>O que é um desenvolvedor back-end e como se tornar um</w:t>
+      </w:r>
+      <w:r>
+        <w:rPr>
+          <w:b/>
+        </w:rPr>
+        <w:t xml:space="preserve">. </w:t>
+      </w:r>
+      <w:r>
+        <w:rPr>
+          <w:bCs/>
+        </w:rPr>
+        <w:t>Disponível em: https://ebaconline.com.br/blog/desenvolvedor-back-end-seo. Acesso em: 23 mar. 2025.</w:t>
       </w:r>
     </w:p>
     <w:p>
@@ -3135,12 +3886,22 @@
       </w:pPr>
       <w:r>
         <w:rPr>
+          <w:bCs/>
+        </w:rPr>
+        <w:t>GLOBO ESPORTE.</w:t>
+      </w:r>
+      <w:r>
+        <w:t xml:space="preserve"> </w:t>
+      </w:r>
+      <w:r>
+        <w:rPr>
           <w:b/>
-        </w:rPr>
-        <w:t>GLOBO ESPORTE.</w:t>
-      </w:r>
-      <w:r>
-        <w:t xml:space="preserve"> O mercado de eSports: faturamento, audiência e o cenário no Brasil. </w:t>
+          <w:bCs/>
+        </w:rPr>
+        <w:t>O mercado de eSports: faturamento, audiência e o cenário no Brasil.</w:t>
+      </w:r>
+      <w:r>
+        <w:t xml:space="preserve"> </w:t>
       </w:r>
       <w:r>
         <w:rPr>
@@ -3150,6 +3911,59 @@
       </w:r>
       <w:r>
         <w:t>, 08 dez. 2023. Disponível em: https://ge.globo.com/sc/noticia/o-mercado-de-esports-faturamento-audiencia-e-o-cenario-no-brasil.ghtml. Acesso em: 20 mar. 2025.</w:t>
+      </w:r>
+    </w:p>
+    <w:p>
+      <w:pPr>
+        <w:spacing w:before="240" w:after="240"/>
+        <w:ind w:firstLine="0"/>
+      </w:pPr>
+      <w:r>
+        <w:rPr>
+          <w:bCs/>
+        </w:rPr>
+        <w:t>TERRA.</w:t>
+      </w:r>
+      <w:r>
+        <w:t xml:space="preserve"> </w:t>
+      </w:r>
+      <w:r>
+        <w:rPr>
+          <w:b/>
+          <w:bCs/>
+        </w:rPr>
+        <w:t>Para 75% dos brasileiros, eSports são esportes de verdade, diz pesquisa.</w:t>
+      </w:r>
+      <w:r>
+        <w:t xml:space="preserve"> </w:t>
+      </w:r>
+      <w:r>
+        <w:rPr>
+          <w:i/>
+        </w:rPr>
+        <w:t>Terra Game On</w:t>
+      </w:r>
+      <w:r>
+        <w:t>, 06 mar. 2024. Disponível em: https://www.terra.com.br/gameon/esports/para-75-dos-brasileiros-esports-sao-esportes-de-verdade-diz-pesquisa,10511b533cd1ac044773b3cedf00e7e87b5ov481.html. Acesso em: 20 mar. 2025.</w:t>
+      </w:r>
+    </w:p>
+    <w:p>
+      <w:pPr>
+        <w:spacing w:before="240" w:after="240"/>
+        <w:ind w:firstLine="0"/>
+      </w:pPr>
+      <w:r>
+        <w:t>TOTVS. </w:t>
+      </w:r>
+      <w:r>
+        <w:rPr>
+          <w:b/>
+          <w:bCs/>
+        </w:rPr>
+        <w:t>Front end: O que é, como funciona e qual a importância</w:t>
+      </w:r>
+      <w:r>
+        <w:t>. Disponível em: https://www.totvs.com/blog/developers/front-end/. Acesso em: 23 mar. 2025.</w:t>
       </w:r>
     </w:p>
     <w:p/>
@@ -3894,6 +4708,93 @@
     </w:lvl>
   </w:abstractNum>
   <w:abstractNum w:abstractNumId="5" w15:restartNumberingAfterBreak="0">
+    <w:nsid w:val="61776071"/>
+    <w:multiLevelType w:val="multilevel"/>
+    <w:tmpl w:val="AEE66288"/>
+    <w:lvl w:ilvl="0">
+      <w:start w:val="1"/>
+      <w:numFmt w:val="decimal"/>
+      <w:lvlText w:val="%1."/>
+      <w:lvlJc w:val="left"/>
+      <w:pPr>
+        <w:ind w:left="360" w:hanging="360"/>
+      </w:pPr>
+    </w:lvl>
+    <w:lvl w:ilvl="1">
+      <w:start w:val="1"/>
+      <w:numFmt w:val="decimal"/>
+      <w:lvlText w:val="%1.%2."/>
+      <w:lvlJc w:val="left"/>
+      <w:pPr>
+        <w:ind w:left="792" w:hanging="432"/>
+      </w:pPr>
+    </w:lvl>
+    <w:lvl w:ilvl="2">
+      <w:start w:val="1"/>
+      <w:numFmt w:val="decimal"/>
+      <w:pStyle w:val="Ttulo3"/>
+      <w:lvlText w:val="%1.%2.%3."/>
+      <w:lvlJc w:val="left"/>
+      <w:pPr>
+        <w:ind w:left="1224" w:hanging="504"/>
+      </w:pPr>
+    </w:lvl>
+    <w:lvl w:ilvl="3">
+      <w:start w:val="1"/>
+      <w:numFmt w:val="decimal"/>
+      <w:lvlText w:val="%1.%2.%3.%4."/>
+      <w:lvlJc w:val="left"/>
+      <w:pPr>
+        <w:ind w:left="1728" w:hanging="648"/>
+      </w:pPr>
+    </w:lvl>
+    <w:lvl w:ilvl="4">
+      <w:start w:val="1"/>
+      <w:numFmt w:val="decimal"/>
+      <w:lvlText w:val="%1.%2.%3.%4.%5."/>
+      <w:lvlJc w:val="left"/>
+      <w:pPr>
+        <w:ind w:left="2232" w:hanging="792"/>
+      </w:pPr>
+    </w:lvl>
+    <w:lvl w:ilvl="5">
+      <w:start w:val="1"/>
+      <w:numFmt w:val="decimal"/>
+      <w:lvlText w:val="%1.%2.%3.%4.%5.%6."/>
+      <w:lvlJc w:val="left"/>
+      <w:pPr>
+        <w:ind w:left="2736" w:hanging="936"/>
+      </w:pPr>
+    </w:lvl>
+    <w:lvl w:ilvl="6">
+      <w:start w:val="1"/>
+      <w:numFmt w:val="decimal"/>
+      <w:lvlText w:val="%1.%2.%3.%4.%5.%6.%7."/>
+      <w:lvlJc w:val="left"/>
+      <w:pPr>
+        <w:ind w:left="3240" w:hanging="1080"/>
+      </w:pPr>
+    </w:lvl>
+    <w:lvl w:ilvl="7">
+      <w:start w:val="1"/>
+      <w:numFmt w:val="decimal"/>
+      <w:lvlText w:val="%1.%2.%3.%4.%5.%6.%7.%8."/>
+      <w:lvlJc w:val="left"/>
+      <w:pPr>
+        <w:ind w:left="3744" w:hanging="1224"/>
+      </w:pPr>
+    </w:lvl>
+    <w:lvl w:ilvl="8">
+      <w:start w:val="1"/>
+      <w:numFmt w:val="decimal"/>
+      <w:lvlText w:val="%1.%2.%3.%4.%5.%6.%7.%8.%9."/>
+      <w:lvlJc w:val="left"/>
+      <w:pPr>
+        <w:ind w:left="4320" w:hanging="1440"/>
+      </w:pPr>
+    </w:lvl>
+  </w:abstractNum>
+  <w:abstractNum w:abstractNumId="6" w15:restartNumberingAfterBreak="0">
     <w:nsid w:val="6ACC712D"/>
     <w:multiLevelType w:val="multilevel"/>
     <w:tmpl w:val="17486436"/>
@@ -4006,7 +4907,7 @@
       </w:rPr>
     </w:lvl>
   </w:abstractNum>
-  <w:abstractNum w:abstractNumId="6" w15:restartNumberingAfterBreak="0">
+  <w:abstractNum w:abstractNumId="7" w15:restartNumberingAfterBreak="0">
     <w:nsid w:val="7D1D046F"/>
     <w:multiLevelType w:val="multilevel"/>
     <w:tmpl w:val="BBDEE8E4"/>
@@ -4100,7 +5001,7 @@
     <w:abstractNumId w:val="4"/>
   </w:num>
   <w:num w:numId="3" w16cid:durableId="85613166">
-    <w:abstractNumId w:val="5"/>
+    <w:abstractNumId w:val="6"/>
   </w:num>
   <w:num w:numId="4" w16cid:durableId="139082046">
     <w:abstractNumId w:val="3"/>
@@ -4112,10 +5013,10 @@
     <w:abstractNumId w:val="1"/>
   </w:num>
   <w:num w:numId="7" w16cid:durableId="1958637378">
-    <w:abstractNumId w:val="6"/>
+    <w:abstractNumId w:val="7"/>
   </w:num>
   <w:num w:numId="8" w16cid:durableId="927543888">
-    <w:abstractNumId w:val="6"/>
+    <w:abstractNumId w:val="7"/>
     <w:lvlOverride w:ilvl="0">
       <w:startOverride w:val="1"/>
     </w:lvlOverride>
@@ -4143,6 +5044,9 @@
     <w:lvlOverride w:ilvl="8">
       <w:startOverride w:val="1"/>
     </w:lvlOverride>
+  </w:num>
+  <w:num w:numId="9" w16cid:durableId="918178619">
+    <w:abstractNumId w:val="5"/>
   </w:num>
 </w:numbering>
 </file>
@@ -4546,6 +5450,10 @@
   <w:style w:type="paragraph" w:default="1" w:styleId="Normal">
     <w:name w:val="Normal"/>
     <w:qFormat/>
+    <w:rsid w:val="0019156B"/>
+    <w:pPr>
+      <w:jc w:val="both"/>
+    </w:pPr>
   </w:style>
   <w:style w:type="paragraph" w:styleId="Ttulo1">
     <w:name w:val="heading 1"/>
@@ -4587,7 +5495,6 @@
       </w:numPr>
       <w:spacing w:before="360" w:after="120"/>
       <w:ind w:left="431" w:hanging="431"/>
-      <w:jc w:val="both"/>
       <w:outlineLvl w:val="1"/>
     </w:pPr>
     <w:rPr>
@@ -4601,15 +5508,21 @@
     <w:uiPriority w:val="9"/>
     <w:unhideWhenUsed/>
     <w:qFormat/>
+    <w:rsid w:val="0019156B"/>
     <w:pPr>
       <w:keepNext/>
       <w:keepLines/>
+      <w:numPr>
+        <w:ilvl w:val="2"/>
+        <w:numId w:val="9"/>
+      </w:numPr>
       <w:spacing w:before="320" w:after="80"/>
+      <w:ind w:left="505" w:hanging="505"/>
       <w:outlineLvl w:val="2"/>
     </w:pPr>
     <w:rPr>
-      <w:color w:val="434343"/>
-      <w:sz w:val="28"/>
+      <w:b/>
+      <w:color w:val="000000" w:themeColor="text1"/>
       <w:szCs w:val="28"/>
     </w:rPr>
   </w:style>
@@ -4671,7 +5584,6 @@
   <w:style w:type="character" w:default="1" w:styleId="Fontepargpadro">
     <w:name w:val="Default Paragraph Font"/>
     <w:uiPriority w:val="1"/>
-    <w:semiHidden/>
     <w:unhideWhenUsed/>
   </w:style>
   <w:style w:type="table" w:default="1" w:styleId="Tabelanormal">
@@ -4831,6 +5743,79 @@
       <w:ind w:left="720"/>
       <w:contextualSpacing/>
     </w:pPr>
+  </w:style>
+  <w:style w:type="paragraph" w:styleId="CabealhodoSumrio">
+    <w:name w:val="TOC Heading"/>
+    <w:basedOn w:val="Ttulo1"/>
+    <w:next w:val="Normal"/>
+    <w:uiPriority w:val="39"/>
+    <w:unhideWhenUsed/>
+    <w:qFormat/>
+    <w:rsid w:val="00544802"/>
+    <w:pPr>
+      <w:numPr>
+        <w:numId w:val="0"/>
+      </w:numPr>
+      <w:spacing w:before="240" w:after="0" w:line="259" w:lineRule="auto"/>
+      <w:outlineLvl w:val="9"/>
+    </w:pPr>
+    <w:rPr>
+      <w:rFonts w:asciiTheme="majorHAnsi" w:eastAsiaTheme="majorEastAsia" w:hAnsiTheme="majorHAnsi" w:cstheme="majorBidi"/>
+      <w:b w:val="0"/>
+      <w:caps w:val="0"/>
+      <w:color w:val="365F91" w:themeColor="accent1" w:themeShade="BF"/>
+      <w:sz w:val="32"/>
+      <w:szCs w:val="32"/>
+    </w:rPr>
+  </w:style>
+  <w:style w:type="paragraph" w:styleId="Sumrio1">
+    <w:name w:val="toc 1"/>
+    <w:basedOn w:val="Normal"/>
+    <w:next w:val="Normal"/>
+    <w:autoRedefine/>
+    <w:uiPriority w:val="39"/>
+    <w:unhideWhenUsed/>
+    <w:rsid w:val="00544802"/>
+    <w:pPr>
+      <w:spacing w:after="100"/>
+    </w:pPr>
+  </w:style>
+  <w:style w:type="paragraph" w:styleId="Sumrio2">
+    <w:name w:val="toc 2"/>
+    <w:basedOn w:val="Normal"/>
+    <w:next w:val="Normal"/>
+    <w:autoRedefine/>
+    <w:uiPriority w:val="39"/>
+    <w:unhideWhenUsed/>
+    <w:rsid w:val="00544802"/>
+    <w:pPr>
+      <w:spacing w:after="100"/>
+      <w:ind w:left="240"/>
+    </w:pPr>
+  </w:style>
+  <w:style w:type="paragraph" w:styleId="Sumrio3">
+    <w:name w:val="toc 3"/>
+    <w:basedOn w:val="Normal"/>
+    <w:next w:val="Normal"/>
+    <w:autoRedefine/>
+    <w:uiPriority w:val="39"/>
+    <w:unhideWhenUsed/>
+    <w:rsid w:val="00544802"/>
+    <w:pPr>
+      <w:spacing w:after="100"/>
+      <w:ind w:left="480"/>
+    </w:pPr>
+  </w:style>
+  <w:style w:type="character" w:styleId="Hyperlink">
+    <w:name w:val="Hyperlink"/>
+    <w:basedOn w:val="Fontepargpadro"/>
+    <w:uiPriority w:val="99"/>
+    <w:unhideWhenUsed/>
+    <w:rsid w:val="00544802"/>
+    <w:rPr>
+      <w:color w:val="0000FF" w:themeColor="hyperlink"/>
+      <w:u w:val="single"/>
+    </w:rPr>
   </w:style>
 </w:styles>
 </file>

</xml_diff>

<commit_message>
Transformação do cronograma em 5W2H
</commit_message>
<xml_diff>
--- a/Documentação do projeto/Projeto aplicado I - GLITCH.docx
+++ b/Documentação do projeto/Projeto aplicado I - GLITCH.docx
@@ -242,6 +242,12 @@
     <w:p/>
     <w:sdt>
       <w:sdtPr>
+        <w:rPr>
+          <w:rFonts w:ascii="Arial" w:eastAsia="Arial" w:hAnsi="Arial" w:cs="Arial"/>
+          <w:color w:val="auto"/>
+          <w:sz w:val="24"/>
+          <w:szCs w:val="24"/>
+        </w:rPr>
         <w:id w:val="-943297999"/>
         <w:docPartObj>
           <w:docPartGallery w:val="Table of Contents"/>
@@ -250,12 +256,8 @@
       </w:sdtPr>
       <w:sdtEndPr>
         <w:rPr>
-          <w:rFonts w:ascii="Arial" w:eastAsia="Arial" w:hAnsi="Arial" w:cs="Arial"/>
           <w:b/>
           <w:bCs/>
-          <w:color w:val="auto"/>
-          <w:sz w:val="24"/>
-          <w:szCs w:val="24"/>
         </w:rPr>
       </w:sdtEndPr>
       <w:sdtContent>
@@ -2229,570 +2231,913 @@
         <w:t>Para a produção do projeto, será seguido um cronograma rigoroso para que os passos sejam bem definidos, garantindo a qualidade da entrega.</w:t>
       </w:r>
       <w:r>
-        <w:t xml:space="preserve"> O cronograma é baseado no método 5W2H, onde há a separação </w:t>
+        <w:t xml:space="preserve"> O cronograma é baseado no método 5W2H, onde há a </w:t>
+      </w:r>
+      <w:r>
+        <w:t>descrição de 7 tópicos principais para que as ações estejam descritas com eficiência.</w:t>
+      </w:r>
+      <w:r>
+        <w:t xml:space="preserve"> Na tabela abaixo, serão omitidos as informações de Onde e Quanto, visto que essas informações não foram preenchidas com informações significativas para o cronograma do projeto.</w:t>
+      </w:r>
+    </w:p>
+    <w:p>
+      <w:pPr>
+        <w:spacing w:line="240" w:lineRule="auto"/>
+        <w:ind w:firstLine="0"/>
+        <w:jc w:val="center"/>
+        <w:rPr>
+          <w:sz w:val="20"/>
+          <w:szCs w:val="20"/>
+        </w:rPr>
+      </w:pPr>
+      <w:r>
+        <w:rPr>
+          <w:sz w:val="20"/>
+          <w:szCs w:val="20"/>
+        </w:rPr>
+        <w:t>Tabela 1 – Programação de tarefas de acordo com a metodologia 5W2H.</w:t>
+      </w:r>
+    </w:p>
+    <w:p>
+      <w:pPr>
+        <w:spacing w:line="240" w:lineRule="auto"/>
+        <w:ind w:firstLine="0"/>
+        <w:jc w:val="center"/>
+        <w:rPr>
+          <w:sz w:val="20"/>
+          <w:szCs w:val="20"/>
+        </w:rPr>
+      </w:pPr>
+      <w:r>
+        <w:rPr>
+          <w:sz w:val="20"/>
+          <w:szCs w:val="20"/>
+        </w:rPr>
+        <w:t>Fonte: do Autor</w:t>
       </w:r>
     </w:p>
     <w:tbl>
       <w:tblPr>
         <w:tblStyle w:val="Tabelacomgrade"/>
-        <w:tblW w:w="9570" w:type="dxa"/>
+        <w:tblW w:w="13603" w:type="dxa"/>
         <w:tblLayout w:type="fixed"/>
         <w:tblLook w:val="0600" w:firstRow="0" w:lastRow="0" w:firstColumn="0" w:lastColumn="0" w:noHBand="1" w:noVBand="1"/>
       </w:tblPr>
       <w:tblGrid>
-        <w:gridCol w:w="2130"/>
-        <w:gridCol w:w="3705"/>
-        <w:gridCol w:w="1935"/>
-        <w:gridCol w:w="1800"/>
+        <w:gridCol w:w="2263"/>
+        <w:gridCol w:w="3119"/>
+        <w:gridCol w:w="2835"/>
+        <w:gridCol w:w="1559"/>
+        <w:gridCol w:w="1843"/>
+        <w:gridCol w:w="1984"/>
       </w:tblGrid>
       <w:tr>
         <w:trPr>
-          <w:trHeight w:val="520"/>
+          <w:cantSplit/>
+          <w:tblHeader/>
         </w:trPr>
         <w:tc>
           <w:tcPr>
-            <w:tcW w:w="9570" w:type="dxa"/>
-            <w:gridSpan w:val="4"/>
+            <w:tcW w:w="2263" w:type="dxa"/>
+            <w:shd w:val="clear" w:color="auto" w:fill="BFBFBF" w:themeFill="background1" w:themeFillShade="BF"/>
           </w:tcPr>
           <w:p>
-            <w:r>
-              <w:t>Cronograma do Projeto</w:t>
+            <w:pPr>
+              <w:pStyle w:val="SemEspaamento"/>
+            </w:pPr>
+            <w:r>
+              <w:t>O que</w:t>
+            </w:r>
+          </w:p>
+        </w:tc>
+        <w:tc>
+          <w:tcPr>
+            <w:tcW w:w="3119" w:type="dxa"/>
+            <w:shd w:val="clear" w:color="auto" w:fill="BFBFBF" w:themeFill="background1" w:themeFillShade="BF"/>
+          </w:tcPr>
+          <w:p>
+            <w:pPr>
+              <w:pStyle w:val="SemEspaamento"/>
+            </w:pPr>
+            <w:r>
+              <w:t xml:space="preserve"> Como</w:t>
+            </w:r>
+          </w:p>
+        </w:tc>
+        <w:tc>
+          <w:tcPr>
+            <w:tcW w:w="2835" w:type="dxa"/>
+            <w:shd w:val="clear" w:color="auto" w:fill="BFBFBF" w:themeFill="background1" w:themeFillShade="BF"/>
+          </w:tcPr>
+          <w:p>
+            <w:pPr>
+              <w:pStyle w:val="SemEspaamento"/>
+            </w:pPr>
+            <w:r>
+              <w:t>Por quê</w:t>
+            </w:r>
+          </w:p>
+        </w:tc>
+        <w:tc>
+          <w:tcPr>
+            <w:tcW w:w="1559" w:type="dxa"/>
+            <w:shd w:val="clear" w:color="auto" w:fill="BFBFBF" w:themeFill="background1" w:themeFillShade="BF"/>
+          </w:tcPr>
+          <w:p>
+            <w:pPr>
+              <w:pStyle w:val="SemEspaamento"/>
+            </w:pPr>
+            <w:r>
+              <w:t xml:space="preserve"> Quando</w:t>
+            </w:r>
+          </w:p>
+        </w:tc>
+        <w:tc>
+          <w:tcPr>
+            <w:tcW w:w="1843" w:type="dxa"/>
+            <w:shd w:val="clear" w:color="auto" w:fill="BFBFBF" w:themeFill="background1" w:themeFillShade="BF"/>
+          </w:tcPr>
+          <w:p>
+            <w:pPr>
+              <w:pStyle w:val="SemEspaamento"/>
+            </w:pPr>
+            <w:r>
+              <w:t>Quem</w:t>
+            </w:r>
+          </w:p>
+        </w:tc>
+        <w:tc>
+          <w:tcPr>
+            <w:tcW w:w="1984" w:type="dxa"/>
+            <w:shd w:val="clear" w:color="auto" w:fill="BFBFBF" w:themeFill="background1" w:themeFillShade="BF"/>
+          </w:tcPr>
+          <w:p>
+            <w:pPr>
+              <w:pStyle w:val="SemEspaamento"/>
+            </w:pPr>
+            <w:r>
+              <w:t>Situação</w:t>
             </w:r>
           </w:p>
         </w:tc>
       </w:tr>
       <w:tr>
+        <w:trPr>
+          <w:cantSplit/>
+        </w:trPr>
         <w:tc>
           <w:tcPr>
-            <w:tcW w:w="2130" w:type="dxa"/>
+            <w:tcW w:w="2263" w:type="dxa"/>
           </w:tcPr>
           <w:p>
             <w:pPr>
-              <w:widowControl w:val="0"/>
-              <w:ind w:firstLine="22"/>
+              <w:pStyle w:val="SemEspaamento"/>
             </w:pPr>
             <w:r>
-              <w:t xml:space="preserve"> Responsável</w:t>
+              <w:t>Definição do caso analisado para o projeto</w:t>
             </w:r>
           </w:p>
         </w:tc>
         <w:tc>
           <w:tcPr>
-            <w:tcW w:w="3705" w:type="dxa"/>
+            <w:tcW w:w="3119" w:type="dxa"/>
           </w:tcPr>
           <w:p>
             <w:pPr>
-              <w:widowControl w:val="0"/>
-              <w:pBdr>
-                <w:top w:val="nil"/>
-                <w:left w:val="nil"/>
-                <w:bottom w:val="nil"/>
-                <w:right w:val="nil"/>
-                <w:between w:val="nil"/>
-              </w:pBdr>
-              <w:ind w:firstLine="0"/>
+              <w:pStyle w:val="SemEspaamento"/>
             </w:pPr>
             <w:r>
-              <w:t xml:space="preserve"> Descrição</w:t>
+              <w:t>Acessar o site Saga SENAI e selecionar uma demanda da indústria.</w:t>
             </w:r>
           </w:p>
         </w:tc>
         <w:tc>
           <w:tcPr>
-            <w:tcW w:w="1935" w:type="dxa"/>
+            <w:tcW w:w="2835" w:type="dxa"/>
           </w:tcPr>
           <w:p>
             <w:pPr>
-              <w:widowControl w:val="0"/>
-              <w:pBdr>
-                <w:top w:val="nil"/>
-                <w:left w:val="nil"/>
-                <w:bottom w:val="nil"/>
-                <w:right w:val="nil"/>
-                <w:between w:val="nil"/>
-              </w:pBdr>
-              <w:ind w:firstLine="0"/>
+              <w:pStyle w:val="SemEspaamento"/>
             </w:pPr>
             <w:r>
-              <w:t xml:space="preserve"> Data Limite</w:t>
+              <w:t>Para que a equipe tenha o objetivo do projeto</w:t>
             </w:r>
           </w:p>
-        </w:tc>
-        <w:tc>
-          <w:tcPr>
-            <w:tcW w:w="1800" w:type="dxa"/>
-          </w:tcPr>
           <w:p>
             <w:pPr>
-              <w:widowControl w:val="0"/>
-              <w:pBdr>
-                <w:top w:val="nil"/>
-                <w:left w:val="nil"/>
-                <w:bottom w:val="nil"/>
-                <w:right w:val="nil"/>
-                <w:between w:val="nil"/>
-              </w:pBdr>
-              <w:ind w:firstLine="0"/>
-            </w:pPr>
-            <w:r>
-              <w:t xml:space="preserve"> Finalizado</w:t>
-            </w:r>
-          </w:p>
-        </w:tc>
-      </w:tr>
-      <w:tr>
-        <w:tc>
-          <w:tcPr>
-            <w:tcW w:w="2130" w:type="dxa"/>
-          </w:tcPr>
-          <w:p>
-            <w:pPr>
-              <w:widowControl w:val="0"/>
-            </w:pPr>
-            <w:r>
-              <w:t>Todos</w:t>
-            </w:r>
-          </w:p>
-        </w:tc>
-        <w:tc>
-          <w:tcPr>
-            <w:tcW w:w="3705" w:type="dxa"/>
-          </w:tcPr>
-          <w:p>
-            <w:pPr>
-              <w:widowControl w:val="0"/>
-              <w:pBdr>
-                <w:top w:val="nil"/>
-                <w:left w:val="nil"/>
-                <w:bottom w:val="nil"/>
-                <w:right w:val="nil"/>
-                <w:between w:val="nil"/>
-              </w:pBdr>
-            </w:pPr>
-            <w:r>
-              <w:t>Definição do caso analisado para o projeto</w:t>
-            </w:r>
-          </w:p>
-        </w:tc>
-        <w:tc>
-          <w:tcPr>
-            <w:tcW w:w="1935" w:type="dxa"/>
-          </w:tcPr>
-          <w:p>
-            <w:pPr>
-              <w:widowControl w:val="0"/>
-              <w:pBdr>
-                <w:top w:val="nil"/>
-                <w:left w:val="nil"/>
-                <w:bottom w:val="nil"/>
-                <w:right w:val="nil"/>
-                <w:between w:val="nil"/>
-              </w:pBdr>
-              <w:ind w:firstLine="0"/>
-            </w:pPr>
-            <w:r>
-              <w:t>07/03/2025</w:t>
-            </w:r>
-          </w:p>
-        </w:tc>
-        <w:tc>
-          <w:tcPr>
-            <w:tcW w:w="1800" w:type="dxa"/>
-          </w:tcPr>
-          <w:p>
-            <w:pPr>
-              <w:widowControl w:val="0"/>
-              <w:pBdr>
-                <w:top w:val="nil"/>
-                <w:left w:val="nil"/>
-                <w:bottom w:val="nil"/>
-                <w:right w:val="nil"/>
-                <w:between w:val="nil"/>
-              </w:pBdr>
-              <w:ind w:firstLine="0"/>
-              <w:jc w:val="center"/>
-            </w:pPr>
-            <w:r>
-              <w:t>Sim</w:t>
-            </w:r>
-          </w:p>
-        </w:tc>
-      </w:tr>
-      <w:tr>
-        <w:tc>
-          <w:tcPr>
-            <w:tcW w:w="2130" w:type="dxa"/>
-          </w:tcPr>
-          <w:p>
-            <w:pPr>
-              <w:widowControl w:val="0"/>
-            </w:pPr>
-            <w:r>
-              <w:t>Todos</w:t>
-            </w:r>
-          </w:p>
-        </w:tc>
-        <w:tc>
-          <w:tcPr>
-            <w:tcW w:w="3705" w:type="dxa"/>
-          </w:tcPr>
-          <w:p>
-            <w:pPr>
-              <w:widowControl w:val="0"/>
-              <w:pBdr>
-                <w:top w:val="nil"/>
-                <w:left w:val="nil"/>
-                <w:bottom w:val="nil"/>
-                <w:right w:val="nil"/>
-                <w:between w:val="nil"/>
-              </w:pBdr>
-            </w:pPr>
-            <w:r>
-              <w:t>Definição de responsabilidades</w:t>
-            </w:r>
-          </w:p>
-        </w:tc>
-        <w:tc>
-          <w:tcPr>
-            <w:tcW w:w="1935" w:type="dxa"/>
-          </w:tcPr>
-          <w:p>
-            <w:pPr>
-              <w:widowControl w:val="0"/>
-              <w:pBdr>
-                <w:top w:val="nil"/>
-                <w:left w:val="nil"/>
-                <w:bottom w:val="nil"/>
-                <w:right w:val="nil"/>
-                <w:between w:val="nil"/>
-              </w:pBdr>
-              <w:ind w:firstLine="0"/>
-            </w:pPr>
-            <w:r>
-              <w:t>07/03/2025</w:t>
-            </w:r>
-          </w:p>
-        </w:tc>
-        <w:tc>
-          <w:tcPr>
-            <w:tcW w:w="1800" w:type="dxa"/>
-          </w:tcPr>
-          <w:p>
-            <w:pPr>
-              <w:widowControl w:val="0"/>
-              <w:pBdr>
-                <w:top w:val="nil"/>
-                <w:left w:val="nil"/>
-                <w:bottom w:val="nil"/>
-                <w:right w:val="nil"/>
-                <w:between w:val="nil"/>
-              </w:pBdr>
-              <w:ind w:firstLine="0"/>
-              <w:jc w:val="center"/>
-            </w:pPr>
-            <w:r>
-              <w:t>Sim</w:t>
-            </w:r>
-          </w:p>
-        </w:tc>
-      </w:tr>
-      <w:tr>
-        <w:tc>
-          <w:tcPr>
-            <w:tcW w:w="2130" w:type="dxa"/>
-          </w:tcPr>
-          <w:p>
-            <w:pPr>
-              <w:widowControl w:val="0"/>
-            </w:pPr>
-            <w:r>
-              <w:t>Todos</w:t>
-            </w:r>
-          </w:p>
-        </w:tc>
-        <w:tc>
-          <w:tcPr>
-            <w:tcW w:w="3705" w:type="dxa"/>
-          </w:tcPr>
-          <w:p>
-            <w:pPr>
-              <w:widowControl w:val="0"/>
-              <w:pBdr>
-                <w:top w:val="nil"/>
-                <w:left w:val="nil"/>
-                <w:bottom w:val="nil"/>
-                <w:right w:val="nil"/>
-                <w:between w:val="nil"/>
-              </w:pBdr>
-            </w:pPr>
-            <w:r>
-              <w:t>Descrição do projeto e alinhamento das expectativas entre time de desenvolvimento e cliente</w:t>
-            </w:r>
-          </w:p>
-        </w:tc>
-        <w:tc>
-          <w:tcPr>
-            <w:tcW w:w="1935" w:type="dxa"/>
-          </w:tcPr>
-          <w:p>
-            <w:pPr>
-              <w:widowControl w:val="0"/>
-              <w:pBdr>
-                <w:top w:val="nil"/>
-                <w:left w:val="nil"/>
-                <w:bottom w:val="nil"/>
-                <w:right w:val="nil"/>
-                <w:between w:val="nil"/>
-              </w:pBdr>
-              <w:ind w:firstLine="0"/>
-            </w:pPr>
-            <w:r>
-              <w:t>21/03/2025</w:t>
-            </w:r>
-          </w:p>
-        </w:tc>
-        <w:tc>
-          <w:tcPr>
-            <w:tcW w:w="1800" w:type="dxa"/>
-          </w:tcPr>
-          <w:p>
-            <w:pPr>
-              <w:widowControl w:val="0"/>
-              <w:pBdr>
-                <w:top w:val="nil"/>
-                <w:left w:val="nil"/>
-                <w:bottom w:val="nil"/>
-                <w:right w:val="nil"/>
-                <w:between w:val="nil"/>
-              </w:pBdr>
-              <w:ind w:firstLine="0"/>
-              <w:jc w:val="center"/>
-            </w:pPr>
-            <w:r>
-              <w:t>Sim</w:t>
-            </w:r>
-          </w:p>
-        </w:tc>
-      </w:tr>
-      <w:tr>
-        <w:tc>
-          <w:tcPr>
-            <w:tcW w:w="2130" w:type="dxa"/>
-          </w:tcPr>
-          <w:p>
-            <w:pPr>
-              <w:widowControl w:val="0"/>
-            </w:pPr>
-            <w:r>
-              <w:t>Todos</w:t>
-            </w:r>
-          </w:p>
-        </w:tc>
-        <w:tc>
-          <w:tcPr>
-            <w:tcW w:w="3705" w:type="dxa"/>
-          </w:tcPr>
-          <w:p>
-            <w:pPr>
-              <w:widowControl w:val="0"/>
-              <w:pBdr>
-                <w:top w:val="nil"/>
-                <w:left w:val="nil"/>
-                <w:bottom w:val="nil"/>
-                <w:right w:val="nil"/>
-                <w:between w:val="nil"/>
-              </w:pBdr>
-              <w:ind w:firstLine="0"/>
-            </w:pPr>
-            <w:r>
-              <w:t>Descrição das necessidades do cliente, avaliando suas expectativas por meio de e-mail.</w:t>
-            </w:r>
-          </w:p>
-        </w:tc>
-        <w:tc>
-          <w:tcPr>
-            <w:tcW w:w="1935" w:type="dxa"/>
-          </w:tcPr>
-          <w:p>
-            <w:pPr>
-              <w:widowControl w:val="0"/>
-              <w:pBdr>
-                <w:top w:val="nil"/>
-                <w:left w:val="nil"/>
-                <w:bottom w:val="nil"/>
-                <w:right w:val="nil"/>
-                <w:between w:val="nil"/>
-              </w:pBdr>
-              <w:ind w:firstLine="0"/>
-            </w:pPr>
-            <w:r>
-              <w:t>04/04/2025</w:t>
-            </w:r>
-          </w:p>
-        </w:tc>
-        <w:tc>
-          <w:tcPr>
-            <w:tcW w:w="1800" w:type="dxa"/>
-          </w:tcPr>
-          <w:p>
-            <w:pPr>
-              <w:widowControl w:val="0"/>
-              <w:pBdr>
-                <w:top w:val="nil"/>
-                <w:left w:val="nil"/>
-                <w:bottom w:val="nil"/>
-                <w:right w:val="nil"/>
-                <w:between w:val="nil"/>
-              </w:pBdr>
-              <w:ind w:firstLine="0"/>
-              <w:jc w:val="center"/>
-            </w:pPr>
-            <w:r>
-              <w:t>Não</w:t>
-            </w:r>
-          </w:p>
-        </w:tc>
-      </w:tr>
-      <w:tr>
-        <w:tc>
-          <w:tcPr>
-            <w:tcW w:w="2130" w:type="dxa"/>
-          </w:tcPr>
-          <w:p>
-            <w:pPr>
-              <w:widowControl w:val="0"/>
-            </w:pPr>
-            <w:r>
-              <w:t>Todos</w:t>
-            </w:r>
-          </w:p>
-        </w:tc>
-        <w:tc>
-          <w:tcPr>
-            <w:tcW w:w="3705" w:type="dxa"/>
-          </w:tcPr>
-          <w:p>
-            <w:pPr>
-              <w:widowControl w:val="0"/>
-              <w:pBdr>
-                <w:top w:val="nil"/>
-                <w:left w:val="nil"/>
-                <w:bottom w:val="nil"/>
-                <w:right w:val="nil"/>
-                <w:between w:val="nil"/>
-              </w:pBdr>
-            </w:pPr>
-            <w:r>
-              <w:t>Diagrama da solução proposta, juntamente com a documentação de como a solução será desenvolvida e ferramentas que serão utilizadas na produção.</w:t>
-            </w:r>
-          </w:p>
-        </w:tc>
-        <w:tc>
-          <w:tcPr>
-            <w:tcW w:w="1935" w:type="dxa"/>
-          </w:tcPr>
-          <w:p>
-            <w:pPr>
-              <w:widowControl w:val="0"/>
-              <w:pBdr>
-                <w:top w:val="nil"/>
-                <w:left w:val="nil"/>
-                <w:bottom w:val="nil"/>
-                <w:right w:val="nil"/>
-                <w:between w:val="nil"/>
-              </w:pBdr>
-              <w:ind w:firstLine="0"/>
-            </w:pPr>
-            <w:r>
-              <w:t>25/04/2025</w:t>
-            </w:r>
-          </w:p>
-        </w:tc>
-        <w:tc>
-          <w:tcPr>
-            <w:tcW w:w="1800" w:type="dxa"/>
-          </w:tcPr>
-          <w:p>
-            <w:pPr>
-              <w:widowControl w:val="0"/>
-              <w:pBdr>
-                <w:top w:val="nil"/>
-                <w:left w:val="nil"/>
-                <w:bottom w:val="nil"/>
-                <w:right w:val="nil"/>
-                <w:between w:val="nil"/>
-              </w:pBdr>
-              <w:ind w:firstLine="0"/>
-              <w:jc w:val="center"/>
-            </w:pPr>
-            <w:r>
-              <w:t>Não</w:t>
-            </w:r>
-          </w:p>
-        </w:tc>
-      </w:tr>
-      <w:tr>
-        <w:tc>
-          <w:tcPr>
-            <w:tcW w:w="2130" w:type="dxa"/>
-          </w:tcPr>
-          <w:p>
-            <w:pPr>
-              <w:widowControl w:val="0"/>
+              <w:pStyle w:val="SemEspaamento"/>
             </w:pPr>
           </w:p>
         </w:tc>
         <w:tc>
           <w:tcPr>
-            <w:tcW w:w="3705" w:type="dxa"/>
+            <w:tcW w:w="1559" w:type="dxa"/>
           </w:tcPr>
           <w:p>
             <w:pPr>
-              <w:widowControl w:val="0"/>
-              <w:pBdr>
-                <w:top w:val="nil"/>
-                <w:left w:val="nil"/>
-                <w:bottom w:val="nil"/>
-                <w:right w:val="nil"/>
-                <w:between w:val="nil"/>
-              </w:pBdr>
+              <w:pStyle w:val="SemEspaamento"/>
             </w:pPr>
+            <w:r>
+              <w:t>07/03/2025</w:t>
+            </w:r>
           </w:p>
         </w:tc>
         <w:tc>
           <w:tcPr>
-            <w:tcW w:w="1935" w:type="dxa"/>
+            <w:tcW w:w="1843" w:type="dxa"/>
           </w:tcPr>
           <w:p>
             <w:pPr>
-              <w:widowControl w:val="0"/>
-              <w:pBdr>
-                <w:top w:val="nil"/>
-                <w:left w:val="nil"/>
-                <w:bottom w:val="nil"/>
-                <w:right w:val="nil"/>
-                <w:between w:val="nil"/>
-              </w:pBdr>
-              <w:jc w:val="center"/>
+              <w:pStyle w:val="SemEspaamento"/>
             </w:pPr>
+            <w:r>
+              <w:t>Todos</w:t>
+            </w:r>
           </w:p>
         </w:tc>
         <w:tc>
           <w:tcPr>
-            <w:tcW w:w="1800" w:type="dxa"/>
+            <w:tcW w:w="1984" w:type="dxa"/>
           </w:tcPr>
           <w:p>
             <w:pPr>
-              <w:widowControl w:val="0"/>
-              <w:pBdr>
-                <w:top w:val="nil"/>
-                <w:left w:val="nil"/>
-                <w:bottom w:val="nil"/>
-                <w:right w:val="nil"/>
-                <w:between w:val="nil"/>
-              </w:pBdr>
-              <w:jc w:val="center"/>
+              <w:pStyle w:val="SemEspaamento"/>
             </w:pPr>
+            <w:r>
+              <w:t>Finalizado</w:t>
+            </w:r>
+          </w:p>
+        </w:tc>
+      </w:tr>
+      <w:tr>
+        <w:trPr>
+          <w:cantSplit/>
+        </w:trPr>
+        <w:tc>
+          <w:tcPr>
+            <w:tcW w:w="2263" w:type="dxa"/>
+          </w:tcPr>
+          <w:p>
+            <w:pPr>
+              <w:pStyle w:val="SemEspaamento"/>
+            </w:pPr>
+            <w:r>
+              <w:t>Definição de responsabilidades</w:t>
+            </w:r>
+          </w:p>
+        </w:tc>
+        <w:tc>
+          <w:tcPr>
+            <w:tcW w:w="3119" w:type="dxa"/>
+          </w:tcPr>
+          <w:p>
+            <w:pPr>
+              <w:pStyle w:val="SemEspaamento"/>
+            </w:pPr>
+            <w:r>
+              <w:t>Em conversa no grupo de whatsapp, serão definidos os grupos e suas responsabilidades. Após definido, essas informações serão disponibilizadas no documento fornecido pelo professor no AVA.</w:t>
+            </w:r>
+          </w:p>
+        </w:tc>
+        <w:tc>
+          <w:tcPr>
+            <w:tcW w:w="2835" w:type="dxa"/>
+          </w:tcPr>
+          <w:p>
+            <w:pPr>
+              <w:pStyle w:val="SemEspaamento"/>
+            </w:pPr>
+            <w:r>
+              <w:t>Para documentação dos integrantes do grupo e suas responsabilidades</w:t>
+            </w:r>
+          </w:p>
+        </w:tc>
+        <w:tc>
+          <w:tcPr>
+            <w:tcW w:w="1559" w:type="dxa"/>
+          </w:tcPr>
+          <w:p>
+            <w:pPr>
+              <w:pStyle w:val="SemEspaamento"/>
+            </w:pPr>
+            <w:r>
+              <w:t>07/03/2025</w:t>
+            </w:r>
+          </w:p>
+        </w:tc>
+        <w:tc>
+          <w:tcPr>
+            <w:tcW w:w="1843" w:type="dxa"/>
+          </w:tcPr>
+          <w:p>
+            <w:pPr>
+              <w:pStyle w:val="SemEspaamento"/>
+            </w:pPr>
+            <w:r>
+              <w:t>Todos</w:t>
+            </w:r>
+          </w:p>
+        </w:tc>
+        <w:tc>
+          <w:tcPr>
+            <w:tcW w:w="1984" w:type="dxa"/>
+          </w:tcPr>
+          <w:p>
+            <w:pPr>
+              <w:pStyle w:val="SemEspaamento"/>
+            </w:pPr>
+            <w:r>
+              <w:t>Finalizado</w:t>
+            </w:r>
+          </w:p>
+        </w:tc>
+      </w:tr>
+      <w:tr>
+        <w:trPr>
+          <w:cantSplit/>
+        </w:trPr>
+        <w:tc>
+          <w:tcPr>
+            <w:tcW w:w="2263" w:type="dxa"/>
+          </w:tcPr>
+          <w:p>
+            <w:pPr>
+              <w:pStyle w:val="SemEspaamento"/>
+            </w:pPr>
+            <w:r>
+              <w:t xml:space="preserve">Descrição do projeto </w:t>
+            </w:r>
+          </w:p>
+        </w:tc>
+        <w:tc>
+          <w:tcPr>
+            <w:tcW w:w="3119" w:type="dxa"/>
+          </w:tcPr>
+          <w:p>
+            <w:pPr>
+              <w:pStyle w:val="SemEspaamento"/>
+            </w:pPr>
+            <w:r>
+              <w:t>Será analisado as especificações do projeto</w:t>
+            </w:r>
+            <w:r>
+              <w:t>,</w:t>
+            </w:r>
+            <w:r>
+              <w:t xml:space="preserve"> selecionado e analisado suas expectativas em relação aos resultados.</w:t>
+            </w:r>
+          </w:p>
+        </w:tc>
+        <w:tc>
+          <w:tcPr>
+            <w:tcW w:w="2835" w:type="dxa"/>
+          </w:tcPr>
+          <w:p>
+            <w:pPr>
+              <w:pStyle w:val="SemEspaamento"/>
+            </w:pPr>
+            <w:r>
+              <w:t>Para que o grupo saiba quais são os objetivos do projeto</w:t>
+            </w:r>
+          </w:p>
+        </w:tc>
+        <w:tc>
+          <w:tcPr>
+            <w:tcW w:w="1559" w:type="dxa"/>
+          </w:tcPr>
+          <w:p>
+            <w:pPr>
+              <w:pStyle w:val="SemEspaamento"/>
+            </w:pPr>
+            <w:r>
+              <w:t>21/03/2025</w:t>
+            </w:r>
+          </w:p>
+        </w:tc>
+        <w:tc>
+          <w:tcPr>
+            <w:tcW w:w="1843" w:type="dxa"/>
+          </w:tcPr>
+          <w:p>
+            <w:pPr>
+              <w:pStyle w:val="SemEspaamento"/>
+            </w:pPr>
+            <w:r>
+              <w:t>Todos</w:t>
+            </w:r>
+          </w:p>
+        </w:tc>
+        <w:tc>
+          <w:tcPr>
+            <w:tcW w:w="1984" w:type="dxa"/>
+          </w:tcPr>
+          <w:p>
+            <w:pPr>
+              <w:pStyle w:val="SemEspaamento"/>
+            </w:pPr>
+            <w:r>
+              <w:t>Finalizado</w:t>
+            </w:r>
+          </w:p>
+        </w:tc>
+      </w:tr>
+      <w:tr>
+        <w:trPr>
+          <w:cantSplit/>
+        </w:trPr>
+        <w:tc>
+          <w:tcPr>
+            <w:tcW w:w="2263" w:type="dxa"/>
+          </w:tcPr>
+          <w:p>
+            <w:pPr>
+              <w:pStyle w:val="SemEspaamento"/>
+            </w:pPr>
+            <w:r>
+              <w:lastRenderedPageBreak/>
+              <w:t>Alinhamento das expectativas</w:t>
+            </w:r>
+          </w:p>
+        </w:tc>
+        <w:tc>
+          <w:tcPr>
+            <w:tcW w:w="3119" w:type="dxa"/>
+          </w:tcPr>
+          <w:p>
+            <w:pPr>
+              <w:pStyle w:val="SemEspaamento"/>
+            </w:pPr>
+            <w:r>
+              <w:t>Entrar em contato via e-mail com o cliente para alinhamento das expectativas</w:t>
+            </w:r>
+          </w:p>
+        </w:tc>
+        <w:tc>
+          <w:tcPr>
+            <w:tcW w:w="2835" w:type="dxa"/>
+          </w:tcPr>
+          <w:p>
+            <w:pPr>
+              <w:pStyle w:val="SemEspaamento"/>
+            </w:pPr>
+            <w:r>
+              <w:t>Para que as expectativas estejam alinhadas e o cliente esteja satisfeito com o resultado, evitando retrabalhos</w:t>
+            </w:r>
+          </w:p>
+        </w:tc>
+        <w:tc>
+          <w:tcPr>
+            <w:tcW w:w="1559" w:type="dxa"/>
+          </w:tcPr>
+          <w:p>
+            <w:pPr>
+              <w:pStyle w:val="SemEspaamento"/>
+            </w:pPr>
+            <w:r>
+              <w:t>04/04/2025</w:t>
+            </w:r>
+          </w:p>
+        </w:tc>
+        <w:tc>
+          <w:tcPr>
+            <w:tcW w:w="1843" w:type="dxa"/>
+          </w:tcPr>
+          <w:p>
+            <w:pPr>
+              <w:pStyle w:val="SemEspaamento"/>
+            </w:pPr>
+            <w:r>
+              <w:t>Sávio Eduardo Zoboli</w:t>
+            </w:r>
+          </w:p>
+        </w:tc>
+        <w:tc>
+          <w:tcPr>
+            <w:tcW w:w="1984" w:type="dxa"/>
+          </w:tcPr>
+          <w:p>
+            <w:pPr>
+              <w:pStyle w:val="SemEspaamento"/>
+            </w:pPr>
+            <w:r>
+              <w:t>Aguardando resposta</w:t>
+            </w:r>
+          </w:p>
+        </w:tc>
+      </w:tr>
+      <w:tr>
+        <w:trPr>
+          <w:cantSplit/>
+        </w:trPr>
+        <w:tc>
+          <w:tcPr>
+            <w:tcW w:w="2263" w:type="dxa"/>
+          </w:tcPr>
+          <w:p>
+            <w:pPr>
+              <w:pStyle w:val="SemEspaamento"/>
+            </w:pPr>
+            <w:r>
+              <w:t>Diagramação da solução proposta</w:t>
+            </w:r>
+          </w:p>
+        </w:tc>
+        <w:tc>
+          <w:tcPr>
+            <w:tcW w:w="3119" w:type="dxa"/>
+          </w:tcPr>
+          <w:p>
+            <w:pPr>
+              <w:pStyle w:val="SemEspaamento"/>
+            </w:pPr>
+            <w:r>
+              <w:t>Em reunião com os integrantes do grupo, será realizado a diagramação com os tópicos principais a serem entregues</w:t>
+            </w:r>
+          </w:p>
+        </w:tc>
+        <w:tc>
+          <w:tcPr>
+            <w:tcW w:w="2835" w:type="dxa"/>
+          </w:tcPr>
+          <w:p>
+            <w:pPr>
+              <w:pStyle w:val="SemEspaamento"/>
+            </w:pPr>
+            <w:r>
+              <w:t>Para que o grupo possa se organizar e documentar o processo de criação do sistema</w:t>
+            </w:r>
+          </w:p>
+        </w:tc>
+        <w:tc>
+          <w:tcPr>
+            <w:tcW w:w="1559" w:type="dxa"/>
+          </w:tcPr>
+          <w:p>
+            <w:pPr>
+              <w:pStyle w:val="SemEspaamento"/>
+            </w:pPr>
+            <w:r>
+              <w:t>25/04/2025</w:t>
+            </w:r>
+          </w:p>
+        </w:tc>
+        <w:tc>
+          <w:tcPr>
+            <w:tcW w:w="1843" w:type="dxa"/>
+          </w:tcPr>
+          <w:p>
+            <w:pPr>
+              <w:pStyle w:val="SemEspaamento"/>
+            </w:pPr>
+            <w:r>
+              <w:t>Todos</w:t>
+            </w:r>
+          </w:p>
+        </w:tc>
+        <w:tc>
+          <w:tcPr>
+            <w:tcW w:w="1984" w:type="dxa"/>
+          </w:tcPr>
+          <w:p>
+            <w:pPr>
+              <w:pStyle w:val="SemEspaamento"/>
+            </w:pPr>
+            <w:r>
+              <w:t>Em andamento</w:t>
+            </w:r>
+          </w:p>
+        </w:tc>
+      </w:tr>
+      <w:tr>
+        <w:trPr>
+          <w:cantSplit/>
+        </w:trPr>
+        <w:tc>
+          <w:tcPr>
+            <w:tcW w:w="2263" w:type="dxa"/>
+          </w:tcPr>
+          <w:p>
+            <w:pPr>
+              <w:pStyle w:val="SemEspaamento"/>
+            </w:pPr>
+            <w:r>
+              <w:t>Seleção da Linguagem Front End</w:t>
+            </w:r>
+          </w:p>
+        </w:tc>
+        <w:tc>
+          <w:tcPr>
+            <w:tcW w:w="3119" w:type="dxa"/>
+          </w:tcPr>
+          <w:p>
+            <w:pPr>
+              <w:pStyle w:val="SemEspaamento"/>
+            </w:pPr>
+            <w:r>
+              <w:t>O responsável pelo desenvolvimento Front End irá selecionar, com base em pesquisas e validação de tecnologias emergentes, qual a tecnologia a ser usada para desenvolvimento da interface gráfica.</w:t>
+            </w:r>
+          </w:p>
+        </w:tc>
+        <w:tc>
+          <w:tcPr>
+            <w:tcW w:w="2835" w:type="dxa"/>
+          </w:tcPr>
+          <w:p>
+            <w:pPr>
+              <w:pStyle w:val="SemEspaamento"/>
+            </w:pPr>
+            <w:r>
+              <w:t>Para que a linguagem de programação seja selecionada e o desenvolvimento possa ser iniciado.</w:t>
+            </w:r>
+          </w:p>
+        </w:tc>
+        <w:tc>
+          <w:tcPr>
+            <w:tcW w:w="1559" w:type="dxa"/>
+          </w:tcPr>
+          <w:p>
+            <w:pPr>
+              <w:pStyle w:val="SemEspaamento"/>
+            </w:pPr>
+            <w:r>
+              <w:t>25/04/2025</w:t>
+            </w:r>
+          </w:p>
+        </w:tc>
+        <w:tc>
+          <w:tcPr>
+            <w:tcW w:w="1843" w:type="dxa"/>
+          </w:tcPr>
+          <w:p>
+            <w:pPr>
+              <w:pStyle w:val="SemEspaamento"/>
+            </w:pPr>
+            <w:r>
+              <w:t>Leticia Zalasik</w:t>
+            </w:r>
+          </w:p>
+        </w:tc>
+        <w:tc>
+          <w:tcPr>
+            <w:tcW w:w="1984" w:type="dxa"/>
+          </w:tcPr>
+          <w:p>
+            <w:pPr>
+              <w:pStyle w:val="SemEspaamento"/>
+            </w:pPr>
+            <w:r>
+              <w:t>Em andamento</w:t>
+            </w:r>
+          </w:p>
+        </w:tc>
+      </w:tr>
+      <w:tr>
+        <w:trPr>
+          <w:cantSplit/>
+        </w:trPr>
+        <w:tc>
+          <w:tcPr>
+            <w:tcW w:w="2263" w:type="dxa"/>
+          </w:tcPr>
+          <w:p>
+            <w:pPr>
+              <w:pStyle w:val="SemEspaamento"/>
+            </w:pPr>
+            <w:r>
+              <w:t>Seleção da linguagem Back End</w:t>
+            </w:r>
+          </w:p>
+        </w:tc>
+        <w:tc>
+          <w:tcPr>
+            <w:tcW w:w="3119" w:type="dxa"/>
+          </w:tcPr>
+          <w:p>
+            <w:pPr>
+              <w:pStyle w:val="SemEspaamento"/>
+            </w:pPr>
+            <w:r>
+              <w:t>O responsável pelo desenvolvimento Back End irá selecionar, com base em pesquisas e validação de tecnologias emergentes, qual a tecnologia a ser usada para desenvolver a interface de processamento de dados.</w:t>
+            </w:r>
+          </w:p>
+        </w:tc>
+        <w:tc>
+          <w:tcPr>
+            <w:tcW w:w="2835" w:type="dxa"/>
+          </w:tcPr>
+          <w:p>
+            <w:pPr>
+              <w:pStyle w:val="SemEspaamento"/>
+            </w:pPr>
+            <w:r>
+              <w:t>Para que a linguagem de programação seja selecionada e o desenvolvimento possa ser iniciado.</w:t>
+            </w:r>
+          </w:p>
+        </w:tc>
+        <w:tc>
+          <w:tcPr>
+            <w:tcW w:w="1559" w:type="dxa"/>
+          </w:tcPr>
+          <w:p>
+            <w:pPr>
+              <w:pStyle w:val="SemEspaamento"/>
+            </w:pPr>
+            <w:r>
+              <w:t>25/04/2025</w:t>
+            </w:r>
+          </w:p>
+        </w:tc>
+        <w:tc>
+          <w:tcPr>
+            <w:tcW w:w="1843" w:type="dxa"/>
+          </w:tcPr>
+          <w:p>
+            <w:pPr>
+              <w:pStyle w:val="SemEspaamento"/>
+            </w:pPr>
+            <w:r>
+              <w:t>Lucas de Almeida Alves</w:t>
+            </w:r>
+          </w:p>
+        </w:tc>
+        <w:tc>
+          <w:tcPr>
+            <w:tcW w:w="1984" w:type="dxa"/>
+          </w:tcPr>
+          <w:p>
+            <w:pPr>
+              <w:pStyle w:val="SemEspaamento"/>
+            </w:pPr>
+            <w:r>
+              <w:t>Em andamento</w:t>
+            </w:r>
+          </w:p>
+        </w:tc>
+      </w:tr>
+      <w:tr>
+        <w:trPr>
+          <w:cantSplit/>
+        </w:trPr>
+        <w:tc>
+          <w:tcPr>
+            <w:tcW w:w="2263" w:type="dxa"/>
+          </w:tcPr>
+          <w:p>
+            <w:pPr>
+              <w:pStyle w:val="SemEspaamento"/>
+            </w:pPr>
+            <w:r>
+              <w:lastRenderedPageBreak/>
+              <w:t>Seleção da tecnologia de banco de dados</w:t>
+            </w:r>
+          </w:p>
+        </w:tc>
+        <w:tc>
+          <w:tcPr>
+            <w:tcW w:w="3119" w:type="dxa"/>
+          </w:tcPr>
+          <w:p>
+            <w:pPr>
+              <w:pStyle w:val="SemEspaamento"/>
+            </w:pPr>
+            <w:r>
+              <w:t>O responsável pelo desenvolvimento e manutenção do banco de dados irá selecionar, com base em pesquisas e validação de tecnologias emergentes e robustas, qual a tecnologia utilizada para armazenamento de dados.</w:t>
+            </w:r>
+          </w:p>
+        </w:tc>
+        <w:tc>
+          <w:tcPr>
+            <w:tcW w:w="2835" w:type="dxa"/>
+          </w:tcPr>
+          <w:p>
+            <w:pPr>
+              <w:pStyle w:val="SemEspaamento"/>
+            </w:pPr>
+            <w:r>
+              <w:t>Para que a tecnologia de banco de dados seja selecionada e o armazenamento de dados possa ser iniciado.</w:t>
+            </w:r>
+          </w:p>
+        </w:tc>
+        <w:tc>
+          <w:tcPr>
+            <w:tcW w:w="1559" w:type="dxa"/>
+          </w:tcPr>
+          <w:p>
+            <w:pPr>
+              <w:pStyle w:val="SemEspaamento"/>
+            </w:pPr>
+            <w:r>
+              <w:t>25/04/2025</w:t>
+            </w:r>
+          </w:p>
+        </w:tc>
+        <w:tc>
+          <w:tcPr>
+            <w:tcW w:w="1843" w:type="dxa"/>
+          </w:tcPr>
+          <w:p>
+            <w:pPr>
+              <w:pStyle w:val="SemEspaamento"/>
+            </w:pPr>
+            <w:r>
+              <w:t>Sávio Eduardo Zoboli</w:t>
+            </w:r>
+          </w:p>
+        </w:tc>
+        <w:tc>
+          <w:tcPr>
+            <w:tcW w:w="1984" w:type="dxa"/>
+          </w:tcPr>
+          <w:p>
+            <w:pPr>
+              <w:pStyle w:val="SemEspaamento"/>
+            </w:pPr>
+            <w:r>
+              <w:t>Em andamento</w:t>
+            </w:r>
+          </w:p>
+        </w:tc>
+      </w:tr>
+      <w:tr>
+        <w:trPr>
+          <w:cantSplit/>
+        </w:trPr>
+        <w:tc>
+          <w:tcPr>
+            <w:tcW w:w="2263" w:type="dxa"/>
+          </w:tcPr>
+          <w:p>
+            <w:pPr>
+              <w:pStyle w:val="SemEspaamento"/>
+            </w:pPr>
+            <w:r>
+              <w:t>Criação do design no Figma</w:t>
+            </w:r>
+          </w:p>
+        </w:tc>
+        <w:tc>
+          <w:tcPr>
+            <w:tcW w:w="3119" w:type="dxa"/>
+          </w:tcPr>
+          <w:p>
+            <w:pPr>
+              <w:pStyle w:val="SemEspaamento"/>
+            </w:pPr>
+            <w:r>
+              <w:t>Criação do mockup das telas do projeto no Figma, inicialmente pensando em dispositivos desktop. Definição de cores, formatos e estilos, para padronizar e criar uma UX amigavel.</w:t>
+            </w:r>
+          </w:p>
+        </w:tc>
+        <w:tc>
+          <w:tcPr>
+            <w:tcW w:w="2835" w:type="dxa"/>
+          </w:tcPr>
+          <w:p>
+            <w:pPr>
+              <w:pStyle w:val="SemEspaamento"/>
+            </w:pPr>
+            <w:r>
+              <w:t>Para iniciar a programação do projeto com o design principal pronto.</w:t>
+            </w:r>
+          </w:p>
+        </w:tc>
+        <w:tc>
+          <w:tcPr>
+            <w:tcW w:w="1559" w:type="dxa"/>
+          </w:tcPr>
+          <w:p>
+            <w:pPr>
+              <w:pStyle w:val="SemEspaamento"/>
+            </w:pPr>
+            <w:r>
+              <w:t>25/04/2025</w:t>
+            </w:r>
+          </w:p>
+        </w:tc>
+        <w:tc>
+          <w:tcPr>
+            <w:tcW w:w="1843" w:type="dxa"/>
+          </w:tcPr>
+          <w:p>
+            <w:pPr>
+              <w:pStyle w:val="SemEspaamento"/>
+            </w:pPr>
+            <w:r>
+              <w:t>Sávio Eduardo Zoboli</w:t>
+            </w:r>
+          </w:p>
+        </w:tc>
+        <w:tc>
+          <w:tcPr>
+            <w:tcW w:w="1984" w:type="dxa"/>
+          </w:tcPr>
+          <w:p>
+            <w:pPr>
+              <w:pStyle w:val="SemEspaamento"/>
+            </w:pPr>
+            <w:r>
+              <w:t>Em andamento</w:t>
+            </w:r>
           </w:p>
         </w:tc>
       </w:tr>
@@ -3452,7 +3797,7 @@
     <w:p>
       <w:r>
         <w:pict w14:anchorId="1457718A">
-          <v:rect id="_x0000_i1094" style="width:0;height:1.5pt" o:hralign="center" o:hrstd="t" o:hr="t" fillcolor="#a0a0a0" stroked="f"/>
+          <v:rect id="_x0000_i1025" style="width:0;height:1.5pt" o:hralign="center" o:hrstd="t" o:hr="t" fillcolor="#a0a0a0" stroked="f"/>
         </w:pict>
       </w:r>
     </w:p>
@@ -3639,7 +3984,7 @@
     <w:p>
       <w:r>
         <w:pict w14:anchorId="79AB6610">
-          <v:rect id="_x0000_i1095" style="width:0;height:1.5pt" o:hralign="center" o:hrstd="t" o:hr="t" fillcolor="#a0a0a0" stroked="f"/>
+          <v:rect id="_x0000_i1026" style="width:0;height:1.5pt" o:hralign="center" o:hrstd="t" o:hr="t" fillcolor="#a0a0a0" stroked="f"/>
         </w:pict>
       </w:r>
     </w:p>
@@ -3776,7 +4121,7 @@
     <w:p>
       <w:r>
         <w:pict w14:anchorId="3F777716">
-          <v:rect id="_x0000_i1096" style="width:0;height:1.5pt" o:hralign="center" o:hrstd="t" o:hr="t" fillcolor="#a0a0a0" stroked="f"/>
+          <v:rect id="_x0000_i1027" style="width:0;height:1.5pt" o:hralign="center" o:hrstd="t" o:hr="t" fillcolor="#a0a0a0" stroked="f"/>
         </w:pict>
       </w:r>
     </w:p>
@@ -5817,6 +6162,17 @@
       <w:u w:val="single"/>
     </w:rPr>
   </w:style>
+  <w:style w:type="paragraph" w:styleId="SemEspaamento">
+    <w:name w:val="No Spacing"/>
+    <w:uiPriority w:val="1"/>
+    <w:qFormat/>
+    <w:rsid w:val="006134D0"/>
+    <w:pPr>
+      <w:spacing w:line="240" w:lineRule="auto"/>
+      <w:ind w:firstLine="0"/>
+      <w:jc w:val="both"/>
+    </w:pPr>
+  </w:style>
 </w:styles>
 </file>
 

</xml_diff>

<commit_message>
Adicionado documentação das necessidades do Jogador
</commit_message>
<xml_diff>
--- a/Documentação do projeto/Projeto aplicado I - GLITCH.docx
+++ b/Documentação do projeto/Projeto aplicado I - GLITCH.docx
@@ -2720,7 +2720,7 @@
               <w:pStyle w:val="SemEspaamento"/>
             </w:pPr>
             <w:r>
-              <w:t>Aguardando resposta</w:t>
+              <w:t>Finalizado/Recusado</w:t>
             </w:r>
           </w:p>
         </w:tc>
@@ -2738,7 +2738,7 @@
               <w:pStyle w:val="SemEspaamento"/>
             </w:pPr>
             <w:r>
-              <w:t>Diagramação da solução proposta</w:t>
+              <w:t>Pesquisa de campo</w:t>
             </w:r>
           </w:p>
         </w:tc>
@@ -2751,7 +2751,16 @@
               <w:pStyle w:val="SemEspaamento"/>
             </w:pPr>
             <w:r>
-              <w:t>Em reunião com os integrantes do grupo, será realizado a diagramação com os tópicos principais a serem entregues</w:t>
+              <w:t>Criar formulário</w:t>
+            </w:r>
+            <w:r>
+              <w:t xml:space="preserve"> do Google Forms</w:t>
+            </w:r>
+            <w:r>
+              <w:t xml:space="preserve"> para levantar dados de utilização e expecta</w:t>
+            </w:r>
+            <w:r>
+              <w:t>tivas de possíveis utilizadores.</w:t>
             </w:r>
           </w:p>
         </w:tc>
@@ -2764,7 +2773,7 @@
               <w:pStyle w:val="SemEspaamento"/>
             </w:pPr>
             <w:r>
-              <w:t>Para que o grupo possa se organizar e documentar o processo de criação do sistema</w:t>
+              <w:t>Para direcionar as funcionalidades para aquilo que os utilizadores esperam.</w:t>
             </w:r>
           </w:p>
         </w:tc>
@@ -2777,7 +2786,7 @@
               <w:pStyle w:val="SemEspaamento"/>
             </w:pPr>
             <w:r>
-              <w:t>25/04/2025</w:t>
+              <w:t>14/04/2025</w:t>
             </w:r>
           </w:p>
         </w:tc>
@@ -2821,7 +2830,7 @@
               <w:pStyle w:val="SemEspaamento"/>
             </w:pPr>
             <w:r>
-              <w:t>Seleção da Linguagem Front End</w:t>
+              <w:t>Diagramação da solução proposta</w:t>
             </w:r>
           </w:p>
         </w:tc>
@@ -2834,7 +2843,7 @@
               <w:pStyle w:val="SemEspaamento"/>
             </w:pPr>
             <w:r>
-              <w:t>O responsável pelo desenvolvimento Front End irá selecionar, com base em pesquisas e validação de tecnologias emergentes, qual a tecnologia a ser usada para desenvolvimento da interface gráfica.</w:t>
+              <w:t>Em reunião com os integrantes do grupo, será realizado a diagramação com os tópicos principais a serem entregues</w:t>
             </w:r>
           </w:p>
         </w:tc>
@@ -2847,7 +2856,7 @@
               <w:pStyle w:val="SemEspaamento"/>
             </w:pPr>
             <w:r>
-              <w:t>Para que a linguagem de programação seja selecionada e o desenvolvimento possa ser iniciado.</w:t>
+              <w:t>Para que o grupo possa se organizar e documentar o processo de criação do sistema</w:t>
             </w:r>
           </w:p>
         </w:tc>
@@ -2873,7 +2882,7 @@
               <w:pStyle w:val="SemEspaamento"/>
             </w:pPr>
             <w:r>
-              <w:t>Leticia Zalasik</w:t>
+              <w:t>Todos</w:t>
             </w:r>
           </w:p>
         </w:tc>
@@ -2904,7 +2913,7 @@
               <w:pStyle w:val="SemEspaamento"/>
             </w:pPr>
             <w:r>
-              <w:t>Seleção da linguagem Back End</w:t>
+              <w:t>Seleção da Linguagem Front End</w:t>
             </w:r>
           </w:p>
         </w:tc>
@@ -2917,7 +2926,7 @@
               <w:pStyle w:val="SemEspaamento"/>
             </w:pPr>
             <w:r>
-              <w:t>O responsável pelo desenvolvimento Back End irá selecionar, com base em pesquisas e validação de tecnologias emergentes, qual a tecnologia a ser usada para desenvolver a interface de processamento de dados.</w:t>
+              <w:t>O responsável pelo desenvolvimento Front End irá selecionar, com base em pesquisas e validação de tecnologias emergentes, qual a tecnologia a ser usada para desenvolvimento da interface gráfica.</w:t>
             </w:r>
           </w:p>
         </w:tc>
@@ -2956,7 +2965,7 @@
               <w:pStyle w:val="SemEspaamento"/>
             </w:pPr>
             <w:r>
-              <w:t>Lucas de Almeida Alves</w:t>
+              <w:t>Leticia Zalasik</w:t>
             </w:r>
           </w:p>
         </w:tc>
@@ -2988,7 +2997,7 @@
             </w:pPr>
             <w:r>
               <w:lastRenderedPageBreak/>
-              <w:t>Seleção da tecnologia de banco de dados</w:t>
+              <w:t>Seleção da linguagem Back End</w:t>
             </w:r>
           </w:p>
         </w:tc>
@@ -3001,7 +3010,7 @@
               <w:pStyle w:val="SemEspaamento"/>
             </w:pPr>
             <w:r>
-              <w:t>O responsável pelo desenvolvimento e manutenção do banco de dados irá selecionar, com base em pesquisas e validação de tecnologias emergentes e robustas, qual a tecnologia utilizada para armazenamento de dados.</w:t>
+              <w:t>O responsável pelo desenvolvimento Back End irá selecionar, com base em pesquisas e validação de tecnologias emergentes, qual a tecnologia a ser usada para desenvolver a interface de processamento de dados.</w:t>
             </w:r>
           </w:p>
         </w:tc>
@@ -3014,7 +3023,7 @@
               <w:pStyle w:val="SemEspaamento"/>
             </w:pPr>
             <w:r>
-              <w:t>Para que a tecnologia de banco de dados seja selecionada e o armazenamento de dados possa ser iniciado.</w:t>
+              <w:t>Para que a linguagem de programação seja selecionada e o desenvolvimento possa ser iniciado.</w:t>
             </w:r>
           </w:p>
         </w:tc>
@@ -3040,7 +3049,7 @@
               <w:pStyle w:val="SemEspaamento"/>
             </w:pPr>
             <w:r>
-              <w:t>Sávio Eduardo Zoboli</w:t>
+              <w:t>Lucas de Almeida Alves</w:t>
             </w:r>
           </w:p>
         </w:tc>
@@ -3071,7 +3080,7 @@
               <w:pStyle w:val="SemEspaamento"/>
             </w:pPr>
             <w:r>
-              <w:t>Criação do design no Figma</w:t>
+              <w:t>Seleção da tecnologia de banco de dados</w:t>
             </w:r>
           </w:p>
         </w:tc>
@@ -3084,7 +3093,7 @@
               <w:pStyle w:val="SemEspaamento"/>
             </w:pPr>
             <w:r>
-              <w:t>Criação do mockup das telas do projeto no Figma, inicialmente pensando em dispositivos desktop. Definição de cores, formatos e estilos, para padronizar e criar uma UX amigavel.</w:t>
+              <w:t>O responsável pelo desenvolvimento e manutenção do banco de dados irá selecionar, com base em pesquisas e validação de tecnologias emergentes e robustas, qual a tecnologia utilizada para armazenamento de dados.</w:t>
             </w:r>
           </w:p>
         </w:tc>
@@ -3097,7 +3106,7 @@
               <w:pStyle w:val="SemEspaamento"/>
             </w:pPr>
             <w:r>
-              <w:t>Para iniciar a programação do projeto com o design principal pronto.</w:t>
+              <w:t>Para que a tecnologia de banco de dados seja selecionada e o armazenamento de dados possa ser iniciado.</w:t>
             </w:r>
           </w:p>
         </w:tc>
@@ -3141,6 +3150,89 @@
           </w:p>
         </w:tc>
       </w:tr>
+      <w:tr>
+        <w:trPr>
+          <w:cantSplit/>
+        </w:trPr>
+        <w:tc>
+          <w:tcPr>
+            <w:tcW w:w="2263" w:type="dxa"/>
+          </w:tcPr>
+          <w:p>
+            <w:pPr>
+              <w:pStyle w:val="SemEspaamento"/>
+            </w:pPr>
+            <w:r>
+              <w:t>Criação do design no Figma</w:t>
+            </w:r>
+          </w:p>
+        </w:tc>
+        <w:tc>
+          <w:tcPr>
+            <w:tcW w:w="3119" w:type="dxa"/>
+          </w:tcPr>
+          <w:p>
+            <w:pPr>
+              <w:pStyle w:val="SemEspaamento"/>
+            </w:pPr>
+            <w:r>
+              <w:t>Criação do mockup das telas do projeto no Figma, inicialmente pensando em dispositivos desktop. Definição de cores, formatos e estilos, para padronizar e criar uma UX amigavel.</w:t>
+            </w:r>
+          </w:p>
+        </w:tc>
+        <w:tc>
+          <w:tcPr>
+            <w:tcW w:w="2835" w:type="dxa"/>
+          </w:tcPr>
+          <w:p>
+            <w:pPr>
+              <w:pStyle w:val="SemEspaamento"/>
+            </w:pPr>
+            <w:r>
+              <w:t>Para iniciar a programação do projeto com o design principal pronto.</w:t>
+            </w:r>
+          </w:p>
+        </w:tc>
+        <w:tc>
+          <w:tcPr>
+            <w:tcW w:w="1559" w:type="dxa"/>
+          </w:tcPr>
+          <w:p>
+            <w:pPr>
+              <w:pStyle w:val="SemEspaamento"/>
+            </w:pPr>
+            <w:r>
+              <w:t>25/04/2025</w:t>
+            </w:r>
+          </w:p>
+        </w:tc>
+        <w:tc>
+          <w:tcPr>
+            <w:tcW w:w="1843" w:type="dxa"/>
+          </w:tcPr>
+          <w:p>
+            <w:pPr>
+              <w:pStyle w:val="SemEspaamento"/>
+            </w:pPr>
+            <w:r>
+              <w:t>Sávio Eduardo Zoboli</w:t>
+            </w:r>
+          </w:p>
+        </w:tc>
+        <w:tc>
+          <w:tcPr>
+            <w:tcW w:w="1984" w:type="dxa"/>
+          </w:tcPr>
+          <w:p>
+            <w:pPr>
+              <w:pStyle w:val="SemEspaamento"/>
+            </w:pPr>
+            <w:r>
+              <w:t>Em andamento</w:t>
+            </w:r>
+          </w:p>
+        </w:tc>
+      </w:tr>
     </w:tbl>
     <w:p/>
     <w:p>
@@ -3545,89 +3637,322 @@
         <w:t xml:space="preserve"> e-sports</w:t>
       </w:r>
       <w:r>
-        <w:t xml:space="preserve"> e facilitar a comunicação entre os  participantes, organizadores e marcas relacionadas.</w:t>
+        <w:t xml:space="preserve"> e facilitar a comunicação entre os participantes, organizadores e marcas relacionadas.</w:t>
       </w:r>
     </w:p>
     <w:p/>
     <w:p>
       <w:pPr>
         <w:pStyle w:val="Ttulo1"/>
-        <w:keepNext w:val="0"/>
-        <w:keepLines w:val="0"/>
-        <w:spacing w:after="80"/>
-        <w:rPr>
-          <w:szCs w:val="24"/>
-        </w:rPr>
       </w:pPr>
       <w:bookmarkStart w:id="16" w:name="_Toc193659639"/>
       <w:r>
-        <w:rPr>
-          <w:szCs w:val="24"/>
-        </w:rPr>
-        <w:t>3. Necessidades do Cliente/Usuário e Validação</w:t>
+        <w:t>Necessidades do Cliente/Usuário e Validação</w:t>
       </w:r>
       <w:bookmarkEnd w:id="16"/>
     </w:p>
-    <w:bookmarkStart w:id="17" w:name="_Toc193659640"/>
+    <w:p>
+      <w:r>
+        <w:t>Antes de realizar o desenvolvimento, é necessário que saibamos quais as necessidades dos nossos clientes, assim podemos focar no que nosso cliente e usuário quer ver no sistema, aumentando sua satisfação e engajamento.</w:t>
+      </w:r>
+    </w:p>
+    <w:p>
+      <w:r>
+        <w:t xml:space="preserve">O sistema GLITCH será utilizado por várias pessoas diferentes, por isso não tem um público alvo distinto. Foram identificados 3 principais públicos alvos de acordo com a fonte da demanda, cada um deles com necessidades e padrões de consumo distintos e, para isso, serão tomadas algumas frentes de trabalho para </w:t>
+      </w:r>
+      <w:r>
+        <w:t>atender a todos os consumidores.</w:t>
+      </w:r>
+    </w:p>
+    <w:p>
+      <w:pPr>
+        <w:pStyle w:val="PargrafodaLista"/>
+        <w:keepNext/>
+        <w:keepLines/>
+        <w:numPr>
+          <w:ilvl w:val="0"/>
+          <w:numId w:val="7"/>
+        </w:numPr>
+        <w:spacing w:before="360" w:after="120"/>
+        <w:contextualSpacing w:val="0"/>
+        <w:outlineLvl w:val="1"/>
+        <w:rPr>
+          <w:caps/>
+          <w:vanish/>
+        </w:rPr>
+      </w:pPr>
+    </w:p>
+    <w:p>
+      <w:pPr>
+        <w:pStyle w:val="Ttulo2"/>
+        <w:ind w:left="426"/>
+      </w:pPr>
+      <w:r>
+        <w:t>jogadores competitivos</w:t>
+      </w:r>
+    </w:p>
+    <w:p>
+      <w:r>
+        <w:t>Os jogadores competitivos são um dos pilares do sistema</w:t>
+      </w:r>
+      <w:r>
+        <w:t>, eles realizarão suas inscrições para os torneios e competições, participando deles online ou presencialmente</w:t>
+      </w:r>
+      <w:r>
+        <w:t>.</w:t>
+      </w:r>
+    </w:p>
+    <w:p>
+      <w:pPr>
+        <w:pStyle w:val="PargrafodaLista"/>
+        <w:keepNext/>
+        <w:keepLines/>
+        <w:numPr>
+          <w:ilvl w:val="0"/>
+          <w:numId w:val="9"/>
+        </w:numPr>
+        <w:spacing w:before="320" w:after="80"/>
+        <w:contextualSpacing w:val="0"/>
+        <w:outlineLvl w:val="2"/>
+        <w:rPr>
+          <w:b/>
+          <w:vanish/>
+          <w:color w:val="000000" w:themeColor="text1"/>
+          <w:szCs w:val="28"/>
+        </w:rPr>
+      </w:pPr>
+    </w:p>
+    <w:p>
+      <w:pPr>
+        <w:pStyle w:val="PargrafodaLista"/>
+        <w:keepNext/>
+        <w:keepLines/>
+        <w:numPr>
+          <w:ilvl w:val="0"/>
+          <w:numId w:val="9"/>
+        </w:numPr>
+        <w:spacing w:before="320" w:after="80"/>
+        <w:contextualSpacing w:val="0"/>
+        <w:outlineLvl w:val="2"/>
+        <w:rPr>
+          <w:b/>
+          <w:vanish/>
+          <w:color w:val="000000" w:themeColor="text1"/>
+          <w:szCs w:val="28"/>
+        </w:rPr>
+      </w:pPr>
+    </w:p>
+    <w:p>
+      <w:pPr>
+        <w:pStyle w:val="PargrafodaLista"/>
+        <w:keepNext/>
+        <w:keepLines/>
+        <w:numPr>
+          <w:ilvl w:val="1"/>
+          <w:numId w:val="9"/>
+        </w:numPr>
+        <w:spacing w:before="320" w:after="80"/>
+        <w:contextualSpacing w:val="0"/>
+        <w:outlineLvl w:val="2"/>
+        <w:rPr>
+          <w:b/>
+          <w:vanish/>
+          <w:color w:val="000000" w:themeColor="text1"/>
+          <w:szCs w:val="28"/>
+        </w:rPr>
+      </w:pPr>
+    </w:p>
     <w:p>
       <w:pPr>
         <w:pStyle w:val="Ttulo3"/>
       </w:pPr>
-      <w:sdt>
-        <w:sdtPr>
-          <w:tag w:val="goog_rdk_0"/>
-          <w:id w:val="-444697178"/>
-        </w:sdtPr>
-        <w:sdtContent>
-          <w:r>
-            <w:rPr>
-              <w:rFonts w:ascii="Segoe UI Emoji" w:eastAsia="Arial Unicode MS" w:hAnsi="Segoe UI Emoji" w:cs="Segoe UI Emoji"/>
-            </w:rPr>
-            <w:t>✅</w:t>
-          </w:r>
-          <w:r>
-            <w:rPr>
-              <w:rFonts w:ascii="Arial Unicode MS" w:eastAsia="Arial Unicode MS" w:hAnsi="Arial Unicode MS" w:cs="Arial Unicode MS"/>
-            </w:rPr>
-            <w:t xml:space="preserve"> </w:t>
-          </w:r>
-        </w:sdtContent>
-      </w:sdt>
-      <w:r>
-        <w:t>O que é esperado:</w:t>
+      <w:r>
+        <w:t>Perfil</w:t>
+      </w:r>
+    </w:p>
+    <w:p>
+      <w:r>
+        <w:t>Segundo a PGB(2024), s</w:t>
+      </w:r>
+      <w:r>
+        <w:t xml:space="preserve">ão pessoas </w:t>
+      </w:r>
+      <w:r>
+        <w:t>majoritariamente do sexo masculino (62,9%), com idade entre 25 e 34 anos (35,8%) e que preferem jogar e-sports no console (63,2%).</w:t>
+      </w:r>
+    </w:p>
+    <w:p>
+      <w:pPr>
+        <w:pStyle w:val="Ttulo3"/>
+      </w:pPr>
+      <w:r>
+        <w:t>Necessidades</w:t>
+      </w:r>
+    </w:p>
+    <w:p>
+      <w:r>
+        <w:t>Para esse público alvo, foram separadas algumas necessidades que são muito importantes para o gerenciamento e utilização da plataforma.</w:t>
+      </w:r>
+    </w:p>
+    <w:p/>
+    <w:p>
+      <w:pPr>
+        <w:pStyle w:val="Ttulo4"/>
+        <w:ind w:left="0" w:firstLine="0"/>
+      </w:pPr>
+      <w:r>
+        <w:t>Inscrição rápida e descomplicada nos torneios</w:t>
+      </w:r>
+    </w:p>
+    <w:p>
+      <w:r>
+        <w:t>A ação principal que o sistema permitirá aos jogadores é se inscrever em torneios. A inscrição precisa ser fácil, rápida e confiável para que não ocorram atrasos ou inconsistências.</w:t>
+      </w:r>
+    </w:p>
+    <w:p/>
+    <w:p>
+      <w:pPr>
+        <w:pStyle w:val="PargrafodaLista"/>
+        <w:numPr>
+          <w:ilvl w:val="3"/>
+          <w:numId w:val="9"/>
+        </w:numPr>
+        <w:ind w:left="0" w:firstLine="0"/>
+      </w:pPr>
+      <w:r>
+        <w:t>Visualização de regras e requisitos de cada torneio</w:t>
+      </w:r>
+    </w:p>
+    <w:p>
+      <w:r>
+        <w:t xml:space="preserve">Saber as regras do torneio é importantíssimo para que seja possível </w:t>
+      </w:r>
+      <w:r>
+        <w:t>estar adequado com as regras, evitando penalidades, frustrações e surpresas. Para isso, é necessário que haja um painel de visualização do evento com regras visíveis.</w:t>
+      </w:r>
+    </w:p>
+    <w:p/>
+    <w:p>
+      <w:pPr>
+        <w:pStyle w:val="PargrafodaLista"/>
+        <w:numPr>
+          <w:ilvl w:val="3"/>
+          <w:numId w:val="9"/>
+        </w:numPr>
+        <w:ind w:left="0" w:firstLine="0"/>
+      </w:pPr>
+      <w:r>
+        <w:t>Gestão de equipes</w:t>
+      </w:r>
+    </w:p>
+    <w:p>
+      <w:r>
+        <w:t>Alguns eventos são em equipes, para isso é necessário que haja um painel de organização e gerenciamento de equipes. Para que elas possam ser personalizadas e documentadas corretamente.</w:t>
+      </w:r>
+    </w:p>
+    <w:p/>
+    <w:p/>
+    <w:p/>
+    <w:p/>
+    <w:p>
+      <w:pPr>
+        <w:pStyle w:val="PargrafodaLista"/>
+        <w:numPr>
+          <w:ilvl w:val="3"/>
+          <w:numId w:val="9"/>
+        </w:numPr>
+        <w:ind w:left="0" w:firstLine="0"/>
+      </w:pPr>
+      <w:r>
+        <w:lastRenderedPageBreak/>
+        <w:t>Acesso em tempo real aos resultados</w:t>
+      </w:r>
+    </w:p>
+    <w:p>
+      <w:r>
+        <w:t>Sendo jogador ou espectador, é importante ter acesso em tempo real dos resultados das partidas. Isso faz com que melhore o espírito competitivo e visualização da competição como um todo.</w:t>
+      </w:r>
+    </w:p>
+    <w:p/>
+    <w:p>
+      <w:pPr>
+        <w:pStyle w:val="PargrafodaLista"/>
+        <w:numPr>
+          <w:ilvl w:val="3"/>
+          <w:numId w:val="9"/>
+        </w:numPr>
+        <w:ind w:left="0" w:firstLine="0"/>
+      </w:pPr>
+      <w:r>
+        <w:t>Histórico de desempenho</w:t>
+      </w:r>
+    </w:p>
+    <w:p>
+      <w:r>
+        <w:t>Jogadores não nascem sabendo, para isso é importante analisar o crescimento pessoal de cada jogador. Em um ano, a pessoa pode ter um crescimento impressionante, e ver isso é entender o quanto a pessoa ainda pode crescer, justificar investimentos e monitorar jogadores em ascensão.</w:t>
+      </w:r>
+    </w:p>
+    <w:p>
+      <w:pPr>
+        <w:pStyle w:val="Ttulo3"/>
+      </w:pPr>
+      <w:r>
+        <w:t>Método de validação</w:t>
+      </w:r>
+    </w:p>
+    <w:p>
+      <w:r>
+        <w:t>Para identificação das necessidades do cliente, foram avaliadas as informações presentes na demanda origina (SAGA SENAI).</w:t>
+      </w:r>
+      <w:r>
+        <w:t xml:space="preserve"> Essas informações foram analisadas e interpretadas pelos membros do grupo, e delas foram extraídas as necessidades.</w:t>
+      </w:r>
+    </w:p>
+    <w:p>
+      <w:pPr>
+        <w:pStyle w:val="Ttulo3"/>
+      </w:pPr>
+      <w:r>
+        <w:t>Conclusão</w:t>
+      </w:r>
+    </w:p>
+    <w:p>
+      <w:r>
+        <w:t>Referente aos jogadores, é possível analisar o fluxo de usabilidade da plataforma, onde o jogador precisa se cadastrar de forma clara, objetiva e confiável, e a partir daí se inscrever nos torneios de sua preferência. Além disso, pode fazê-lo de forma individual ou em grupo. Durante o torneio deve ser possível verificar seu status, bem como logo após a partida o jogador ter a possibilidade de comparar os dados com dados históricos.</w:t>
+      </w:r>
+    </w:p>
+    <w:p>
+      <w:pPr>
+        <w:pStyle w:val="Ttulo2"/>
+      </w:pPr>
+      <w:r>
+        <w:t>organizadores</w:t>
+      </w:r>
+    </w:p>
+    <w:p>
+      <w:r>
+        <w:t>Para haver torneios, é necessário que hajam organizadores.</w:t>
+      </w:r>
+    </w:p>
+    <w:p/>
+    <w:p>
+      <w:pPr>
+        <w:pStyle w:val="Ttulo2"/>
+      </w:pPr>
+      <w:r>
+        <w:t xml:space="preserve"> </w:t>
+      </w:r>
+      <w:bookmarkStart w:id="17" w:name="_Toc193659641"/>
+      <w:r>
+        <w:rPr>
+          <w:rFonts w:ascii="Segoe UI Emoji" w:hAnsi="Segoe UI Emoji" w:cs="Segoe UI Emoji"/>
+        </w:rPr>
+        <w:t>📌</w:t>
+      </w:r>
+      <w:r>
+        <w:t xml:space="preserve"> Estrutura esperada:</w:t>
       </w:r>
       <w:bookmarkEnd w:id="17"/>
-    </w:p>
-    <w:p>
-      <w:pPr>
-        <w:spacing w:before="240" w:after="240"/>
-        <w:rPr>
-          <w:u w:val="single"/>
-        </w:rPr>
-      </w:pPr>
-      <w:r>
-        <w:rPr>
-          <w:u w:val="single"/>
-        </w:rPr>
-        <w:t>Aqui, a equipe deve descrever pelo menos 5 necessidades dos usuários que serão atendidas pelo projeto e como foram validadas (entrevistas, pesquisas, testes de usabilidade, entre outros).</w:t>
-      </w:r>
-    </w:p>
-    <w:p>
-      <w:pPr>
-        <w:pStyle w:val="Ttulo3"/>
-      </w:pPr>
-      <w:bookmarkStart w:id="18" w:name="_Toc193659641"/>
-      <w:r>
-        <w:rPr>
-          <w:rFonts w:ascii="Segoe UI Emoji" w:hAnsi="Segoe UI Emoji" w:cs="Segoe UI Emoji"/>
-        </w:rPr>
-        <w:lastRenderedPageBreak/>
-        <w:t>📌</w:t>
-      </w:r>
-      <w:r>
-        <w:t xml:space="preserve"> Estrutura esperada:</w:t>
-      </w:r>
-      <w:bookmarkEnd w:id="18"/>
     </w:p>
     <w:p>
       <w:pPr>
@@ -3678,6 +4003,7 @@
           <w:b/>
           <w:u w:val="single"/>
         </w:rPr>
+        <w:lastRenderedPageBreak/>
         <w:t>Necessidade 1:</w:t>
       </w:r>
       <w:r>
@@ -3811,16 +4137,16 @@
           <w:szCs w:val="24"/>
         </w:rPr>
       </w:pPr>
-      <w:bookmarkStart w:id="19" w:name="_Toc193659642"/>
+      <w:bookmarkStart w:id="18" w:name="_Toc193659642"/>
       <w:r>
         <w:rPr>
           <w:szCs w:val="24"/>
         </w:rPr>
         <w:t>4. Tecnologias Escolhidas e Justificativa</w:t>
       </w:r>
-      <w:bookmarkEnd w:id="19"/>
-    </w:p>
-    <w:bookmarkStart w:id="20" w:name="_Toc193659643"/>
+      <w:bookmarkEnd w:id="18"/>
+    </w:p>
+    <w:bookmarkStart w:id="19" w:name="_Toc193659643"/>
     <w:p>
       <w:pPr>
         <w:pStyle w:val="Ttulo3"/>
@@ -3842,37 +4168,37 @@
           </w:r>
         </w:sdtContent>
       </w:sdt>
+      <w:bookmarkEnd w:id="19"/>
+    </w:p>
+    <w:p>
+      <w:pPr>
+        <w:spacing w:before="240" w:after="240"/>
+        <w:rPr>
+          <w:u w:val="single"/>
+        </w:rPr>
+      </w:pPr>
+      <w:r>
+        <w:rPr>
+          <w:u w:val="single"/>
+        </w:rPr>
+        <w:t>Deve-se listar e justificar as tecnologias escolhidas para desenvolver a solução. Isso inclui linguagens de programação, frameworks, banco de dados, hospedagem, entre outros.</w:t>
+      </w:r>
+    </w:p>
+    <w:p>
+      <w:pPr>
+        <w:pStyle w:val="Ttulo3"/>
+      </w:pPr>
+      <w:bookmarkStart w:id="20" w:name="_Toc193659644"/>
+      <w:r>
+        <w:rPr>
+          <w:rFonts w:ascii="Segoe UI Emoji" w:hAnsi="Segoe UI Emoji" w:cs="Segoe UI Emoji"/>
+        </w:rPr>
+        <w:t>📌</w:t>
+      </w:r>
+      <w:r>
+        <w:t xml:space="preserve"> Estrutura esperada:</w:t>
+      </w:r>
       <w:bookmarkEnd w:id="20"/>
-    </w:p>
-    <w:p>
-      <w:pPr>
-        <w:spacing w:before="240" w:after="240"/>
-        <w:rPr>
-          <w:u w:val="single"/>
-        </w:rPr>
-      </w:pPr>
-      <w:r>
-        <w:rPr>
-          <w:u w:val="single"/>
-        </w:rPr>
-        <w:t>Deve-se listar e justificar as tecnologias escolhidas para desenvolver a solução. Isso inclui linguagens de programação, frameworks, banco de dados, hospedagem, entre outros.</w:t>
-      </w:r>
-    </w:p>
-    <w:p>
-      <w:pPr>
-        <w:pStyle w:val="Ttulo3"/>
-      </w:pPr>
-      <w:bookmarkStart w:id="21" w:name="_Toc193659644"/>
-      <w:r>
-        <w:rPr>
-          <w:rFonts w:ascii="Segoe UI Emoji" w:hAnsi="Segoe UI Emoji" w:cs="Segoe UI Emoji"/>
-        </w:rPr>
-        <w:t>📌</w:t>
-      </w:r>
-      <w:r>
-        <w:t xml:space="preserve"> Estrutura esperada:</w:t>
-      </w:r>
-      <w:bookmarkEnd w:id="21"/>
     </w:p>
     <w:p>
       <w:pPr>
@@ -3998,17 +4324,16 @@
           <w:szCs w:val="24"/>
         </w:rPr>
       </w:pPr>
-      <w:bookmarkStart w:id="22" w:name="_Toc193659645"/>
+      <w:bookmarkStart w:id="21" w:name="_Toc193659645"/>
       <w:r>
         <w:rPr>
           <w:szCs w:val="24"/>
         </w:rPr>
-        <w:lastRenderedPageBreak/>
         <w:t>5. Diagrama e Descrição da Solução Proposta</w:t>
       </w:r>
-      <w:bookmarkEnd w:id="22"/>
-    </w:p>
-    <w:bookmarkStart w:id="23" w:name="_Toc193659646"/>
+      <w:bookmarkEnd w:id="21"/>
+    </w:p>
+    <w:bookmarkStart w:id="22" w:name="_Toc193659646"/>
     <w:p>
       <w:pPr>
         <w:pStyle w:val="Ttulo3"/>
@@ -4030,40 +4355,40 @@
           </w:r>
         </w:sdtContent>
       </w:sdt>
+      <w:bookmarkEnd w:id="22"/>
+    </w:p>
+    <w:p>
+      <w:pPr>
+        <w:spacing w:before="240" w:after="240"/>
+      </w:pPr>
+      <w:r>
+        <w:t xml:space="preserve">Aqui, a equipe deve apresentar um desenho da arquitetura da solução e um protótipo inicial da interface do sistema, usando ferramentas como </w:t>
+      </w:r>
+      <w:r>
+        <w:rPr>
+          <w:b/>
+        </w:rPr>
+        <w:t>Figma</w:t>
+      </w:r>
+      <w:r>
+        <w:t>.</w:t>
+      </w:r>
+    </w:p>
+    <w:p>
+      <w:pPr>
+        <w:pStyle w:val="Ttulo3"/>
+      </w:pPr>
+      <w:bookmarkStart w:id="23" w:name="_Toc193659647"/>
+      <w:r>
+        <w:rPr>
+          <w:rFonts w:ascii="Segoe UI Emoji" w:hAnsi="Segoe UI Emoji" w:cs="Segoe UI Emoji"/>
+        </w:rPr>
+        <w:t>📌</w:t>
+      </w:r>
+      <w:r>
+        <w:t xml:space="preserve"> Estrutura esperada:</w:t>
+      </w:r>
       <w:bookmarkEnd w:id="23"/>
-    </w:p>
-    <w:p>
-      <w:pPr>
-        <w:spacing w:before="240" w:after="240"/>
-      </w:pPr>
-      <w:r>
-        <w:t xml:space="preserve">Aqui, a equipe deve apresentar um desenho da arquitetura da solução e um protótipo inicial da interface do sistema, usando ferramentas como </w:t>
-      </w:r>
-      <w:r>
-        <w:rPr>
-          <w:b/>
-        </w:rPr>
-        <w:t>Figma</w:t>
-      </w:r>
-      <w:r>
-        <w:t>.</w:t>
-      </w:r>
-    </w:p>
-    <w:p>
-      <w:pPr>
-        <w:pStyle w:val="Ttulo3"/>
-      </w:pPr>
-      <w:bookmarkStart w:id="24" w:name="_Toc193659647"/>
-      <w:r>
-        <w:rPr>
-          <w:rFonts w:ascii="Segoe UI Emoji" w:hAnsi="Segoe UI Emoji" w:cs="Segoe UI Emoji"/>
-        </w:rPr>
-        <w:t>📌</w:t>
-      </w:r>
-      <w:r>
-        <w:t xml:space="preserve"> Estrutura esperada:</w:t>
-      </w:r>
-      <w:bookmarkEnd w:id="24"/>
     </w:p>
     <w:p>
       <w:pPr>
@@ -4133,8 +4458,8 @@
           <w:szCs w:val="24"/>
         </w:rPr>
       </w:pPr>
-      <w:bookmarkStart w:id="25" w:name="_heading=h.z337ya" w:colFirst="0" w:colLast="0"/>
-      <w:bookmarkEnd w:id="25"/>
+      <w:bookmarkStart w:id="24" w:name="_heading=h.z337ya" w:colFirst="0" w:colLast="0"/>
+      <w:bookmarkEnd w:id="24"/>
       <w:r>
         <w:br w:type="page"/>
       </w:r>
@@ -4143,7 +4468,7 @@
       <w:pPr>
         <w:pStyle w:val="Ttulo3"/>
       </w:pPr>
-      <w:bookmarkStart w:id="26" w:name="_Toc193659648"/>
+      <w:bookmarkStart w:id="25" w:name="_Toc193659648"/>
       <w:r>
         <w:rPr>
           <w:rFonts w:ascii="Segoe UI Emoji" w:hAnsi="Segoe UI Emoji" w:cs="Segoe UI Emoji"/>
@@ -4154,7 +4479,7 @@
       <w:r>
         <w:t xml:space="preserve"> Conclusão:</w:t>
       </w:r>
-      <w:bookmarkEnd w:id="26"/>
+      <w:bookmarkEnd w:id="25"/>
     </w:p>
     <w:p>
       <w:pPr>
@@ -4256,6 +4581,25 @@
       </w:r>
       <w:r>
         <w:t>, 08 dez. 2023. Disponível em: https://ge.globo.com/sc/noticia/o-mercado-de-esports-faturamento-audiencia-e-o-cenario-no-brasil.ghtml. Acesso em: 20 mar. 2025.</w:t>
+      </w:r>
+    </w:p>
+    <w:p>
+      <w:pPr>
+        <w:spacing w:before="240" w:after="240"/>
+        <w:ind w:firstLine="0"/>
+      </w:pPr>
+      <w:r>
+        <w:t>SENAI (Paraíso do Tocantins). </w:t>
+      </w:r>
+      <w:r>
+        <w:rPr>
+          <w:b/>
+          <w:bCs/>
+        </w:rPr>
+        <w:t>Sistema de Organização de Eventos de Games</w:t>
+      </w:r>
+      <w:r>
+        <w:t>. Disponível em: https://plataforma.gpinovacao.senai.br/plataforma/demandas-da-industria/interna/11035. Acesso em: 07 abr. 2025.</w:t>
       </w:r>
     </w:p>
     <w:p>
@@ -4597,7 +4941,7 @@
   <w:abstractNum w:abstractNumId="1" w15:restartNumberingAfterBreak="0">
     <w:nsid w:val="2C964280"/>
     <w:multiLevelType w:val="multilevel"/>
-    <w:tmpl w:val="906642B8"/>
+    <w:tmpl w:val="49FA5F5A"/>
     <w:lvl w:ilvl="0">
       <w:start w:val="1"/>
       <w:numFmt w:val="decimal"/>
@@ -5055,7 +5399,7 @@
   <w:abstractNum w:abstractNumId="5" w15:restartNumberingAfterBreak="0">
     <w:nsid w:val="61776071"/>
     <w:multiLevelType w:val="multilevel"/>
-    <w:tmpl w:val="AEE66288"/>
+    <w:tmpl w:val="991A2642"/>
     <w:lvl w:ilvl="0">
       <w:start w:val="1"/>
       <w:numFmt w:val="decimal"/>
@@ -5087,6 +5431,7 @@
     <w:lvl w:ilvl="3">
       <w:start w:val="1"/>
       <w:numFmt w:val="decimal"/>
+      <w:pStyle w:val="Ttulo4"/>
       <w:lvlText w:val="%1.%2.%3.%4."/>
       <w:lvlJc w:val="left"/>
       <w:pPr>
@@ -5255,7 +5600,7 @@
   <w:abstractNum w:abstractNumId="7" w15:restartNumberingAfterBreak="0">
     <w:nsid w:val="7D1D046F"/>
     <w:multiLevelType w:val="multilevel"/>
-    <w:tmpl w:val="BBDEE8E4"/>
+    <w:tmpl w:val="9E56F51E"/>
     <w:lvl w:ilvl="0">
       <w:start w:val="1"/>
       <w:numFmt w:val="decimal"/>
@@ -5839,7 +6184,6 @@
         <w:numId w:val="7"/>
       </w:numPr>
       <w:spacing w:before="360" w:after="120"/>
-      <w:ind w:left="431" w:hanging="431"/>
       <w:outlineLvl w:val="1"/>
     </w:pPr>
     <w:rPr>
@@ -5873,21 +6217,20 @@
   </w:style>
   <w:style w:type="paragraph" w:styleId="Ttulo4">
     <w:name w:val="heading 4"/>
-    <w:basedOn w:val="Normal"/>
+    <w:basedOn w:val="PargrafodaLista"/>
     <w:next w:val="Normal"/>
     <w:uiPriority w:val="9"/>
-    <w:semiHidden/>
     <w:unhideWhenUsed/>
     <w:qFormat/>
+    <w:rsid w:val="00C16127"/>
     <w:pPr>
-      <w:keepNext/>
-      <w:keepLines/>
-      <w:spacing w:before="280" w:after="80"/>
+      <w:numPr>
+        <w:ilvl w:val="3"/>
+        <w:numId w:val="9"/>
+      </w:numPr>
+      <w:ind w:left="709"/>
       <w:outlineLvl w:val="3"/>
     </w:pPr>
-    <w:rPr>
-      <w:color w:val="666666"/>
-    </w:rPr>
   </w:style>
   <w:style w:type="paragraph" w:styleId="Ttulo5">
     <w:name w:val="heading 5"/>

</xml_diff>